<commit_message>
zaciatok problemov plynucich z poziadaviek
</commit_message>
<xml_diff>
--- a/bak_horvath.docx
+++ b/bak_horvath.docx
@@ -2052,6 +2052,14 @@
       <w:r>
         <w:t xml:space="preserve"> (viď nižšie). DS oznamujúca svoju prítomnosť týmto krokom zistí existenciu agentov na svojej lokálnej sieti. </w:t>
       </w:r>
+      <w:r>
+        <w:t>V prípade, že sa mu nepodarí nikoho kontaktovať a nedostane žiadny zoznam aktívnych agentov, predpokladá, že sa v systéme nachádza sám.</w:t>
+      </w:r>
+      <w:r>
+        <w:t xml:space="preserve"> //popis problem vzdialenej lokalky</w:t>
+      </w:r>
+      <w:bookmarkStart w:id="0" w:name="_GoBack"/>
+      <w:bookmarkEnd w:id="0"/>
     </w:p>
     <w:p>
       <w:r>
@@ -2074,11 +2082,11 @@
         <w:t>flags)</w:t>
       </w:r>
       <w:r>
-        <w:t xml:space="preserve"> a zoznam transport adries, t.j. na aké adresy možno agentovi poslať správu tak, aby sa k nemu dostala. Transport adresa bude definovaná pomocou URL. Pre potreby udržiavania aktuálnych informácií bude obsahovať aj informáciu o tom, do kedy je platná. Za účelom </w:t>
+        <w:t xml:space="preserve"> a zoznam transport adries, t.j. na aké adresy možno agentovi poslať správu tak, aby sa k nemu </w:t>
       </w:r>
       <w:r>
         <w:lastRenderedPageBreak/>
-        <w:t>vyberania vhodnej cesty bude obsahovať aj informáciu o metrike danej adresy. Úlohou DS je samozrejme takéto správy aj spracovávať. Ak je v zozname oznámených agentov taký, ktorý v zozname aktívnych agentov ešte nie je, pridá ho do zoznamu agentov s prislúchajúcimi informáciami. Naopak, ak sa už daný agent v zozname nachádza, aktualizuje informácie o ňom.</w:t>
+        <w:t>dostala. Transport adresa bude definovaná pomocou URL. Pre potreby udržiavania aktuálnych informácií bude obsahovať aj informáciu o tom, do kedy je platná. Za účelom vyberania vhodnej cesty bude obsahovať aj informáciu o metrike danej adresy. Úlohou DS je samozrejme takéto správy aj spracovávať. Ak je v zozname oznámených agentov taký, ktorý v zozname aktívnych agentov ešte nie je, pridá ho do zoznamu agentov s prislúchajúcimi informáciami. Naopak, ak sa už daný agent v zozname nachádza, aktualizuje informácie o ňom.</w:t>
       </w:r>
     </w:p>
     <w:p>
@@ -2251,7 +2259,19 @@
         <w:t>využíva</w:t>
       </w:r>
       <w:r>
-        <w:t xml:space="preserve"> funkcie.</w:t>
+        <w:t xml:space="preserve"> funkcie</w:t>
+      </w:r>
+      <w:r>
+        <w:t xml:space="preserve"> Qt</w:t>
+      </w:r>
+      <w:r>
+        <w:t>.</w:t>
+      </w:r>
+      <w:r>
+        <w:t xml:space="preserve"> Komunikáciu medzi agentami </w:t>
+      </w:r>
+      <w:r>
+        <w:t>sprostredkovávalo buď UDP/IP, ktoré posielalo správy v JSON dokumente, alebo HTTP POST, ktorý využíval XML. V krátkom prehľade predstavíme iba Qt a Tufão, pretože predpokladáme, že ostatné technológie sú verejne známe.</w:t>
       </w:r>
     </w:p>
     <w:p>
@@ -2296,12 +2316,46 @@
       <w:r>
         <w:t xml:space="preserve"> Použitie je veľmi jednoduché. Pripojíme signál jedného objektu na slot toho istého alebo iného objektu. Pokiaľ objekt tento signál vyšle, príslušný objekt ho spracuje svojím slotom, kde slot je normálna funkcia C++, ktorá sa ale navyše dá pripojiť na signál.</w:t>
       </w:r>
+      <w:r>
+        <w:t xml:space="preserve"> </w:t>
+      </w:r>
+      <w:r>
+        <w:t xml:space="preserve">Aj toto si vyžadovalo vznik takzvaného </w:t>
+      </w:r>
+      <w:r>
+        <w:rPr>
+          <w:i/>
+        </w:rPr>
+        <w:t>Meta-Object Compiler</w:t>
+      </w:r>
+      <w:r>
+        <w:t xml:space="preserve">-u, v skratke </w:t>
+      </w:r>
+      <w:r>
+        <w:rPr>
+          <w:i/>
+        </w:rPr>
+        <w:t>moc</w:t>
+      </w:r>
+      <w:r>
+        <w:t xml:space="preserve">. Ten spracováva hlavičkové súbory C++ a keď nájde triedu, ktorá obsahuje makro Q_Object, vytvorí pre ňu </w:t>
+      </w:r>
+      <w:r>
+        <w:rPr>
+          <w:i/>
+        </w:rPr>
+        <w:t>meta-object</w:t>
+      </w:r>
+      <w:r>
+        <w:t xml:space="preserve"> kód.</w:t>
+      </w:r>
     </w:p>
     <w:p>
       <w:pPr>
         <w:pStyle w:val="Nadpis3"/>
       </w:pPr>
       <w:r>
+        <w:lastRenderedPageBreak/>
         <w:t>Tufão</w:t>
       </w:r>
     </w:p>
@@ -2309,28 +2363,45 @@
       <w:r>
         <w:tab/>
       </w:r>
-      <w:bookmarkStart w:id="0" w:name="_GoBack"/>
-      <w:bookmarkEnd w:id="0"/>
-    </w:p>
-    <w:p/>
-    <w:p>
-      <w:r>
-        <w:t>//UDP, http, XML, Json</w:t>
-      </w:r>
+      <w:r>
+        <w:t xml:space="preserve">Hlavným dôvodom, prečo použiť tento ďalší cross-platformový framework bola </w:t>
+      </w:r>
+      <w:r>
+        <w:t xml:space="preserve">pre nás </w:t>
+      </w:r>
+      <w:r>
+        <w:t>práve jeho implementácia HTTP servera a jednoduché spracovávanie požiadaviek a automatizovanie niektorých častí odpovedí servera pomocou signal-slot mechanizmu Qt a implementácie HTTP request a HTTP response.</w:t>
+      </w:r>
+      <w:r>
+        <w:t xml:space="preserve"> Výrazným plusom tohto frameworku je aj prehľadná dokumentácia </w:t>
+      </w:r>
+      <w:r>
+        <w:rPr>
+          <w:lang w:val="en-US"/>
+        </w:rPr>
+        <w:t>[15]</w:t>
+      </w:r>
+      <w:r>
+        <w:t xml:space="preserve">. </w:t>
+      </w:r>
+    </w:p>
+    <w:p>
+      <w:pPr>
+        <w:pStyle w:val="Nadpis2"/>
+      </w:pPr>
     </w:p>
     <w:p/>
     <w:p/>
     <w:p/>
     <w:p/>
     <w:p/>
+    <w:p>
+      <w:r>
+        <w:t>/////DEPRECATED</w:t>
+      </w:r>
+    </w:p>
     <w:p/>
     <w:p>
-      <w:r>
-        <w:t>/////DEPRECATED</w:t>
-      </w:r>
-    </w:p>
-    <w:p/>
-    <w:p>
       <w:pPr>
         <w:pStyle w:val="Nadpis1"/>
       </w:pPr>
@@ -2344,7 +2415,11 @@
       </w:pPr>
       <w:r>
         <w:tab/>
-        <w:t>Je spôsob ako pripojený agent získa adresy ostatných agentov v LCP. Ak už bol niekedy do systému pripojený, má adresy agentov, ktorý sa v čase jeho odchodu v tomto systéme nachádzali. Postupne začne kontaktovať agentov vo svojom zozname. Ak sa mu podarí nadviazať spojenie aspoň s jedným z nich, tak si môže vyžiadať adresy na ostatných agentov. Ak však ani jeden z kontaktovaných nie je práve do systému pripojený, stále dokáže získať adresy agentov na svojej lokálnej sieti pomocou DS ponúkaným sieťou a tým získať prístup ku vzdialeným členom pomocou vyžiadania si aktuálneho zoznamu agentov. V prípade, že sa na jeho lokálnej sieti nenachádza ani jeden aktívny agent a agenti z jeho zoznamu na vzdialenej sieti neodpovedajú, agent predpokladá, že je v systéme sám, až pokiaľ nezíska adresy na iných agentov po tom, ako prejde znova nejaký, pre nášho agenta viditeľný, člen systému do stavu online so zoznamom iných existujúcich agentov v systéme. Ak sa agent pripája do systému prvý krát, musí sa spoľahnúť na existenciu iného člena systému na jeho lokálnej sieti, inak podobne ako v prvom prípade predpokladá, že je v systéme sám.</w:t>
+        <w:t xml:space="preserve">Je spôsob ako pripojený agent získa adresy ostatných agentov v LCP. Ak už bol niekedy do systému pripojený, má adresy agentov, ktorý sa v čase jeho odchodu v tomto systéme nachádzali. Postupne začne kontaktovať agentov vo svojom zozname. Ak sa mu podarí nadviazať spojenie aspoň s jedným z nich, tak si môže vyžiadať adresy na ostatných agentov. Ak však ani jeden z kontaktovaných nie je práve do systému pripojený, stále dokáže získať adresy agentov na svojej lokálnej sieti pomocou DS ponúkaným sieťou a tým získať prístup ku vzdialeným členom pomocou vyžiadania si aktuálneho zoznamu agentov. V prípade, že sa na jeho lokálnej sieti nenachádza ani jeden aktívny agent a agenti z jeho zoznamu na vzdialenej sieti neodpovedajú, agent predpokladá, že je v systéme sám, až pokiaľ nezíska adresy na iných agentov po tom, ako prejde znova nejaký, pre nášho agenta viditeľný, člen systému do stavu online so zoznamom iných existujúcich agentov v systéme. Ak sa agent pripája do systému prvý krát, musí sa spoľahnúť na existenciu iného </w:t>
+      </w:r>
+      <w:r>
+        <w:lastRenderedPageBreak/>
+        <w:t>člena systému na jeho lokálnej sieti, inak podobne ako v prvom prípade predpokladá, že je v systéme sám.</w:t>
       </w:r>
     </w:p>
     <w:p>
@@ -2363,11 +2438,7 @@
     <w:p>
       <w:r>
         <w:tab/>
-        <w:t xml:space="preserve">Ak máme dve vzdialené siete, v ktorých ani jeden s agentov z jednej siete nemá žiadny kontakt na hocijakého agenta z druhej siete, potom nie je možné, aby sa agenti </w:t>
-      </w:r>
-      <w:r>
-        <w:lastRenderedPageBreak/>
-        <w:t>vzájomne objavili cez internet. V takomto prípade existuje málo možností ako tieto dve siete prepojiť bez nejakého centralizovaného prvku. Jednou z možností je premiestniť agenta z jednej siete do druhej. Tým pádom bude mať vo svojom zozname adresy na agentov zo svojej predchádzajúcej siete a objavenie ostatných na jeho súčasnej lokálnej sieti nebude problém. Samozrejme stále bude čeliť úskaliam DS popísaným v kapitole 4.</w:t>
+        <w:t>Ak máme dve vzdialené siete, v ktorých ani jeden s agentov z jednej siete nemá žiadny kontakt na hocijakého agenta z druhej siete, potom nie je možné, aby sa agenti vzájomne objavili cez internet. V takomto prípade existuje málo možností ako tieto dve siete prepojiť bez nejakého centralizovaného prvku. Jednou z možností je premiestniť agenta z jednej siete do druhej. Tým pádom bude mať vo svojom zozname adresy na agentov zo svojej predchádzajúcej siete a objavenie ostatných na jeho súčasnej lokálnej sieti nebude problém. Samozrejme stále bude čeliť úskaliam DS popísaným v kapitole 4.</w:t>
       </w:r>
     </w:p>
     <w:p/>
@@ -2401,6 +2472,7 @@
         <w:pStyle w:val="Nadpis1"/>
       </w:pPr>
       <w:r>
+        <w:lastRenderedPageBreak/>
         <w:t>Citacie</w:t>
       </w:r>
     </w:p>
@@ -2421,7 +2493,6 @@
     </w:p>
     <w:p>
       <w:r>
-        <w:lastRenderedPageBreak/>
         <w:t>[4] Yannis Labrou and Tim Finin. A Proposal for a new KQML Specification A</w:t>
       </w:r>
     </w:p>
@@ -2496,7 +2567,23 @@
         <w:t>[14]</w:t>
       </w:r>
       <w:r>
-        <w:t xml:space="preserve"> http://qt-project.org/doc/qt-4.8/qmake-manual.html</w:t>
+        <w:t xml:space="preserve"> </w:t>
+      </w:r>
+      <w:hyperlink r:id="rId13" w:history="1">
+        <w:r>
+          <w:rPr>
+            <w:rStyle w:val="Hypertextovprepojenie"/>
+          </w:rPr>
+          <w:t>http://qt-project.org/doc/qt-4.8/qmake-manual.html</w:t>
+        </w:r>
+      </w:hyperlink>
+    </w:p>
+    <w:p>
+      <w:r>
+        <w:t xml:space="preserve">(15) </w:t>
+      </w:r>
+      <w:r>
+        <w:t>http://vinipsmaker.github.io/tufao/ref/1.x/</w:t>
       </w:r>
     </w:p>
     <w:p/>
@@ -2515,7 +2602,7 @@
       <w:r>
         <w:t>(</w:t>
       </w:r>
-      <w:hyperlink r:id="rId13" w:history="1">
+      <w:hyperlink r:id="rId14" w:history="1">
         <w:r>
           <w:rPr>
             <w:rStyle w:val="Hypertextovprepojenie"/>
@@ -2558,7 +2645,7 @@
       <w:r>
         <w:t xml:space="preserve">10 </w:t>
       </w:r>
-      <w:hyperlink r:id="rId14" w:history="1">
+      <w:hyperlink r:id="rId15" w:history="1">
         <w:r>
           <w:rPr>
             <w:rStyle w:val="Hypertextovprepojenie"/>
@@ -2571,7 +2658,7 @@
       <w:r>
         <w:t xml:space="preserve">11 </w:t>
       </w:r>
-      <w:hyperlink r:id="rId15" w:history="1">
+      <w:hyperlink r:id="rId16" w:history="1">
         <w:r>
           <w:rPr>
             <w:rStyle w:val="Hypertextovprepojenie"/>
@@ -2586,7 +2673,7 @@
       </w:r>
     </w:p>
     <w:p>
-      <w:hyperlink r:id="rId16" w:history="1">
+      <w:hyperlink r:id="rId17" w:history="1">
         <w:r>
           <w:rPr>
             <w:rStyle w:val="Hypertextovprepojenie"/>
@@ -6699,7 +6786,7 @@
 </file>
 
 <file path=customXml/itemProps1.xml><?xml version="1.0" encoding="utf-8"?>
-<ds:datastoreItem xmlns:ds="http://schemas.openxmlformats.org/officeDocument/2006/customXml" ds:itemID="{40E67034-0DAD-4EFA-B220-88B14E7B7EBA}">
+<ds:datastoreItem xmlns:ds="http://schemas.openxmlformats.org/officeDocument/2006/customXml" ds:itemID="{4717D318-AE97-43FF-98E6-AC2C4897A24F}">
   <ds:schemaRefs>
     <ds:schemaRef ds:uri="http://schemas.openxmlformats.org/officeDocument/2006/bibliography"/>
   </ds:schemaRefs>

</xml_diff>

<commit_message>
uprava existujuceho textu implementacie
</commit_message>
<xml_diff>
--- a/bak_horvath.docx
+++ b/bak_horvath.docx
@@ -3165,8 +3165,6 @@
       <w:r>
         <w:t>agentom</w:t>
       </w:r>
-      <w:bookmarkStart w:id="0" w:name="_GoBack"/>
-      <w:bookmarkEnd w:id="0"/>
       <w:r>
         <w:t>, spracováva aj</w:t>
       </w:r>
@@ -4100,13 +4098,12 @@
         <w:t xml:space="preserve"> origins – obsahuje zoznam GW agentov, ktorý ohlasujú túto adresu. Význam tejto položky bude vysvetlený v sekcii XML Message.</w:t>
       </w:r>
     </w:p>
-    <w:p/>
     <w:p>
       <w:pPr>
         <w:pStyle w:val="Nadpis3"/>
       </w:pPr>
       <w:r>
-        <w:t>Message</w:t>
+        <w:t>DiscoveryService</w:t>
       </w:r>
     </w:p>
     <w:p>
@@ -4114,55 +4111,160 @@
         <w:tab/>
       </w:r>
       <w:r>
-        <w:t xml:space="preserve">Pri správach je dôležité rozlišovať či prišli z DS alebo MTS. Hlavný rozdiel medzi nimi je, že správy v DS sa posielajú v JSON a správy z MTS v XML. </w:t>
-      </w:r>
-    </w:p>
-    <w:p>
-      <w:pPr>
-        <w:pStyle w:val="Nadpis4"/>
-        <w:rPr>
-          <w:lang w:val="en-US"/>
-        </w:rPr>
-      </w:pPr>
-      <w:r>
-        <w:t>Správy MTS</w:t>
-      </w:r>
-    </w:p>
-    <w:p>
-      <w:pPr>
-        <w:rPr>
-          <w:i/>
-        </w:rPr>
-      </w:pPr>
-      <w:r>
-        <w:rPr>
-          <w:lang w:val="en-US"/>
-        </w:rPr>
+        <w:t>DS si u</w:t>
+      </w:r>
+      <w:r>
+        <w:t>kladá si referenciu na</w:t>
+      </w:r>
+      <w:r>
+        <w:t xml:space="preserve"> platformu</w:t>
+      </w:r>
+      <w:r>
+        <w:t xml:space="preserve"> ktorej </w:t>
+      </w:r>
+      <w:r>
+        <w:t>je</w:t>
+      </w:r>
+      <w:r>
+        <w:t xml:space="preserve"> súčasťou</w:t>
+      </w:r>
+      <w:r>
+        <w:t>, kvôli zoznamu agentov a</w:t>
+      </w:r>
+      <w:r>
+        <w:t xml:space="preserve"> socket, ktorý využíva na pripojenie do multicastovej skupiny. </w:t>
+      </w:r>
+      <w:r>
+        <w:t>Jeho</w:t>
+      </w:r>
+      <w:r>
+        <w:t xml:space="preserve"> metódy slúžia na odosielanie, prijímanie a spracovávanie správ typu </w:t>
+      </w:r>
+      <w:r>
+        <w:rPr>
+          <w:i/>
+        </w:rPr>
+        <w:t xml:space="preserve">Hello, Bye </w:t>
+      </w:r>
+      <w:r>
+        <w:t xml:space="preserve"> a </w:t>
+      </w:r>
+      <w:r>
+        <w:rPr>
+          <w:i/>
+        </w:rPr>
+        <w:t>Notify.</w:t>
+      </w:r>
+      <w:r>
+        <w:t xml:space="preserve"> </w:t>
+      </w:r>
+    </w:p>
+    <w:p>
+      <w:r>
         <w:tab/>
       </w:r>
       <w:r>
-        <w:rPr>
-          <w:lang w:val="en-US"/>
-        </w:rPr>
-        <w:t xml:space="preserve">Keďže MTS môže spracovávať všetky typy správ, </w:t>
-      </w:r>
-      <w:r>
-        <w:t>v</w:t>
-      </w:r>
-      <w:r>
-        <w:t> prípade</w:t>
-      </w:r>
-      <w:r>
-        <w:t xml:space="preserve"> správy </w:t>
-      </w:r>
-      <w:r>
-        <w:t>záleží na tom, akého typu je.</w:t>
+        <w:t xml:space="preserve">Vo svojom konštruktore </w:t>
+      </w:r>
+      <w:r>
+        <w:t xml:space="preserve">najskôr </w:t>
+      </w:r>
+      <w:r>
+        <w:t>získa</w:t>
+      </w:r>
+      <w:r>
+        <w:t xml:space="preserve"> adresu na platformu. </w:t>
+      </w:r>
+      <w:r>
+        <w:t>Potom socket</w:t>
+      </w:r>
+      <w:r>
+        <w:t xml:space="preserve"> pripojí</w:t>
+      </w:r>
+      <w:r>
+        <w:t xml:space="preserve"> na nami zvolený port</w:t>
+      </w:r>
+      <w:r>
+        <w:t>, kde počúva na všetky IPv4 adresy.</w:t>
       </w:r>
       <w:r>
         <w:t xml:space="preserve"> </w:t>
       </w:r>
       <w:r>
-        <w:t xml:space="preserve">Pre prehľadnosť </w:t>
+        <w:t xml:space="preserve">Následne sa pripojí do multicastovej skupiny, na ktorú chodia vyššie spomenuté správy. Po tom, ako je pripojený na túto skupinu, pošle na ňu správu </w:t>
+      </w:r>
+      <w:r>
+        <w:rPr>
+          <w:i/>
+        </w:rPr>
+        <w:t>Hello</w:t>
+      </w:r>
+      <w:r>
+        <w:t>. Keď na náš socket príde  nejaký datagram</w:t>
+      </w:r>
+      <w:r>
+        <w:t xml:space="preserve"> spracuje </w:t>
+      </w:r>
+      <w:r>
+        <w:t xml:space="preserve">prichádzajúce dáta do </w:t>
+      </w:r>
+      <w:r>
+        <w:t>podoby</w:t>
+      </w:r>
+      <w:r>
+        <w:t>, s ktor</w:t>
+      </w:r>
+      <w:r>
+        <w:t>ou</w:t>
+      </w:r>
+      <w:r>
+        <w:t xml:space="preserve"> sa pohodlne pracuje a </w:t>
+      </w:r>
+      <w:r>
+        <w:t>bola pre nás kľúčová</w:t>
+      </w:r>
+      <w:r>
+        <w:t xml:space="preserve"> – </w:t>
+      </w:r>
+      <w:r>
+        <w:lastRenderedPageBreak/>
+        <w:t xml:space="preserve">bajtové pole. Z tohto poľa spraví </w:t>
+      </w:r>
+      <w:r>
+        <w:t>QJsonDocument, v ktorého tvare bola odoslaná správa</w:t>
+      </w:r>
+      <w:r>
+        <w:t xml:space="preserve"> a z neho spraví mapu z reťazca na variant</w:t>
+      </w:r>
+      <w:r>
+        <w:t xml:space="preserve">. </w:t>
+      </w:r>
+      <w:r>
+        <w:t>P</w:t>
+      </w:r>
+      <w:r>
+        <w:t>otom</w:t>
+      </w:r>
+      <w:r>
+        <w:t xml:space="preserve"> rozhodne, ako sa správa spracuje podľa jej typu</w:t>
+      </w:r>
+      <w:r>
+        <w:t>, získaného z</w:t>
+      </w:r>
+      <w:r>
+        <w:t> </w:t>
+      </w:r>
+      <w:r>
+        <w:t>mapy</w:t>
+      </w:r>
+      <w:r>
+        <w:t>, ktorá je vstupný parameter do metód, ktoré spracovávajú obsah správ</w:t>
+      </w:r>
+      <w:r>
+        <w:t>.</w:t>
+      </w:r>
+      <w:r>
+        <w:t xml:space="preserve"> </w:t>
       </w:r>
       <w:r>
         <w:rPr>
@@ -4171,294 +4273,128 @@
         <w:t>Notify</w:t>
       </w:r>
       <w:r>
-        <w:t xml:space="preserve">, ktoré je určené pre MTS, sme celé obsah tejto správy vložili do XML elementu </w:t>
-      </w:r>
-      <w:r>
-        <w:rPr>
-          <w:i/>
-        </w:rPr>
-        <w:t>notifyInfo.</w:t>
-      </w:r>
-    </w:p>
-    <w:p>
-      <w:pPr>
-        <w:pStyle w:val="Nadpis3"/>
-      </w:pPr>
-      <w:r>
-        <w:lastRenderedPageBreak/>
-        <w:t>DiscoveryService</w:t>
-      </w:r>
-    </w:p>
-    <w:p>
-      <w:r>
-        <w:t>Jeho</w:t>
-      </w:r>
-      <w:r>
-        <w:t xml:space="preserve"> dôležité členské premenné sú smerník na platformu</w:t>
-      </w:r>
-      <w:r>
-        <w:t xml:space="preserve"> ktorej sú súčasťou</w:t>
-      </w:r>
-      <w:r>
-        <w:t>, kvôli zoznamu agentov a</w:t>
-      </w:r>
-      <w:r>
-        <w:t> smerník na</w:t>
-      </w:r>
-      <w:r>
-        <w:t> UDP socket</w:t>
-      </w:r>
-      <w:r>
-        <w:t xml:space="preserve"> využívaný</w:t>
-      </w:r>
-      <w:r>
-        <w:t xml:space="preserve"> na</w:t>
-      </w:r>
-      <w:r>
-        <w:t xml:space="preserve"> obsluhu</w:t>
-      </w:r>
-      <w:r>
-        <w:t xml:space="preserve"> UDP multicast.</w:t>
+        <w:t xml:space="preserve"> spracováva samotný DS, ale </w:t>
+      </w:r>
+      <w:r>
+        <w:rPr>
+          <w:i/>
+        </w:rPr>
+        <w:t>Hello, Bye</w:t>
+      </w:r>
+      <w:r>
+        <w:t xml:space="preserve"> spracováva platoforma, pretože tieto správy sa spracovávajú rovnako pri DS aj MTS, kým spracovanie </w:t>
+      </w:r>
+      <w:r>
+        <w:rPr>
+          <w:i/>
+        </w:rPr>
+        <w:t xml:space="preserve">Notify </w:t>
+      </w:r>
+      <w:r>
+        <w:t>prebieha na nich inak.</w:t>
+      </w:r>
+    </w:p>
+    <w:p>
+      <w:r>
+        <w:tab/>
+      </w:r>
+      <w:r>
+        <w:t xml:space="preserve">Spracovávanie </w:t>
+      </w:r>
+      <w:r>
+        <w:rPr>
+          <w:i/>
+        </w:rPr>
+        <w:t>Notify</w:t>
+      </w:r>
+      <w:r>
+        <w:t xml:space="preserve"> prebi</w:t>
+      </w:r>
+      <w:r>
+        <w:t xml:space="preserve">eha tak, že </w:t>
+      </w:r>
+      <w:r>
+        <w:t>nové informácie</w:t>
+      </w:r>
+      <w:r>
+        <w:t xml:space="preserve"> o agentoch</w:t>
+      </w:r>
+      <w:r>
+        <w:t xml:space="preserve"> sa pridajú a staré sa aktualizujú.</w:t>
+      </w:r>
+      <w:r>
+        <w:t xml:space="preserve"> O spracovávaní správ </w:t>
+      </w:r>
+      <w:r>
+        <w:rPr>
+          <w:i/>
+        </w:rPr>
+        <w:t xml:space="preserve">Hello </w:t>
+      </w:r>
+      <w:r>
+        <w:t>a </w:t>
+      </w:r>
+      <w:r>
+        <w:rPr>
+          <w:i/>
+        </w:rPr>
+        <w:t>Bye</w:t>
+      </w:r>
+      <w:r>
+        <w:t xml:space="preserve"> budeme hovoriť v sekcii </w:t>
+      </w:r>
+      <w:r>
+        <w:rPr>
+          <w:i/>
+        </w:rPr>
+        <w:t>Platform</w:t>
+      </w:r>
+      <w:r>
+        <w:t>.</w:t>
+      </w:r>
+    </w:p>
+    <w:p>
+      <w:r>
+        <w:t xml:space="preserve">Pri odosielaní </w:t>
+      </w:r>
+      <w:r>
+        <w:rPr>
+          <w:i/>
+        </w:rPr>
+        <w:t>Notify</w:t>
+      </w:r>
+      <w:r>
+        <w:t xml:space="preserve"> najprv </w:t>
+      </w:r>
+      <w:r>
+        <w:t>naplníme štruktúru tejto správy informáciami o</w:t>
+      </w:r>
+      <w:r>
+        <w:t> platformových agentoch</w:t>
+      </w:r>
+      <w:r>
+        <w:t>.</w:t>
       </w:r>
       <w:r>
         <w:t xml:space="preserve"> </w:t>
       </w:r>
       <w:r>
-        <w:t>Jeho</w:t>
-      </w:r>
-      <w:r>
-        <w:t xml:space="preserve"> metódy slúžia na odosielanie, prijímanie a spracovávanie správ typu </w:t>
-      </w:r>
-      <w:r>
-        <w:rPr>
-          <w:i/>
-        </w:rPr>
-        <w:t xml:space="preserve">Hello, Bye </w:t>
-      </w:r>
-      <w:r>
-        <w:t xml:space="preserve"> a </w:t>
-      </w:r>
-      <w:r>
-        <w:rPr>
-          <w:i/>
-        </w:rPr>
-        <w:t>Notify.</w:t>
-      </w:r>
-      <w:r>
-        <w:t xml:space="preserve"> </w:t>
-      </w:r>
-    </w:p>
-    <w:p>
-      <w:r>
-        <w:t xml:space="preserve">Vo svojom konštruktore </w:t>
-      </w:r>
-      <w:r>
-        <w:t xml:space="preserve">najskôr spracuje adresu na platformu. Potom sa </w:t>
-      </w:r>
-      <w:r>
-        <w:t>UDP socket</w:t>
-      </w:r>
-      <w:r>
-        <w:t xml:space="preserve"> menom m_udpSocket</w:t>
-      </w:r>
-      <w:r>
-        <w:t xml:space="preserve"> pripojí</w:t>
-      </w:r>
-      <w:r>
-        <w:t xml:space="preserve"> na nami zvolený port</w:t>
-      </w:r>
-      <w:r>
-        <w:t>, kde počúva na všetky IPv4 adresy.</w:t>
-      </w:r>
-      <w:r>
-        <w:t xml:space="preserve"> UDP socket je typu QUdpSocket, ktorý ponúka Qt.</w:t>
-      </w:r>
-      <w:r>
-        <w:t xml:space="preserve"> Následne sa pripojí do multicastovej skupiny, na ktorú chodia vyššie spomenuté správy. Po tom, ako je pripojený na túto skupinu, pošle na ňu správu </w:t>
-      </w:r>
-      <w:r>
-        <w:rPr>
-          <w:i/>
-        </w:rPr>
-        <w:t>Hello</w:t>
-      </w:r>
-      <w:r>
-        <w:t>. Keď na náš socket príde  nejaký datagram, vyšle signál readyRead. Na spracovanie tohto signálu využívame slot processPendingDatagrams.</w:t>
-      </w:r>
-      <w:r>
-        <w:t xml:space="preserve"> Úlohou tohto slotu je spracovať </w:t>
-      </w:r>
-      <w:r>
-        <w:t xml:space="preserve">prichádzajúce dáta do </w:t>
-      </w:r>
-      <w:r>
-        <w:t>podoby</w:t>
-      </w:r>
-      <w:r>
-        <w:t>, s ktor</w:t>
-      </w:r>
-      <w:r>
-        <w:t>ou</w:t>
-      </w:r>
-      <w:r>
-        <w:t xml:space="preserve"> sa pohodlne pracuje a </w:t>
-      </w:r>
-      <w:r>
-        <w:t>bola pre nás kľúčová</w:t>
-      </w:r>
-      <w:r>
-        <w:t xml:space="preserve"> – QByteArray. Toto bajtové pole sa odošle metóde handleDatagram</w:t>
-      </w:r>
-      <w:r>
-        <w:t>. Ten z bajtového poľa spraví, QJsonDocument, v ktorého tvare bola odoslaná správa a zistí z nej správu. V tejto metóde sa potom</w:t>
-      </w:r>
-      <w:r>
-        <w:t xml:space="preserve"> rozhodne, ako sa správa spracuje podľa jej typu.</w:t>
-      </w:r>
-      <w:r>
-        <w:t xml:space="preserve"> Správu </w:t>
-      </w:r>
-      <w:r>
-        <w:rPr>
-          <w:i/>
-        </w:rPr>
-        <w:t>Notify</w:t>
-      </w:r>
-      <w:r>
-        <w:t xml:space="preserve"> spracováva samotný DS, ale </w:t>
-      </w:r>
-      <w:r>
-        <w:rPr>
-          <w:i/>
-        </w:rPr>
-        <w:t>Hello, Bye</w:t>
-      </w:r>
-      <w:r>
-        <w:t xml:space="preserve"> spracováva platoforma, pretože tieto správy sa spracovávajú rovnako pri DS aj MTS, kým spracovanie </w:t>
-      </w:r>
-      <w:r>
-        <w:rPr>
-          <w:i/>
-        </w:rPr>
-        <w:t xml:space="preserve">Notify </w:t>
-      </w:r>
-      <w:r>
-        <w:t>prebieha na nich inak.</w:t>
-      </w:r>
-    </w:p>
-    <w:p>
-      <w:r>
-        <w:t xml:space="preserve">Spracovávanie </w:t>
-      </w:r>
-      <w:r>
-        <w:rPr>
-          <w:i/>
-        </w:rPr>
-        <w:t>Notify</w:t>
-      </w:r>
-      <w:r>
-        <w:t xml:space="preserve"> prebi</w:t>
-      </w:r>
-      <w:r>
-        <w:t>eha tak, že z nášho QByteArray</w:t>
-      </w:r>
-      <w:r>
-        <w:t xml:space="preserve"> spravíme QVariantMap. Čo je mapa s kľúčom QString a hodnotou QVariant. Kľuče sú </w:t>
-      </w:r>
-      <w:r>
-        <w:rPr>
-          <w:i/>
-        </w:rPr>
-        <w:t>type</w:t>
-      </w:r>
-      <w:r>
-        <w:t xml:space="preserve"> (typ správy)</w:t>
-      </w:r>
-      <w:r>
-        <w:t xml:space="preserve">, </w:t>
-      </w:r>
-      <w:r>
-        <w:rPr>
-          <w:i/>
-        </w:rPr>
-        <w:t>agents</w:t>
-      </w:r>
-      <w:r>
-        <w:t>(informácie o agentoch, ktorí sú v tejto správe ohlásení) a</w:t>
-      </w:r>
-      <w:r>
-        <w:t> </w:t>
-      </w:r>
-      <w:r>
-        <w:rPr>
-          <w:i/>
-        </w:rPr>
-        <w:t xml:space="preserve">gwAgents </w:t>
-      </w:r>
-      <w:r>
-        <w:t>(adresy súčasných GW agentov v systéme)</w:t>
-      </w:r>
-      <w:r>
-        <w:t xml:space="preserve"> o ktorých sme písali v sekcii </w:t>
-      </w:r>
-      <w:r>
-        <w:t>6.3.1</w:t>
-      </w:r>
-      <w:r>
-        <w:t>. Informácie z týchto sekcií</w:t>
-      </w:r>
-      <w:r>
-        <w:t xml:space="preserve"> </w:t>
-      </w:r>
-      <w:r>
-        <w:t>sa spracujú tak, že nové informácie sa pridajú a staré sa aktualizujú.</w:t>
-      </w:r>
-      <w:r>
-        <w:t xml:space="preserve"> O spracovávaní správ </w:t>
-      </w:r>
-      <w:r>
-        <w:rPr>
-          <w:i/>
-        </w:rPr>
-        <w:t xml:space="preserve">Hello </w:t>
-      </w:r>
-      <w:r>
-        <w:t>a </w:t>
-      </w:r>
-      <w:r>
-        <w:rPr>
-          <w:i/>
-        </w:rPr>
-        <w:t>Bye</w:t>
-      </w:r>
-      <w:r>
-        <w:t xml:space="preserve"> budeme hovoriť v sekcii </w:t>
-      </w:r>
-      <w:r>
-        <w:rPr>
-          <w:i/>
-        </w:rPr>
-        <w:t>Platform</w:t>
-      </w:r>
-      <w:r>
-        <w:t>.</w:t>
-      </w:r>
-    </w:p>
-    <w:p>
-      <w:r>
-        <w:t xml:space="preserve">Pri odosielaní </w:t>
-      </w:r>
-      <w:r>
-        <w:rPr>
-          <w:i/>
-        </w:rPr>
-        <w:t>Notify</w:t>
-      </w:r>
-      <w:r>
-        <w:t xml:space="preserve"> najprv </w:t>
-      </w:r>
-      <w:r>
-        <w:t>odošleme informácie spomenuté v sekcii AgentInfo o platformových agentoch, tie sa posielajú vždy. Ak je ale odosielateľ GW agent, v tom prípade oznámi aj agentov, ktorých DS nezískal z lokálnej siete a teda sú zo vzdialených lokálnych sietí. Ďalšou úlohou DS je ohlásiť ostatných GW agentov v systéme. Jednotlivé položky, ktoré sa posielajú sú popísané v odseku o spracovávaní tejto správy. Ukážka časti kódu oznamovania vzdialených agentov je v ukážke č.1.</w:t>
+        <w:t>Tento krok robíme vždy</w:t>
+      </w:r>
+      <w:r>
+        <w:t xml:space="preserve">. Ak je ale </w:t>
+      </w:r>
+      <w:r>
+        <w:t>platforma v GW móde</w:t>
+      </w:r>
+      <w:r>
+        <w:t>, v tom prípade</w:t>
+      </w:r>
+      <w:r>
+        <w:t xml:space="preserve"> DS</w:t>
+      </w:r>
+      <w:r>
+        <w:t xml:space="preserve"> oznámi aj agentov, ktorých nezískal z lokálnej siete a teda sú zo vzdialených lokálnych sietí. Ďalšou úlohou DS je ohlásiť ostatných GW agentov v systéme. Jednotlivé položky, ktoré sa posielajú sú popísané v odseku o spracovávaní tejto správy. </w:t>
       </w:r>
     </w:p>
     <w:p>
@@ -4492,25 +4428,118 @@
           <w:lang w:eastAsia="sk-SK"/>
         </w:rPr>
       </w:pPr>
-      <w:r>
-        <w:rPr>
-          <w:rFonts w:ascii="Consolas" w:eastAsia="Times New Roman" w:hAnsi="Consolas" w:cs="Consolas"/>
-          <w:color w:val="0000FF"/>
-          <w:sz w:val="20"/>
-          <w:szCs w:val="20"/>
+    </w:p>
+    <w:p>
+      <w:pPr>
+        <w:shd w:val="clear" w:color="auto" w:fill="FFFFFF"/>
+        <w:tabs>
+          <w:tab w:val="left" w:pos="916"/>
+          <w:tab w:val="left" w:pos="1832"/>
+          <w:tab w:val="left" w:pos="2748"/>
+          <w:tab w:val="left" w:pos="3664"/>
+          <w:tab w:val="left" w:pos="4580"/>
+          <w:tab w:val="left" w:pos="5496"/>
+          <w:tab w:val="left" w:pos="6412"/>
+          <w:tab w:val="left" w:pos="7328"/>
+          <w:tab w:val="left" w:pos="8244"/>
+          <w:tab w:val="left" w:pos="9160"/>
+          <w:tab w:val="left" w:pos="10076"/>
+          <w:tab w:val="left" w:pos="10992"/>
+          <w:tab w:val="left" w:pos="11908"/>
+          <w:tab w:val="left" w:pos="12824"/>
+          <w:tab w:val="left" w:pos="13740"/>
+          <w:tab w:val="left" w:pos="14656"/>
+        </w:tabs>
+        <w:spacing w:before="0" w:after="0" w:line="240" w:lineRule="auto"/>
+        <w:rPr>
+          <w:rFonts w:eastAsia="Times New Roman" w:cs="Times New Roman"/>
+          <w:color w:val="000000"/>
+          <w:szCs w:val="24"/>
           <w:lang w:eastAsia="sk-SK"/>
         </w:rPr>
-        <w:t>for</w:t>
-      </w:r>
-      <w:r>
-        <w:rPr>
-          <w:rFonts w:ascii="Consolas" w:eastAsia="Times New Roman" w:hAnsi="Consolas" w:cs="Consolas"/>
+      </w:pPr>
+      <w:r>
+        <w:rPr>
+          <w:rFonts w:eastAsia="Times New Roman" w:cs="Times New Roman"/>
           <w:color w:val="000000"/>
-          <w:sz w:val="20"/>
-          <w:szCs w:val="20"/>
+          <w:szCs w:val="24"/>
           <w:lang w:eastAsia="sk-SK"/>
         </w:rPr>
-        <w:t> (it = m_platform-&gt;m_forwardedAgents.constBegin(); it != </w:t>
+        <w:t xml:space="preserve">O posielanie </w:t>
+      </w:r>
+      <w:r>
+        <w:rPr>
+          <w:rFonts w:eastAsia="Times New Roman" w:cs="Times New Roman"/>
+          <w:i/>
+          <w:color w:val="000000"/>
+          <w:szCs w:val="24"/>
+          <w:lang w:eastAsia="sk-SK"/>
+        </w:rPr>
+        <w:t>Hello</w:t>
+      </w:r>
+      <w:r>
+        <w:rPr>
+          <w:rFonts w:eastAsia="Times New Roman" w:cs="Times New Roman"/>
+          <w:color w:val="000000"/>
+          <w:szCs w:val="24"/>
+          <w:lang w:eastAsia="sk-SK"/>
+        </w:rPr>
+        <w:t xml:space="preserve"> a </w:t>
+      </w:r>
+      <w:r>
+        <w:rPr>
+          <w:rFonts w:eastAsia="Times New Roman" w:cs="Times New Roman"/>
+          <w:i/>
+          <w:color w:val="000000"/>
+          <w:szCs w:val="24"/>
+          <w:lang w:eastAsia="sk-SK"/>
+        </w:rPr>
+        <w:t>Bye</w:t>
+      </w:r>
+      <w:r>
+        <w:rPr>
+          <w:rFonts w:eastAsia="Times New Roman" w:cs="Times New Roman"/>
+          <w:color w:val="000000"/>
+          <w:szCs w:val="24"/>
+          <w:lang w:eastAsia="sk-SK"/>
+        </w:rPr>
+        <w:t xml:space="preserve"> sa stará metóda, ktorá má za vstup</w:t>
+      </w:r>
+      <w:r>
+        <w:rPr>
+          <w:rFonts w:eastAsia="Times New Roman" w:cs="Times New Roman"/>
+          <w:color w:val="000000"/>
+          <w:szCs w:val="24"/>
+          <w:lang w:eastAsia="sk-SK"/>
+        </w:rPr>
+        <w:t xml:space="preserve">né parametre </w:t>
+      </w:r>
+      <w:r>
+        <w:rPr>
+          <w:rFonts w:eastAsia="Times New Roman" w:cs="Times New Roman"/>
+          <w:color w:val="000000"/>
+          <w:szCs w:val="24"/>
+          <w:lang w:eastAsia="sk-SK"/>
+        </w:rPr>
+        <w:t>reťazec obsahujúci</w:t>
+      </w:r>
+      <w:r>
+        <w:rPr>
+          <w:rFonts w:eastAsia="Times New Roman" w:cs="Times New Roman"/>
+          <w:color w:val="000000"/>
+          <w:szCs w:val="24"/>
+          <w:lang w:eastAsia="sk-SK"/>
+        </w:rPr>
+        <w:t xml:space="preserve"> typ správy, keďže tieto správy sa líšia iba typom.</w:t>
+      </w:r>
+      <w:r>
+        <w:rPr>
+          <w:rFonts w:eastAsia="Times New Roman" w:cs="Times New Roman"/>
+          <w:color w:val="000000"/>
+          <w:szCs w:val="24"/>
+          <w:lang w:eastAsia="sk-SK"/>
+        </w:rPr>
+        <w:t xml:space="preserve"> </w:t>
       </w:r>
     </w:p>
     <w:p>
@@ -4541,999 +4570,6 @@
           <w:color w:val="000000"/>
           <w:sz w:val="20"/>
           <w:szCs w:val="20"/>
-          <w:lang w:eastAsia="sk-SK"/>
-        </w:rPr>
-      </w:pPr>
-      <w:r>
-        <w:rPr>
-          <w:rFonts w:ascii="Consolas" w:eastAsia="Times New Roman" w:hAnsi="Consolas" w:cs="Consolas"/>
-          <w:color w:val="000000"/>
-          <w:sz w:val="20"/>
-          <w:szCs w:val="20"/>
-          <w:lang w:eastAsia="sk-SK"/>
-        </w:rPr>
-        <w:t>m_platform-&gt;m_forwardedAgents.constEnd(); ++it){</w:t>
-      </w:r>
-    </w:p>
-    <w:p>
-      <w:pPr>
-        <w:shd w:val="clear" w:color="auto" w:fill="FFFFFF"/>
-        <w:tabs>
-          <w:tab w:val="left" w:pos="916"/>
-          <w:tab w:val="left" w:pos="1832"/>
-          <w:tab w:val="left" w:pos="2748"/>
-          <w:tab w:val="left" w:pos="3664"/>
-          <w:tab w:val="left" w:pos="4580"/>
-          <w:tab w:val="left" w:pos="5496"/>
-          <w:tab w:val="left" w:pos="6412"/>
-          <w:tab w:val="left" w:pos="7328"/>
-          <w:tab w:val="left" w:pos="8244"/>
-          <w:tab w:val="left" w:pos="9160"/>
-          <w:tab w:val="left" w:pos="10076"/>
-          <w:tab w:val="left" w:pos="10992"/>
-          <w:tab w:val="left" w:pos="11908"/>
-          <w:tab w:val="left" w:pos="12824"/>
-          <w:tab w:val="left" w:pos="13740"/>
-          <w:tab w:val="left" w:pos="14656"/>
-        </w:tabs>
-        <w:spacing w:before="0" w:after="0" w:line="240" w:lineRule="auto"/>
-        <w:jc w:val="left"/>
-        <w:rPr>
-          <w:rFonts w:ascii="Consolas" w:eastAsia="Times New Roman" w:hAnsi="Consolas" w:cs="Consolas"/>
-          <w:color w:val="000000"/>
-          <w:sz w:val="20"/>
-          <w:szCs w:val="20"/>
-          <w:lang w:eastAsia="sk-SK"/>
-        </w:rPr>
-      </w:pPr>
-      <w:r>
-        <w:rPr>
-          <w:rFonts w:ascii="Consolas" w:eastAsia="Times New Roman" w:hAnsi="Consolas" w:cs="Consolas"/>
-          <w:color w:val="000000"/>
-          <w:sz w:val="20"/>
-          <w:szCs w:val="20"/>
-          <w:lang w:eastAsia="sk-SK"/>
-        </w:rPr>
-        <w:t>            QVariantMap addresses;</w:t>
-      </w:r>
-    </w:p>
-    <w:p>
-      <w:pPr>
-        <w:shd w:val="clear" w:color="auto" w:fill="FFFFFF"/>
-        <w:tabs>
-          <w:tab w:val="left" w:pos="916"/>
-          <w:tab w:val="left" w:pos="1832"/>
-          <w:tab w:val="left" w:pos="2748"/>
-          <w:tab w:val="left" w:pos="3664"/>
-          <w:tab w:val="left" w:pos="4580"/>
-          <w:tab w:val="left" w:pos="5496"/>
-          <w:tab w:val="left" w:pos="6412"/>
-          <w:tab w:val="left" w:pos="7328"/>
-          <w:tab w:val="left" w:pos="8244"/>
-          <w:tab w:val="left" w:pos="9160"/>
-          <w:tab w:val="left" w:pos="10076"/>
-          <w:tab w:val="left" w:pos="10992"/>
-          <w:tab w:val="left" w:pos="11908"/>
-          <w:tab w:val="left" w:pos="12824"/>
-          <w:tab w:val="left" w:pos="13740"/>
-          <w:tab w:val="left" w:pos="14656"/>
-        </w:tabs>
-        <w:spacing w:before="0" w:after="0" w:line="240" w:lineRule="auto"/>
-        <w:jc w:val="left"/>
-        <w:rPr>
-          <w:rFonts w:ascii="Consolas" w:eastAsia="Times New Roman" w:hAnsi="Consolas" w:cs="Consolas"/>
-          <w:color w:val="000000"/>
-          <w:sz w:val="20"/>
-          <w:szCs w:val="20"/>
-          <w:lang w:eastAsia="sk-SK"/>
-        </w:rPr>
-      </w:pPr>
-      <w:r>
-        <w:rPr>
-          <w:rFonts w:ascii="Consolas" w:eastAsia="Times New Roman" w:hAnsi="Consolas" w:cs="Consolas"/>
-          <w:color w:val="000000"/>
-          <w:sz w:val="20"/>
-          <w:szCs w:val="20"/>
-          <w:lang w:eastAsia="sk-SK"/>
-        </w:rPr>
-        <w:t>            </w:t>
-      </w:r>
-      <w:r>
-        <w:rPr>
-          <w:rFonts w:ascii="Consolas" w:eastAsia="Times New Roman" w:hAnsi="Consolas" w:cs="Consolas"/>
-          <w:color w:val="0000FF"/>
-          <w:sz w:val="20"/>
-          <w:szCs w:val="20"/>
-          <w:lang w:eastAsia="sk-SK"/>
-        </w:rPr>
-        <w:t>auto</w:t>
-      </w:r>
-      <w:r>
-        <w:rPr>
-          <w:rFonts w:ascii="Consolas" w:eastAsia="Times New Roman" w:hAnsi="Consolas" w:cs="Consolas"/>
-          <w:color w:val="000000"/>
-          <w:sz w:val="20"/>
-          <w:szCs w:val="20"/>
-          <w:lang w:eastAsia="sk-SK"/>
-        </w:rPr>
-        <w:t> it2 = it.value().transportAddresses.constBegin();</w:t>
-      </w:r>
-    </w:p>
-    <w:p>
-      <w:pPr>
-        <w:shd w:val="clear" w:color="auto" w:fill="FFFFFF"/>
-        <w:tabs>
-          <w:tab w:val="left" w:pos="916"/>
-          <w:tab w:val="left" w:pos="1832"/>
-          <w:tab w:val="left" w:pos="2748"/>
-          <w:tab w:val="left" w:pos="3664"/>
-          <w:tab w:val="left" w:pos="4580"/>
-          <w:tab w:val="left" w:pos="5496"/>
-          <w:tab w:val="left" w:pos="6412"/>
-          <w:tab w:val="left" w:pos="7328"/>
-          <w:tab w:val="left" w:pos="8244"/>
-          <w:tab w:val="left" w:pos="9160"/>
-          <w:tab w:val="left" w:pos="10076"/>
-          <w:tab w:val="left" w:pos="10992"/>
-          <w:tab w:val="left" w:pos="11908"/>
-          <w:tab w:val="left" w:pos="12824"/>
-          <w:tab w:val="left" w:pos="13740"/>
-          <w:tab w:val="left" w:pos="14656"/>
-        </w:tabs>
-        <w:spacing w:before="0" w:after="0" w:line="240" w:lineRule="auto"/>
-        <w:jc w:val="left"/>
-        <w:rPr>
-          <w:rFonts w:ascii="Consolas" w:eastAsia="Times New Roman" w:hAnsi="Consolas" w:cs="Consolas"/>
-          <w:color w:val="000000"/>
-          <w:sz w:val="20"/>
-          <w:szCs w:val="20"/>
-          <w:lang w:eastAsia="sk-SK"/>
-        </w:rPr>
-      </w:pPr>
-      <w:r>
-        <w:rPr>
-          <w:rFonts w:ascii="Consolas" w:eastAsia="Times New Roman" w:hAnsi="Consolas" w:cs="Consolas"/>
-          <w:color w:val="000000"/>
-          <w:sz w:val="20"/>
-          <w:szCs w:val="20"/>
-          <w:lang w:eastAsia="sk-SK"/>
-        </w:rPr>
-        <w:lastRenderedPageBreak/>
-        <w:t>            </w:t>
-      </w:r>
-      <w:r>
-        <w:rPr>
-          <w:rFonts w:ascii="Consolas" w:eastAsia="Times New Roman" w:hAnsi="Consolas" w:cs="Consolas"/>
-          <w:color w:val="0000FF"/>
-          <w:sz w:val="20"/>
-          <w:szCs w:val="20"/>
-          <w:lang w:eastAsia="sk-SK"/>
-        </w:rPr>
-        <w:t>while</w:t>
-      </w:r>
-      <w:r>
-        <w:rPr>
-          <w:rFonts w:ascii="Consolas" w:eastAsia="Times New Roman" w:hAnsi="Consolas" w:cs="Consolas"/>
-          <w:color w:val="000000"/>
-          <w:sz w:val="20"/>
-          <w:szCs w:val="20"/>
-          <w:lang w:eastAsia="sk-SK"/>
-        </w:rPr>
-        <w:t> (it2 != it.value().transportAddresses.constEnd()){</w:t>
-      </w:r>
-    </w:p>
-    <w:p>
-      <w:pPr>
-        <w:shd w:val="clear" w:color="auto" w:fill="FFFFFF"/>
-        <w:tabs>
-          <w:tab w:val="left" w:pos="916"/>
-          <w:tab w:val="left" w:pos="1832"/>
-          <w:tab w:val="left" w:pos="2748"/>
-          <w:tab w:val="left" w:pos="3664"/>
-          <w:tab w:val="left" w:pos="4580"/>
-          <w:tab w:val="left" w:pos="5496"/>
-          <w:tab w:val="left" w:pos="6412"/>
-          <w:tab w:val="left" w:pos="7328"/>
-          <w:tab w:val="left" w:pos="8244"/>
-          <w:tab w:val="left" w:pos="9160"/>
-          <w:tab w:val="left" w:pos="10076"/>
-          <w:tab w:val="left" w:pos="10992"/>
-          <w:tab w:val="left" w:pos="11908"/>
-          <w:tab w:val="left" w:pos="12824"/>
-          <w:tab w:val="left" w:pos="13740"/>
-          <w:tab w:val="left" w:pos="14656"/>
-        </w:tabs>
-        <w:spacing w:before="0" w:after="0" w:line="240" w:lineRule="auto"/>
-        <w:jc w:val="left"/>
-        <w:rPr>
-          <w:rFonts w:ascii="Consolas" w:eastAsia="Times New Roman" w:hAnsi="Consolas" w:cs="Consolas"/>
-          <w:color w:val="000000"/>
-          <w:sz w:val="20"/>
-          <w:szCs w:val="20"/>
-          <w:lang w:eastAsia="sk-SK"/>
-        </w:rPr>
-      </w:pPr>
-      <w:r>
-        <w:rPr>
-          <w:rFonts w:ascii="Consolas" w:eastAsia="Times New Roman" w:hAnsi="Consolas" w:cs="Consolas"/>
-          <w:color w:val="000000"/>
-          <w:sz w:val="20"/>
-          <w:szCs w:val="20"/>
-          <w:lang w:eastAsia="sk-SK"/>
-        </w:rPr>
-        <w:t>                </w:t>
-      </w:r>
-      <w:r>
-        <w:rPr>
-          <w:rFonts w:ascii="Consolas" w:eastAsia="Times New Roman" w:hAnsi="Consolas" w:cs="Consolas"/>
-          <w:color w:val="0000FF"/>
-          <w:sz w:val="20"/>
-          <w:szCs w:val="20"/>
-          <w:lang w:eastAsia="sk-SK"/>
-        </w:rPr>
-        <w:t>if</w:t>
-      </w:r>
-      <w:r>
-        <w:rPr>
-          <w:rFonts w:ascii="Consolas" w:eastAsia="Times New Roman" w:hAnsi="Consolas" w:cs="Consolas"/>
-          <w:color w:val="000000"/>
-          <w:sz w:val="20"/>
-          <w:szCs w:val="20"/>
-          <w:lang w:eastAsia="sk-SK"/>
-        </w:rPr>
-        <w:t> (it2.value().sourceDs != </w:t>
-      </w:r>
-      <w:r>
-        <w:rPr>
-          <w:rFonts w:ascii="Consolas" w:eastAsia="Times New Roman" w:hAnsi="Consolas" w:cs="Consolas"/>
-          <w:color w:val="0000FF"/>
-          <w:sz w:val="20"/>
-          <w:szCs w:val="20"/>
-          <w:lang w:eastAsia="sk-SK"/>
-        </w:rPr>
-        <w:t>this</w:t>
-      </w:r>
-      <w:r>
-        <w:rPr>
-          <w:rFonts w:ascii="Consolas" w:eastAsia="Times New Roman" w:hAnsi="Consolas" w:cs="Consolas"/>
-          <w:color w:val="000000"/>
-          <w:sz w:val="20"/>
-          <w:szCs w:val="20"/>
-          <w:lang w:eastAsia="sk-SK"/>
-        </w:rPr>
-        <w:t>)</w:t>
-      </w:r>
-    </w:p>
-    <w:p>
-      <w:pPr>
-        <w:shd w:val="clear" w:color="auto" w:fill="FFFFFF"/>
-        <w:tabs>
-          <w:tab w:val="left" w:pos="916"/>
-          <w:tab w:val="left" w:pos="1832"/>
-          <w:tab w:val="left" w:pos="2748"/>
-          <w:tab w:val="left" w:pos="3664"/>
-          <w:tab w:val="left" w:pos="4580"/>
-          <w:tab w:val="left" w:pos="5496"/>
-          <w:tab w:val="left" w:pos="6412"/>
-          <w:tab w:val="left" w:pos="7328"/>
-          <w:tab w:val="left" w:pos="8244"/>
-          <w:tab w:val="left" w:pos="9160"/>
-          <w:tab w:val="left" w:pos="10076"/>
-          <w:tab w:val="left" w:pos="10992"/>
-          <w:tab w:val="left" w:pos="11908"/>
-          <w:tab w:val="left" w:pos="12824"/>
-          <w:tab w:val="left" w:pos="13740"/>
-          <w:tab w:val="left" w:pos="14656"/>
-        </w:tabs>
-        <w:spacing w:before="0" w:after="0" w:line="240" w:lineRule="auto"/>
-        <w:jc w:val="left"/>
-        <w:rPr>
-          <w:rFonts w:ascii="Consolas" w:eastAsia="Times New Roman" w:hAnsi="Consolas" w:cs="Consolas"/>
-          <w:color w:val="000000"/>
-          <w:sz w:val="20"/>
-          <w:szCs w:val="20"/>
-          <w:lang w:eastAsia="sk-SK"/>
-        </w:rPr>
-      </w:pPr>
-      <w:r>
-        <w:rPr>
-          <w:rFonts w:ascii="Consolas" w:eastAsia="Times New Roman" w:hAnsi="Consolas" w:cs="Consolas"/>
-          <w:color w:val="000000"/>
-          <w:sz w:val="20"/>
-          <w:szCs w:val="20"/>
-          <w:lang w:eastAsia="sk-SK"/>
-        </w:rPr>
-        <w:t>                    addresses[MY_ADDRESS] = fromProperties(it2.value(), </w:t>
-      </w:r>
-      <w:r>
-        <w:rPr>
-          <w:rFonts w:ascii="Consolas" w:eastAsia="Times New Roman" w:hAnsi="Consolas" w:cs="Consolas"/>
-          <w:color w:val="0000FF"/>
-          <w:sz w:val="20"/>
-          <w:szCs w:val="20"/>
-          <w:lang w:eastAsia="sk-SK"/>
-        </w:rPr>
-        <w:t>false</w:t>
-      </w:r>
-      <w:r>
-        <w:rPr>
-          <w:rFonts w:ascii="Consolas" w:eastAsia="Times New Roman" w:hAnsi="Consolas" w:cs="Consolas"/>
-          <w:color w:val="000000"/>
-          <w:sz w:val="20"/>
-          <w:szCs w:val="20"/>
-          <w:lang w:eastAsia="sk-SK"/>
-        </w:rPr>
-        <w:t>).toVariantMap();</w:t>
-      </w:r>
-    </w:p>
-    <w:p>
-      <w:pPr>
-        <w:shd w:val="clear" w:color="auto" w:fill="FFFFFF"/>
-        <w:tabs>
-          <w:tab w:val="left" w:pos="916"/>
-          <w:tab w:val="left" w:pos="1832"/>
-          <w:tab w:val="left" w:pos="2748"/>
-          <w:tab w:val="left" w:pos="3664"/>
-          <w:tab w:val="left" w:pos="4580"/>
-          <w:tab w:val="left" w:pos="5496"/>
-          <w:tab w:val="left" w:pos="6412"/>
-          <w:tab w:val="left" w:pos="7328"/>
-          <w:tab w:val="left" w:pos="8244"/>
-          <w:tab w:val="left" w:pos="9160"/>
-          <w:tab w:val="left" w:pos="10076"/>
-          <w:tab w:val="left" w:pos="10992"/>
-          <w:tab w:val="left" w:pos="11908"/>
-          <w:tab w:val="left" w:pos="12824"/>
-          <w:tab w:val="left" w:pos="13740"/>
-          <w:tab w:val="left" w:pos="14656"/>
-        </w:tabs>
-        <w:spacing w:before="0" w:after="0" w:line="240" w:lineRule="auto"/>
-        <w:jc w:val="left"/>
-        <w:rPr>
-          <w:rFonts w:ascii="Consolas" w:eastAsia="Times New Roman" w:hAnsi="Consolas" w:cs="Consolas"/>
-          <w:color w:val="000000"/>
-          <w:sz w:val="20"/>
-          <w:szCs w:val="20"/>
-          <w:lang w:eastAsia="sk-SK"/>
-        </w:rPr>
-      </w:pPr>
-      <w:r>
-        <w:rPr>
-          <w:rFonts w:ascii="Consolas" w:eastAsia="Times New Roman" w:hAnsi="Consolas" w:cs="Consolas"/>
-          <w:color w:val="000000"/>
-          <w:sz w:val="20"/>
-          <w:szCs w:val="20"/>
-          <w:lang w:eastAsia="sk-SK"/>
-        </w:rPr>
-        <w:t>                ++it2;</w:t>
-      </w:r>
-    </w:p>
-    <w:p>
-      <w:pPr>
-        <w:shd w:val="clear" w:color="auto" w:fill="FFFFFF"/>
-        <w:tabs>
-          <w:tab w:val="left" w:pos="916"/>
-          <w:tab w:val="left" w:pos="1832"/>
-          <w:tab w:val="left" w:pos="2748"/>
-          <w:tab w:val="left" w:pos="3664"/>
-          <w:tab w:val="left" w:pos="4580"/>
-          <w:tab w:val="left" w:pos="5496"/>
-          <w:tab w:val="left" w:pos="6412"/>
-          <w:tab w:val="left" w:pos="7328"/>
-          <w:tab w:val="left" w:pos="8244"/>
-          <w:tab w:val="left" w:pos="9160"/>
-          <w:tab w:val="left" w:pos="10076"/>
-          <w:tab w:val="left" w:pos="10992"/>
-          <w:tab w:val="left" w:pos="11908"/>
-          <w:tab w:val="left" w:pos="12824"/>
-          <w:tab w:val="left" w:pos="13740"/>
-          <w:tab w:val="left" w:pos="14656"/>
-        </w:tabs>
-        <w:spacing w:before="0" w:after="0" w:line="240" w:lineRule="auto"/>
-        <w:jc w:val="left"/>
-        <w:rPr>
-          <w:rFonts w:ascii="Consolas" w:eastAsia="Times New Roman" w:hAnsi="Consolas" w:cs="Consolas"/>
-          <w:color w:val="000000"/>
-          <w:sz w:val="20"/>
-          <w:szCs w:val="20"/>
-          <w:lang w:eastAsia="sk-SK"/>
-        </w:rPr>
-      </w:pPr>
-      <w:r>
-        <w:rPr>
-          <w:rFonts w:ascii="Consolas" w:eastAsia="Times New Roman" w:hAnsi="Consolas" w:cs="Consolas"/>
-          <w:color w:val="000000"/>
-          <w:sz w:val="20"/>
-          <w:szCs w:val="20"/>
-          <w:lang w:eastAsia="sk-SK"/>
-        </w:rPr>
-        <w:t>           </w:t>
-      </w:r>
-      <w:r>
-        <w:rPr>
-          <w:rFonts w:ascii="Consolas" w:eastAsia="Times New Roman" w:hAnsi="Consolas" w:cs="Consolas"/>
-          <w:color w:val="000000"/>
-          <w:sz w:val="20"/>
-          <w:szCs w:val="20"/>
-          <w:lang w:eastAsia="sk-SK"/>
-        </w:rPr>
-        <w:tab/>
-      </w:r>
-      <w:r>
-        <w:rPr>
-          <w:rFonts w:ascii="Consolas" w:eastAsia="Times New Roman" w:hAnsi="Consolas" w:cs="Consolas"/>
-          <w:color w:val="000000"/>
-          <w:sz w:val="20"/>
-          <w:szCs w:val="20"/>
-          <w:lang w:eastAsia="sk-SK"/>
-        </w:rPr>
-        <w:t>}</w:t>
-      </w:r>
-    </w:p>
-    <w:p>
-      <w:pPr>
-        <w:shd w:val="clear" w:color="auto" w:fill="FFFFFF"/>
-        <w:tabs>
-          <w:tab w:val="left" w:pos="916"/>
-          <w:tab w:val="left" w:pos="1832"/>
-          <w:tab w:val="left" w:pos="2748"/>
-          <w:tab w:val="left" w:pos="3664"/>
-          <w:tab w:val="left" w:pos="4580"/>
-          <w:tab w:val="left" w:pos="5496"/>
-          <w:tab w:val="left" w:pos="6412"/>
-          <w:tab w:val="left" w:pos="7328"/>
-          <w:tab w:val="left" w:pos="8244"/>
-          <w:tab w:val="left" w:pos="9160"/>
-          <w:tab w:val="left" w:pos="10076"/>
-          <w:tab w:val="left" w:pos="10992"/>
-          <w:tab w:val="left" w:pos="11908"/>
-          <w:tab w:val="left" w:pos="12824"/>
-          <w:tab w:val="left" w:pos="13740"/>
-          <w:tab w:val="left" w:pos="14656"/>
-        </w:tabs>
-        <w:spacing w:before="0" w:after="0" w:line="240" w:lineRule="auto"/>
-        <w:jc w:val="left"/>
-        <w:rPr>
-          <w:rFonts w:ascii="Consolas" w:eastAsia="Times New Roman" w:hAnsi="Consolas" w:cs="Consolas"/>
-          <w:color w:val="000000"/>
-          <w:sz w:val="20"/>
-          <w:szCs w:val="20"/>
-          <w:lang w:eastAsia="sk-SK"/>
-        </w:rPr>
-      </w:pPr>
-      <w:r>
-        <w:rPr>
-          <w:rFonts w:ascii="Consolas" w:eastAsia="Times New Roman" w:hAnsi="Consolas" w:cs="Consolas"/>
-          <w:color w:val="000000"/>
-          <w:sz w:val="20"/>
-          <w:szCs w:val="20"/>
-          <w:lang w:eastAsia="sk-SK"/>
-        </w:rPr>
-        <w:t>            </w:t>
-      </w:r>
-      <w:r>
-        <w:rPr>
-          <w:rFonts w:ascii="Consolas" w:eastAsia="Times New Roman" w:hAnsi="Consolas" w:cs="Consolas"/>
-          <w:color w:val="0000FF"/>
-          <w:sz w:val="20"/>
-          <w:szCs w:val="20"/>
-          <w:lang w:eastAsia="sk-SK"/>
-        </w:rPr>
-        <w:t>if</w:t>
-      </w:r>
-      <w:r>
-        <w:rPr>
-          <w:rFonts w:ascii="Consolas" w:eastAsia="Times New Roman" w:hAnsi="Consolas" w:cs="Consolas"/>
-          <w:color w:val="000000"/>
-          <w:sz w:val="20"/>
-          <w:szCs w:val="20"/>
-          <w:lang w:eastAsia="sk-SK"/>
-        </w:rPr>
-        <w:t> (addresses.empty())</w:t>
-      </w:r>
-    </w:p>
-    <w:p>
-      <w:pPr>
-        <w:shd w:val="clear" w:color="auto" w:fill="FFFFFF"/>
-        <w:tabs>
-          <w:tab w:val="left" w:pos="916"/>
-          <w:tab w:val="left" w:pos="1832"/>
-          <w:tab w:val="left" w:pos="2748"/>
-          <w:tab w:val="left" w:pos="3664"/>
-          <w:tab w:val="left" w:pos="4580"/>
-          <w:tab w:val="left" w:pos="5496"/>
-          <w:tab w:val="left" w:pos="6412"/>
-          <w:tab w:val="left" w:pos="7328"/>
-          <w:tab w:val="left" w:pos="8244"/>
-          <w:tab w:val="left" w:pos="9160"/>
-          <w:tab w:val="left" w:pos="10076"/>
-          <w:tab w:val="left" w:pos="10992"/>
-          <w:tab w:val="left" w:pos="11908"/>
-          <w:tab w:val="left" w:pos="12824"/>
-          <w:tab w:val="left" w:pos="13740"/>
-          <w:tab w:val="left" w:pos="14656"/>
-        </w:tabs>
-        <w:spacing w:before="0" w:after="0" w:line="240" w:lineRule="auto"/>
-        <w:jc w:val="left"/>
-        <w:rPr>
-          <w:rFonts w:ascii="Consolas" w:eastAsia="Times New Roman" w:hAnsi="Consolas" w:cs="Consolas"/>
-          <w:color w:val="000000"/>
-          <w:sz w:val="20"/>
-          <w:szCs w:val="20"/>
-          <w:lang w:eastAsia="sk-SK"/>
-        </w:rPr>
-      </w:pPr>
-      <w:r>
-        <w:rPr>
-          <w:rFonts w:ascii="Consolas" w:eastAsia="Times New Roman" w:hAnsi="Consolas" w:cs="Consolas"/>
-          <w:color w:val="000000"/>
-          <w:sz w:val="20"/>
-          <w:szCs w:val="20"/>
-          <w:lang w:eastAsia="sk-SK"/>
-        </w:rPr>
-        <w:t>                </w:t>
-      </w:r>
-      <w:r>
-        <w:rPr>
-          <w:rFonts w:ascii="Consolas" w:eastAsia="Times New Roman" w:hAnsi="Consolas" w:cs="Consolas"/>
-          <w:color w:val="0000FF"/>
-          <w:sz w:val="20"/>
-          <w:szCs w:val="20"/>
-          <w:lang w:eastAsia="sk-SK"/>
-        </w:rPr>
-        <w:t>continue</w:t>
-      </w:r>
-      <w:r>
-        <w:rPr>
-          <w:rFonts w:ascii="Consolas" w:eastAsia="Times New Roman" w:hAnsi="Consolas" w:cs="Consolas"/>
-          <w:color w:val="000000"/>
-          <w:sz w:val="20"/>
-          <w:szCs w:val="20"/>
-          <w:lang w:eastAsia="sk-SK"/>
-        </w:rPr>
-        <w:t>;</w:t>
-      </w:r>
-    </w:p>
-    <w:p>
-      <w:pPr>
-        <w:shd w:val="clear" w:color="auto" w:fill="FFFFFF"/>
-        <w:tabs>
-          <w:tab w:val="left" w:pos="916"/>
-          <w:tab w:val="left" w:pos="1832"/>
-          <w:tab w:val="left" w:pos="2748"/>
-          <w:tab w:val="left" w:pos="3664"/>
-          <w:tab w:val="left" w:pos="4580"/>
-          <w:tab w:val="left" w:pos="5496"/>
-          <w:tab w:val="left" w:pos="6412"/>
-          <w:tab w:val="left" w:pos="7328"/>
-          <w:tab w:val="left" w:pos="8244"/>
-          <w:tab w:val="left" w:pos="9160"/>
-          <w:tab w:val="left" w:pos="10076"/>
-          <w:tab w:val="left" w:pos="10992"/>
-          <w:tab w:val="left" w:pos="11908"/>
-          <w:tab w:val="left" w:pos="12824"/>
-          <w:tab w:val="left" w:pos="13740"/>
-          <w:tab w:val="left" w:pos="14656"/>
-        </w:tabs>
-        <w:spacing w:before="0" w:after="0" w:line="240" w:lineRule="auto"/>
-        <w:jc w:val="left"/>
-        <w:rPr>
-          <w:rFonts w:ascii="Consolas" w:eastAsia="Times New Roman" w:hAnsi="Consolas" w:cs="Consolas"/>
-          <w:color w:val="000000"/>
-          <w:sz w:val="20"/>
-          <w:szCs w:val="20"/>
-          <w:lang w:eastAsia="sk-SK"/>
-        </w:rPr>
-      </w:pPr>
-      <w:r>
-        <w:rPr>
-          <w:rFonts w:ascii="Consolas" w:eastAsia="Times New Roman" w:hAnsi="Consolas" w:cs="Consolas"/>
-          <w:color w:val="000000"/>
-          <w:sz w:val="20"/>
-          <w:szCs w:val="20"/>
-          <w:lang w:eastAsia="sk-SK"/>
-        </w:rPr>
-        <w:t>            agent[NAME] = QVariant(it.value().desription.name);</w:t>
-      </w:r>
-    </w:p>
-    <w:p>
-      <w:pPr>
-        <w:shd w:val="clear" w:color="auto" w:fill="FFFFFF"/>
-        <w:tabs>
-          <w:tab w:val="left" w:pos="916"/>
-          <w:tab w:val="left" w:pos="1832"/>
-          <w:tab w:val="left" w:pos="2748"/>
-          <w:tab w:val="left" w:pos="3664"/>
-          <w:tab w:val="left" w:pos="4580"/>
-          <w:tab w:val="left" w:pos="5496"/>
-          <w:tab w:val="left" w:pos="6412"/>
-          <w:tab w:val="left" w:pos="7328"/>
-          <w:tab w:val="left" w:pos="8244"/>
-          <w:tab w:val="left" w:pos="9160"/>
-          <w:tab w:val="left" w:pos="10076"/>
-          <w:tab w:val="left" w:pos="10992"/>
-          <w:tab w:val="left" w:pos="11908"/>
-          <w:tab w:val="left" w:pos="12824"/>
-          <w:tab w:val="left" w:pos="13740"/>
-          <w:tab w:val="left" w:pos="14656"/>
-        </w:tabs>
-        <w:spacing w:before="0" w:after="0" w:line="240" w:lineRule="auto"/>
-        <w:jc w:val="left"/>
-        <w:rPr>
-          <w:rFonts w:ascii="Consolas" w:eastAsia="Times New Roman" w:hAnsi="Consolas" w:cs="Consolas"/>
-          <w:color w:val="000000"/>
-          <w:sz w:val="20"/>
-          <w:szCs w:val="20"/>
-          <w:lang w:eastAsia="sk-SK"/>
-        </w:rPr>
-      </w:pPr>
-      <w:r>
-        <w:rPr>
-          <w:rFonts w:ascii="Consolas" w:eastAsia="Times New Roman" w:hAnsi="Consolas" w:cs="Consolas"/>
-          <w:color w:val="000000"/>
-          <w:sz w:val="20"/>
-          <w:szCs w:val="20"/>
-          <w:lang w:eastAsia="sk-SK"/>
-        </w:rPr>
-        <w:t>            agent[SERVICES] = QVariant(it.value().desription.services);</w:t>
-      </w:r>
-    </w:p>
-    <w:p>
-      <w:pPr>
-        <w:shd w:val="clear" w:color="auto" w:fill="FFFFFF"/>
-        <w:tabs>
-          <w:tab w:val="left" w:pos="916"/>
-          <w:tab w:val="left" w:pos="1832"/>
-          <w:tab w:val="left" w:pos="2748"/>
-          <w:tab w:val="left" w:pos="3664"/>
-          <w:tab w:val="left" w:pos="4580"/>
-          <w:tab w:val="left" w:pos="5496"/>
-          <w:tab w:val="left" w:pos="6412"/>
-          <w:tab w:val="left" w:pos="7328"/>
-          <w:tab w:val="left" w:pos="8244"/>
-          <w:tab w:val="left" w:pos="9160"/>
-          <w:tab w:val="left" w:pos="10076"/>
-          <w:tab w:val="left" w:pos="10992"/>
-          <w:tab w:val="left" w:pos="11908"/>
-          <w:tab w:val="left" w:pos="12824"/>
-          <w:tab w:val="left" w:pos="13740"/>
-          <w:tab w:val="left" w:pos="14656"/>
-        </w:tabs>
-        <w:spacing w:before="0" w:after="0" w:line="240" w:lineRule="auto"/>
-        <w:jc w:val="left"/>
-        <w:rPr>
-          <w:rFonts w:ascii="Consolas" w:eastAsia="Times New Roman" w:hAnsi="Consolas" w:cs="Consolas"/>
-          <w:color w:val="000000"/>
-          <w:sz w:val="20"/>
-          <w:szCs w:val="20"/>
-          <w:lang w:eastAsia="sk-SK"/>
-        </w:rPr>
-      </w:pPr>
-      <w:r>
-        <w:rPr>
-          <w:rFonts w:ascii="Consolas" w:eastAsia="Times New Roman" w:hAnsi="Consolas" w:cs="Consolas"/>
-          <w:color w:val="000000"/>
-          <w:sz w:val="20"/>
-          <w:szCs w:val="20"/>
-          <w:lang w:eastAsia="sk-SK"/>
-        </w:rPr>
-        <w:t>            agent[FLAGS] = QVariant(it.value().desription.flags);</w:t>
-      </w:r>
-    </w:p>
-    <w:p>
-      <w:pPr>
-        <w:shd w:val="clear" w:color="auto" w:fill="FFFFFF"/>
-        <w:tabs>
-          <w:tab w:val="left" w:pos="916"/>
-          <w:tab w:val="left" w:pos="1832"/>
-          <w:tab w:val="left" w:pos="2748"/>
-          <w:tab w:val="left" w:pos="3664"/>
-          <w:tab w:val="left" w:pos="4580"/>
-          <w:tab w:val="left" w:pos="5496"/>
-          <w:tab w:val="left" w:pos="6412"/>
-          <w:tab w:val="left" w:pos="7328"/>
-          <w:tab w:val="left" w:pos="8244"/>
-          <w:tab w:val="left" w:pos="9160"/>
-          <w:tab w:val="left" w:pos="10076"/>
-          <w:tab w:val="left" w:pos="10992"/>
-          <w:tab w:val="left" w:pos="11908"/>
-          <w:tab w:val="left" w:pos="12824"/>
-          <w:tab w:val="left" w:pos="13740"/>
-          <w:tab w:val="left" w:pos="14656"/>
-        </w:tabs>
-        <w:spacing w:before="0" w:after="0" w:line="240" w:lineRule="auto"/>
-        <w:jc w:val="left"/>
-        <w:rPr>
-          <w:rFonts w:ascii="Consolas" w:eastAsia="Times New Roman" w:hAnsi="Consolas" w:cs="Consolas"/>
-          <w:color w:val="000000"/>
-          <w:sz w:val="20"/>
-          <w:szCs w:val="20"/>
-          <w:lang w:eastAsia="sk-SK"/>
-        </w:rPr>
-      </w:pPr>
-      <w:r>
-        <w:rPr>
-          <w:rFonts w:ascii="Consolas" w:eastAsia="Times New Roman" w:hAnsi="Consolas" w:cs="Consolas"/>
-          <w:color w:val="000000"/>
-          <w:sz w:val="20"/>
-          <w:szCs w:val="20"/>
-          <w:lang w:eastAsia="sk-SK"/>
-        </w:rPr>
-        <w:t>            agent[TRANSPORT_ADDRESSES] =  addresses;</w:t>
-      </w:r>
-    </w:p>
-    <w:p>
-      <w:pPr>
-        <w:shd w:val="clear" w:color="auto" w:fill="FFFFFF"/>
-        <w:tabs>
-          <w:tab w:val="left" w:pos="916"/>
-          <w:tab w:val="left" w:pos="1832"/>
-          <w:tab w:val="left" w:pos="2748"/>
-          <w:tab w:val="left" w:pos="3664"/>
-          <w:tab w:val="left" w:pos="4580"/>
-          <w:tab w:val="left" w:pos="5496"/>
-          <w:tab w:val="left" w:pos="6412"/>
-          <w:tab w:val="left" w:pos="7328"/>
-          <w:tab w:val="left" w:pos="8244"/>
-          <w:tab w:val="left" w:pos="9160"/>
-          <w:tab w:val="left" w:pos="10076"/>
-          <w:tab w:val="left" w:pos="10992"/>
-          <w:tab w:val="left" w:pos="11908"/>
-          <w:tab w:val="left" w:pos="12824"/>
-          <w:tab w:val="left" w:pos="13740"/>
-          <w:tab w:val="left" w:pos="14656"/>
-        </w:tabs>
-        <w:spacing w:before="0" w:after="0" w:line="240" w:lineRule="auto"/>
-        <w:jc w:val="left"/>
-        <w:rPr>
-          <w:rFonts w:ascii="Consolas" w:eastAsia="Times New Roman" w:hAnsi="Consolas" w:cs="Consolas"/>
-          <w:color w:val="000000"/>
-          <w:sz w:val="20"/>
-          <w:szCs w:val="20"/>
-          <w:lang w:eastAsia="sk-SK"/>
-        </w:rPr>
-      </w:pPr>
-      <w:r>
-        <w:rPr>
-          <w:rFonts w:ascii="Consolas" w:eastAsia="Times New Roman" w:hAnsi="Consolas" w:cs="Consolas"/>
-          <w:color w:val="000000"/>
-          <w:sz w:val="20"/>
-          <w:szCs w:val="20"/>
-          <w:lang w:eastAsia="sk-SK"/>
-        </w:rPr>
-        <w:t>            agentInfo[it.value().desription.name] = agent;</w:t>
-      </w:r>
-    </w:p>
-    <w:p>
-      <w:pPr>
-        <w:shd w:val="clear" w:color="auto" w:fill="FFFFFF"/>
-        <w:tabs>
-          <w:tab w:val="left" w:pos="916"/>
-          <w:tab w:val="left" w:pos="1832"/>
-          <w:tab w:val="left" w:pos="2748"/>
-          <w:tab w:val="left" w:pos="3664"/>
-          <w:tab w:val="left" w:pos="4580"/>
-          <w:tab w:val="left" w:pos="5496"/>
-          <w:tab w:val="left" w:pos="6412"/>
-          <w:tab w:val="left" w:pos="7328"/>
-          <w:tab w:val="left" w:pos="8244"/>
-          <w:tab w:val="left" w:pos="9160"/>
-          <w:tab w:val="left" w:pos="10076"/>
-          <w:tab w:val="left" w:pos="10992"/>
-          <w:tab w:val="left" w:pos="11908"/>
-          <w:tab w:val="left" w:pos="12824"/>
-          <w:tab w:val="left" w:pos="13740"/>
-          <w:tab w:val="left" w:pos="14656"/>
-        </w:tabs>
-        <w:spacing w:before="0" w:after="0" w:line="240" w:lineRule="auto"/>
-        <w:jc w:val="left"/>
-        <w:rPr>
-          <w:rFonts w:ascii="Consolas" w:eastAsia="Times New Roman" w:hAnsi="Consolas" w:cs="Consolas"/>
-          <w:color w:val="000000"/>
-          <w:sz w:val="20"/>
-          <w:szCs w:val="20"/>
-          <w:lang w:eastAsia="sk-SK"/>
-        </w:rPr>
-      </w:pPr>
-      <w:r>
-        <w:rPr>
-          <w:rFonts w:ascii="Consolas" w:eastAsia="Times New Roman" w:hAnsi="Consolas" w:cs="Consolas"/>
-          <w:color w:val="000000"/>
-          <w:sz w:val="20"/>
-          <w:szCs w:val="20"/>
-          <w:lang w:eastAsia="sk-SK"/>
-        </w:rPr>
-        <w:t>}</w:t>
-      </w:r>
-    </w:p>
-    <w:p>
-      <w:pPr>
-        <w:shd w:val="clear" w:color="auto" w:fill="FFFFFF"/>
-        <w:tabs>
-          <w:tab w:val="left" w:pos="916"/>
-          <w:tab w:val="left" w:pos="1832"/>
-          <w:tab w:val="left" w:pos="2748"/>
-          <w:tab w:val="left" w:pos="3664"/>
-          <w:tab w:val="left" w:pos="4580"/>
-          <w:tab w:val="left" w:pos="5496"/>
-          <w:tab w:val="left" w:pos="6412"/>
-          <w:tab w:val="left" w:pos="7328"/>
-          <w:tab w:val="left" w:pos="8244"/>
-          <w:tab w:val="left" w:pos="9160"/>
-          <w:tab w:val="left" w:pos="10076"/>
-          <w:tab w:val="left" w:pos="10992"/>
-          <w:tab w:val="left" w:pos="11908"/>
-          <w:tab w:val="left" w:pos="12824"/>
-          <w:tab w:val="left" w:pos="13740"/>
-          <w:tab w:val="left" w:pos="14656"/>
-        </w:tabs>
-        <w:spacing w:before="0" w:after="0" w:line="240" w:lineRule="auto"/>
-        <w:jc w:val="left"/>
-        <w:rPr>
-          <w:rFonts w:ascii="Consolas" w:eastAsia="Times New Roman" w:hAnsi="Consolas" w:cs="Consolas"/>
-          <w:color w:val="000000"/>
-          <w:sz w:val="20"/>
-          <w:szCs w:val="20"/>
-          <w:lang w:eastAsia="sk-SK"/>
-        </w:rPr>
-      </w:pPr>
-    </w:p>
-    <w:p>
-      <w:pPr>
-        <w:shd w:val="clear" w:color="auto" w:fill="FFFFFF"/>
-        <w:tabs>
-          <w:tab w:val="left" w:pos="916"/>
-          <w:tab w:val="left" w:pos="1832"/>
-          <w:tab w:val="left" w:pos="2748"/>
-          <w:tab w:val="left" w:pos="3664"/>
-          <w:tab w:val="left" w:pos="4580"/>
-          <w:tab w:val="left" w:pos="5496"/>
-          <w:tab w:val="left" w:pos="6412"/>
-          <w:tab w:val="left" w:pos="7328"/>
-          <w:tab w:val="left" w:pos="8244"/>
-          <w:tab w:val="left" w:pos="9160"/>
-          <w:tab w:val="left" w:pos="10076"/>
-          <w:tab w:val="left" w:pos="10992"/>
-          <w:tab w:val="left" w:pos="11908"/>
-          <w:tab w:val="left" w:pos="12824"/>
-          <w:tab w:val="left" w:pos="13740"/>
-          <w:tab w:val="left" w:pos="14656"/>
-        </w:tabs>
-        <w:spacing w:before="0" w:after="0" w:line="240" w:lineRule="auto"/>
-        <w:jc w:val="left"/>
-        <w:rPr>
-          <w:rFonts w:ascii="Consolas" w:eastAsia="Times New Roman" w:hAnsi="Consolas" w:cs="Consolas"/>
-          <w:color w:val="000000"/>
-          <w:sz w:val="20"/>
-          <w:szCs w:val="20"/>
-          <w:lang w:eastAsia="sk-SK"/>
-        </w:rPr>
-      </w:pPr>
-    </w:p>
-    <w:p>
-      <w:pPr>
-        <w:shd w:val="clear" w:color="auto" w:fill="FFFFFF"/>
-        <w:tabs>
-          <w:tab w:val="left" w:pos="916"/>
-          <w:tab w:val="left" w:pos="1832"/>
-          <w:tab w:val="left" w:pos="2748"/>
-          <w:tab w:val="left" w:pos="3664"/>
-          <w:tab w:val="left" w:pos="4580"/>
-          <w:tab w:val="left" w:pos="5496"/>
-          <w:tab w:val="left" w:pos="6412"/>
-          <w:tab w:val="left" w:pos="7328"/>
-          <w:tab w:val="left" w:pos="8244"/>
-          <w:tab w:val="left" w:pos="9160"/>
-          <w:tab w:val="left" w:pos="10076"/>
-          <w:tab w:val="left" w:pos="10992"/>
-          <w:tab w:val="left" w:pos="11908"/>
-          <w:tab w:val="left" w:pos="12824"/>
-          <w:tab w:val="left" w:pos="13740"/>
-          <w:tab w:val="left" w:pos="14656"/>
-        </w:tabs>
-        <w:spacing w:before="0" w:after="0" w:line="240" w:lineRule="auto"/>
-        <w:jc w:val="left"/>
-        <w:rPr>
-          <w:rFonts w:eastAsia="Times New Roman" w:cs="Times New Roman"/>
-          <w:color w:val="000000"/>
-          <w:szCs w:val="24"/>
-          <w:lang w:eastAsia="sk-SK"/>
-        </w:rPr>
-      </w:pPr>
-      <w:r>
-        <w:rPr>
-          <w:rFonts w:eastAsia="Times New Roman" w:cs="Times New Roman"/>
-          <w:color w:val="000000"/>
-          <w:szCs w:val="24"/>
-          <w:lang w:eastAsia="sk-SK"/>
-        </w:rPr>
-        <w:t xml:space="preserve">O posielanie </w:t>
-      </w:r>
-      <w:r>
-        <w:rPr>
-          <w:rFonts w:eastAsia="Times New Roman" w:cs="Times New Roman"/>
-          <w:i/>
-          <w:color w:val="000000"/>
-          <w:szCs w:val="24"/>
-          <w:lang w:eastAsia="sk-SK"/>
-        </w:rPr>
-        <w:t>Hello</w:t>
-      </w:r>
-      <w:r>
-        <w:rPr>
-          <w:rFonts w:eastAsia="Times New Roman" w:cs="Times New Roman"/>
-          <w:color w:val="000000"/>
-          <w:szCs w:val="24"/>
-          <w:lang w:eastAsia="sk-SK"/>
-        </w:rPr>
-        <w:t xml:space="preserve"> a </w:t>
-      </w:r>
-      <w:r>
-        <w:rPr>
-          <w:rFonts w:eastAsia="Times New Roman" w:cs="Times New Roman"/>
-          <w:i/>
-          <w:color w:val="000000"/>
-          <w:szCs w:val="24"/>
-          <w:lang w:eastAsia="sk-SK"/>
-        </w:rPr>
-        <w:t>Bye</w:t>
-      </w:r>
-      <w:r>
-        <w:rPr>
-          <w:rFonts w:eastAsia="Times New Roman" w:cs="Times New Roman"/>
-          <w:color w:val="000000"/>
-          <w:szCs w:val="24"/>
-          <w:lang w:eastAsia="sk-SK"/>
-        </w:rPr>
-        <w:t xml:space="preserve"> sa stará metóda writeStatusMessage, ktorá má za vstup</w:t>
-      </w:r>
-      <w:r>
-        <w:rPr>
-          <w:rFonts w:eastAsia="Times New Roman" w:cs="Times New Roman"/>
-          <w:color w:val="000000"/>
-          <w:szCs w:val="24"/>
-          <w:lang w:eastAsia="sk-SK"/>
-        </w:rPr>
-        <w:t>né parametre QString typ správy, keďže tieto správy sa líšia iba typom.</w:t>
-      </w:r>
-      <w:r>
-        <w:rPr>
-          <w:rFonts w:eastAsia="Times New Roman" w:cs="Times New Roman"/>
-          <w:color w:val="000000"/>
-          <w:szCs w:val="24"/>
-          <w:lang w:eastAsia="sk-SK"/>
-        </w:rPr>
-        <w:t xml:space="preserve"> </w:t>
-      </w:r>
-    </w:p>
-    <w:p>
-      <w:pPr>
-        <w:shd w:val="clear" w:color="auto" w:fill="FFFFFF"/>
-        <w:tabs>
-          <w:tab w:val="left" w:pos="916"/>
-          <w:tab w:val="left" w:pos="1832"/>
-          <w:tab w:val="left" w:pos="2748"/>
-          <w:tab w:val="left" w:pos="3664"/>
-          <w:tab w:val="left" w:pos="4580"/>
-          <w:tab w:val="left" w:pos="5496"/>
-          <w:tab w:val="left" w:pos="6412"/>
-          <w:tab w:val="left" w:pos="7328"/>
-          <w:tab w:val="left" w:pos="8244"/>
-          <w:tab w:val="left" w:pos="9160"/>
-          <w:tab w:val="left" w:pos="10076"/>
-          <w:tab w:val="left" w:pos="10992"/>
-          <w:tab w:val="left" w:pos="11908"/>
-          <w:tab w:val="left" w:pos="12824"/>
-          <w:tab w:val="left" w:pos="13740"/>
-          <w:tab w:val="left" w:pos="14656"/>
-        </w:tabs>
-        <w:spacing w:before="0" w:after="0" w:line="240" w:lineRule="auto"/>
-        <w:jc w:val="left"/>
-        <w:rPr>
-          <w:rFonts w:ascii="Consolas" w:eastAsia="Times New Roman" w:hAnsi="Consolas" w:cs="Consolas"/>
-          <w:color w:val="000000"/>
-          <w:sz w:val="20"/>
-          <w:szCs w:val="20"/>
           <w:lang w:val="en-US" w:eastAsia="sk-SK"/>
         </w:rPr>
       </w:pPr>
@@ -5556,238 +4592,218 @@
     </w:p>
     <w:p>
       <w:r>
+        <w:t xml:space="preserve">MST </w:t>
+      </w:r>
+      <w:r>
+        <w:t>obsahuje</w:t>
+      </w:r>
+      <w:r>
+        <w:t xml:space="preserve"> referenciu na platformu</w:t>
+      </w:r>
+      <w:r>
+        <w:t xml:space="preserve"> z rovnakého dôvodu ako pri</w:t>
+      </w:r>
+      <w:r>
+        <w:t xml:space="preserve"> DS.</w:t>
+      </w:r>
+      <w:r>
+        <w:t xml:space="preserve"> </w:t>
+      </w:r>
+      <w:r>
+        <w:t>Medzi jeho dôležité členské premenné patria HTTP server, request a response od Tufão.</w:t>
+      </w:r>
+      <w:r>
+        <w:t xml:space="preserve"> Jeho funkčnosť sa orientuje na prijímanie a odosielanie správ pomocou HTTP</w:t>
+      </w:r>
+      <w:r>
+        <w:t xml:space="preserve"> POST</w:t>
+      </w:r>
+      <w:r>
+        <w:t>. Okrem toho však virtuálne ponúka funkčnosť DS, keďže práve v MTS sa riešia správy medzi GW agentami </w:t>
+      </w:r>
+      <w:r>
+        <w:rPr>
+          <w:i/>
+        </w:rPr>
+        <w:t xml:space="preserve">Hello, Bye </w:t>
+      </w:r>
+      <w:r>
+        <w:t>a</w:t>
+      </w:r>
+      <w:r>
+        <w:t> </w:t>
+      </w:r>
+      <w:r>
+        <w:rPr>
+          <w:i/>
+        </w:rPr>
+        <w:t>Notify</w:t>
+      </w:r>
+      <w:r>
+        <w:rPr>
+          <w:i/>
+        </w:rPr>
+        <w:t xml:space="preserve"> </w:t>
+      </w:r>
+      <w:r>
+        <w:t>Štandardné správy sa posielajú cez MTS aj obyčajným agentom.</w:t>
+      </w:r>
+    </w:p>
+    <w:p>
+      <w:r>
         <w:tab/>
-        <w:t>Má štyri členské premenné. Prvou je smerník na platformu</w:t>
-      </w:r>
-      <w:r>
-        <w:t xml:space="preserve"> m_platform</w:t>
-      </w:r>
-      <w:r>
-        <w:t xml:space="preserve"> z rovnakého dôvodu ako pri DiscoveryService. Druhá je HTTP server</w:t>
-      </w:r>
-      <w:r>
-        <w:t xml:space="preserve"> – m_server</w:t>
-      </w:r>
-      <w:r>
-        <w:t xml:space="preserve">, ktorý nám ponúka Tufão. Tretiu a štvrtú premennú nám taktiež ponúka Tufão, sú to HTTP </w:t>
-      </w:r>
-      <w:r>
-        <w:rPr>
-          <w:i/>
-        </w:rPr>
-        <w:t>request</w:t>
-      </w:r>
-      <w:r>
-        <w:t xml:space="preserve"> a</w:t>
+      </w:r>
+      <w:r>
+        <w:t xml:space="preserve">Jediné, čo MTS vo svojom konštruktore spraví je, že si inicializuje premennú </w:t>
+      </w:r>
+      <w:r>
+        <w:t>týkajúcu sa platformy,</w:t>
+      </w:r>
+      <w:r>
+        <w:t xml:space="preserve"> a zapne server, aby počúval na porte 22222</w:t>
+      </w:r>
+      <w:r>
+        <w:t xml:space="preserve"> na hocijakú adresu.</w:t>
+      </w:r>
+      <w:r>
+        <w:t xml:space="preserve"> Na rozdiel od DS, vo svojom konštruktore nepošle </w:t>
+      </w:r>
+      <w:r>
+        <w:rPr>
+          <w:i/>
+        </w:rPr>
+        <w:t>Hello</w:t>
+      </w:r>
+      <w:r>
+        <w:t>, pretože GW agenty sa načítavajú až v konštruktore platformy, takže by</w:t>
+      </w:r>
+      <w:r>
+        <w:t xml:space="preserve"> sa táto správa nikam neposlala, pretože by nemala prijímateľov.</w:t>
+      </w:r>
+    </w:p>
+    <w:p>
+      <w:r>
+        <w:tab/>
+        <w:t>Písanie správ je implementované tak,</w:t>
+      </w:r>
+      <w:r>
+        <w:t xml:space="preserve"> </w:t>
+      </w:r>
+      <w:r>
+        <w:t>že správa sa</w:t>
+      </w:r>
+      <w:r>
+        <w:t xml:space="preserve"> zlož</w:t>
+      </w:r>
+      <w:r>
+        <w:t>í</w:t>
+      </w:r>
+      <w:r>
+        <w:t xml:space="preserve"> podľa</w:t>
+      </w:r>
+      <w:r>
+        <w:t xml:space="preserve"> jej</w:t>
+      </w:r>
+      <w:r>
+        <w:t xml:space="preserve"> typu</w:t>
+      </w:r>
+      <w:r>
+        <w:t xml:space="preserve"> v tvare, v akom sa vkladá do obálky. </w:t>
+      </w:r>
+      <w:r>
+        <w:t>Správa je jeden zo vstupných parametrov</w:t>
+      </w:r>
+      <w:r>
+        <w:t xml:space="preserve"> v metóde, ktorá má sa o zloženie správy a vloženie do obálky stará</w:t>
+      </w:r>
+      <w:r>
+        <w:t xml:space="preserve">. Na konci tejto metódy sa obálka odošle </w:t>
+      </w:r>
+      <w:r>
+        <w:lastRenderedPageBreak/>
+        <w:t>správnym agentom</w:t>
+      </w:r>
+      <w:r>
+        <w:t xml:space="preserve"> cez HTTP POST</w:t>
+      </w:r>
+      <w:r>
+        <w:t>, podľa adries spĺňajúc</w:t>
+      </w:r>
+      <w:r>
+        <w:t>ich</w:t>
+      </w:r>
+      <w:r>
+        <w:t xml:space="preserve"> podmienku o jej odoslaní podľa návrhu riešenia v predchádzajúcej kapitole. Samotné správy, ktoré sa v nej </w:t>
+      </w:r>
+      <w:r>
+        <w:t>posielajú</w:t>
+      </w:r>
+      <w:r>
+        <w:t xml:space="preserve"> pochádzajú buď od platformy už v konečnom tvare(štandardné správy), alebo ich zloží samotné MTS (</w:t>
+      </w:r>
+      <w:r>
+        <w:rPr>
+          <w:i/>
+        </w:rPr>
+        <w:t>Hello, Bye, Notify</w:t>
+      </w:r>
+      <w:r>
+        <w:t xml:space="preserve">). </w:t>
+      </w:r>
+    </w:p>
+    <w:p>
+      <w:r>
+        <w:t xml:space="preserve">Správy sa vytvoria podľa požiadaviek na ich štruktúru a potom, čo sa vložia do obálky sa pošlú GW agentom. Pri odosielaní </w:t>
+      </w:r>
+      <w:r>
+        <w:rPr>
+          <w:i/>
+        </w:rPr>
+        <w:t>Notify</w:t>
+      </w:r>
+      <w:r>
+        <w:t xml:space="preserve"> sa najprv ubezpečíme, že neoznamujeme transport adresy agentov takým GW agentom, ktorí sa nachádzajú v zozname </w:t>
+      </w:r>
+      <w:r>
+        <w:rPr>
+          <w:i/>
+        </w:rPr>
+        <w:t>origins</w:t>
+      </w:r>
+      <w:r>
+        <w:t xml:space="preserve"> danej transport adresy.</w:t>
+      </w:r>
+    </w:p>
+    <w:p>
+      <w:r>
+        <w:t>Keď príde HTTP Request na náš server</w:t>
+      </w:r>
+      <w:r>
+        <w:t xml:space="preserve"> uložíme</w:t>
+      </w:r>
+      <w:r>
+        <w:t xml:space="preserve"> si jeho </w:t>
+      </w:r>
+      <w:r>
+        <w:t>response</w:t>
+      </w:r>
+      <w:r>
+        <w:t xml:space="preserve"> do p</w:t>
+      </w:r>
+      <w:r>
+        <w:t>ríslušných členských premenných. Ak je request kompletný, p</w:t>
+      </w:r>
+      <w:r>
+        <w:t>odľa typu a informácií v</w:t>
       </w:r>
       <w:r>
         <w:t> </w:t>
       </w:r>
       <w:r>
-        <w:rPr>
-          <w:i/>
-        </w:rPr>
-        <w:t>response</w:t>
-      </w:r>
-      <w:r>
-        <w:rPr>
-          <w:i/>
-        </w:rPr>
-        <w:t xml:space="preserve"> – m_request, m_response</w:t>
-      </w:r>
-      <w:r>
-        <w:t>, teda žiadosť a odpoveď. Jeho funkčnosť sa orientuje na prijímanie a odosielanie správ pomocou HTTP. Okrem toho však virtuálne ponúka funkčnosť DS, keďže práve v MTS sa riešia správy medzi GW agentami </w:t>
-      </w:r>
-      <w:r>
-        <w:rPr>
-          <w:i/>
-        </w:rPr>
-        <w:t xml:space="preserve">Hello, Bye </w:t>
-      </w:r>
-      <w:r>
-        <w:t>a</w:t>
-      </w:r>
-      <w:r>
-        <w:t> </w:t>
-      </w:r>
-      <w:r>
-        <w:rPr>
-          <w:i/>
-        </w:rPr>
-        <w:t>Notify</w:t>
-      </w:r>
-      <w:r>
-        <w:rPr>
-          <w:i/>
-        </w:rPr>
-        <w:t xml:space="preserve"> </w:t>
-      </w:r>
-      <w:r>
-        <w:t>Štandardné správy sa posielajú cez MTS aj obyčajným agentom.</w:t>
-      </w:r>
-    </w:p>
-    <w:p>
-      <w:r>
-        <w:t>Jediné, čo MTS vo svojom konštruktore spraví je, že si inicializuje premennú m_platform.</w:t>
-      </w:r>
-      <w:r>
-        <w:t xml:space="preserve"> pripojí signál m_server-u requestReady na jeho slot handleRequest a zapne server, aby počúval na porte 22222</w:t>
-      </w:r>
-      <w:r>
-        <w:t xml:space="preserve"> na hocijakú adresu.</w:t>
-      </w:r>
-      <w:r>
-        <w:t xml:space="preserve"> Na rozdiel od DS, vo svojom konštruktore nepošle </w:t>
-      </w:r>
-      <w:r>
-        <w:rPr>
-          <w:i/>
-        </w:rPr>
-        <w:t>Hello</w:t>
-      </w:r>
-      <w:r>
-        <w:t>, pretože GW agenty sa načítavajú až v konštruktore platformy, takže by</w:t>
-      </w:r>
-      <w:r>
-        <w:t xml:space="preserve"> sa táto správa nikam neposlala, pretože by nemala prijímateľov.</w:t>
-      </w:r>
-    </w:p>
-    <w:p>
-      <w:r>
-        <w:t>Ako sme rozoberali v sekcii o </w:t>
-      </w:r>
-      <w:r>
-        <w:t>MTS</w:t>
-      </w:r>
-      <w:r>
-        <w:t xml:space="preserve"> správach, </w:t>
-      </w:r>
-      <w:r>
-        <w:t>každá takáto správa sa odosiela v XML obálke.</w:t>
-      </w:r>
-      <w:r>
-        <w:t xml:space="preserve"> writeHttpMessage má na starosti jej zloženie podľa typu správy, ktorá sa v tejto metóde do obálky aj vkladá. Správa je jeden zo vstupných parametrov. Na konci tejto metódy sa obálka odošle správnym agentom</w:t>
-      </w:r>
-      <w:r>
-        <w:t xml:space="preserve"> cez HTTP POST</w:t>
-      </w:r>
-      <w:r>
-        <w:t>, podľa adries spĺňajúc podmienku o jej odoslaní podľa návrhu riešenia v predchádzajúcej kapitole. Samotné správy, ktoré sa v nej skladajú pochádzajú buď od platformy už v konečnom tvare(štandardné správy), alebo ich zloží samotné MTS (</w:t>
-      </w:r>
-      <w:r>
-        <w:rPr>
-          <w:i/>
-        </w:rPr>
-        <w:t>Hello, Bye, Notify</w:t>
-      </w:r>
-      <w:r>
-        <w:t xml:space="preserve">). </w:t>
-      </w:r>
-    </w:p>
-    <w:p>
-      <w:r>
-        <w:rPr>
-          <w:i/>
-        </w:rPr>
-        <w:lastRenderedPageBreak/>
-        <w:t xml:space="preserve">Hello </w:t>
-      </w:r>
-      <w:r>
-        <w:t>a </w:t>
-      </w:r>
-      <w:r>
-        <w:rPr>
-          <w:i/>
-        </w:rPr>
-        <w:t>Bye</w:t>
-      </w:r>
-      <w:r>
-        <w:t xml:space="preserve"> vytvára metóda sendHttpStatusMessage</w:t>
-      </w:r>
-      <w:r>
-        <w:t xml:space="preserve"> podľa ich štruktúry</w:t>
-      </w:r>
-      <w:r>
-        <w:t xml:space="preserve">, ktorá potom na konci zavolá writeHttpMessage a odovzdá jej </w:t>
-      </w:r>
-      <w:r>
-        <w:t>vytvorenú správu pre GW agentov.</w:t>
-      </w:r>
-    </w:p>
-    <w:p>
-      <w:r>
-        <w:rPr>
-          <w:i/>
-        </w:rPr>
-        <w:t>Notify</w:t>
-      </w:r>
-      <w:r>
-        <w:t xml:space="preserve"> sa vytvára v sendHttpNotify taktiež podľa predchádzajúcich požiadaviek a</w:t>
-      </w:r>
-      <w:r>
-        <w:t> štruktúry a ako predtým, správa sa odovzdá writeHttpMessage, kde príjemcami sú opäť GW agenty.</w:t>
-      </w:r>
-    </w:p>
-    <w:p>
-      <w:r>
-        <w:t>Keď príde HTTP Request na náš server</w:t>
-      </w:r>
-      <w:r>
-        <w:t>, reaguje naň vyslaním sigálu requestReady, na ktorý sme v konštruktore napojili slot handleRequest. V tomto slote si uložíme request aj response</w:t>
-      </w:r>
-      <w:r>
-        <w:t xml:space="preserve"> do príslušných členských premenných MTS</w:t>
-      </w:r>
-      <w:r>
-        <w:t xml:space="preserve"> a napojíme signál </w:t>
-      </w:r>
-      <w:r>
-        <w:t>„</w:t>
-      </w:r>
-      <w:r>
-        <w:t>end</w:t>
-      </w:r>
-      <w:r>
-        <w:t>“</w:t>
-      </w:r>
-      <w:r>
-        <w:t xml:space="preserve"> requestu na</w:t>
-      </w:r>
-      <w:r>
-        <w:t xml:space="preserve"> </w:t>
-      </w:r>
-      <w:r>
-        <w:t>slot</w:t>
-      </w:r>
-      <w:r>
-        <w:t xml:space="preserve"> processHttpMessage</w:t>
-      </w:r>
-      <w:r>
-        <w:t>.</w:t>
-      </w:r>
-      <w:r>
-        <w:t xml:space="preserve"> Signál end sa vyšle po tom, ako je request kompletný.</w:t>
-      </w:r>
-      <w:r>
-        <w:t xml:space="preserve"> Podľa typu a informácií v</w:t>
-      </w:r>
-      <w:r>
-        <w:t> </w:t>
-      </w:r>
-      <w:r>
         <w:t>obálke</w:t>
       </w:r>
       <w:r>
-        <w:t>, ktorú získa z</w:t>
-      </w:r>
-      <w:r>
-        <w:t> m_request</w:t>
-      </w:r>
-      <w:r>
-        <w:t xml:space="preserve"> sa</w:t>
-      </w:r>
-      <w:r>
-        <w:t xml:space="preserve"> processHttpMessage</w:t>
+        <w:t xml:space="preserve"> sa MTS</w:t>
       </w:r>
       <w:r>
         <w:t xml:space="preserve"> rozhodne ako so správou naloží:</w:t>
@@ -5814,19 +4830,10 @@
         <w:t xml:space="preserve"> nejakého</w:t>
       </w:r>
       <w:r>
-        <w:t xml:space="preserve"> platformového agenta, vyšle signál</w:t>
-      </w:r>
-      <w:r>
-        <w:t xml:space="preserve"> </w:t>
-      </w:r>
-      <w:r>
-        <w:rPr>
-          <w:i/>
-        </w:rPr>
-        <w:t>messageReady</w:t>
-      </w:r>
-      <w:r>
-        <w:t>, že je správa preňho pripravená a odstráni ho zo zoznamu príjemcov. Ak zoznam príjemcov nie je potom prázdny, ostávajúcich príjemcov a správu odovzdá vyššie spomenutej metóde writeHttpMessage</w:t>
+        <w:t xml:space="preserve"> platformového agenta, vyšle signál, že je správa preňho pripravená a odstráni ho zo zoznamu príjemcov. Ak zoznam príjemcov nie je potom prázdny, ostávajúcich príjemcov a správu odovzdá vyššie metóde </w:t>
+      </w:r>
+      <w:r>
+        <w:t>na odosielanie správ</w:t>
       </w:r>
       <w:r>
         <w:t>, ktorá s ňou korektne naloží.</w:t>
@@ -5875,771 +4882,147 @@
         <w:t>Notify</w:t>
       </w:r>
       <w:r>
-        <w:t xml:space="preserve"> – telo správy sa odovzdá metóde processXmlNotify, ktorý rozparsuje správu podľa jej štruktúry a aktualizuje alebo pridá agentov či GW agentov, podľa jej obsahu</w:t>
-      </w:r>
-    </w:p>
-    <w:p>
-      <w:pPr>
-        <w:pStyle w:val="Odsekzoznamu"/>
-      </w:pPr>
-    </w:p>
-    <w:p>
-      <w:r>
-        <w:t xml:space="preserve">Na obrázku č.6 ukazujeme, ako sa ukladá transport adresa agenta. Najprv sa zistí či už táto adresa existuje, ak áno, tak sa aktualizuje, inak sa vloží nová. Práve tu môžeme vidieť využitie </w:t>
-      </w:r>
-      <w:r>
-        <w:rPr>
-          <w:i/>
-        </w:rPr>
-        <w:t>origins</w:t>
-      </w:r>
-      <w:r>
-        <w:t>, ktoré je jednoznačný identifikátor cesty.</w:t>
-      </w:r>
-    </w:p>
-    <w:p>
-      <w:pPr>
-        <w:pStyle w:val="PredformtovanHTML"/>
-        <w:shd w:val="clear" w:color="auto" w:fill="FFFFFF"/>
-        <w:rPr>
-          <w:rFonts w:ascii="Consolas" w:hAnsi="Consolas" w:cs="Consolas"/>
-          <w:color w:val="000000"/>
-        </w:rPr>
-      </w:pPr>
-      <w:r>
-        <w:rPr>
-          <w:rFonts w:ascii="Consolas" w:hAnsi="Consolas" w:cs="Consolas"/>
-          <w:color w:val="000000"/>
-        </w:rPr>
-        <w:t>agents[info.desription.name].desription = info.desription;</w:t>
-      </w:r>
-    </w:p>
-    <w:p>
-      <w:pPr>
-        <w:pStyle w:val="PredformtovanHTML"/>
-        <w:shd w:val="clear" w:color="auto" w:fill="FFFFFF"/>
-        <w:rPr>
-          <w:rFonts w:ascii="Consolas" w:hAnsi="Consolas" w:cs="Consolas"/>
-          <w:color w:val="000000"/>
-        </w:rPr>
-      </w:pPr>
-      <w:r>
-        <w:rPr>
-          <w:rFonts w:ascii="Consolas" w:hAnsi="Consolas" w:cs="Consolas"/>
-          <w:color w:val="000000"/>
-        </w:rPr>
-        <w:t>        </w:t>
-      </w:r>
-      <w:r>
-        <w:rPr>
-          <w:rFonts w:ascii="Consolas" w:hAnsi="Consolas" w:cs="Consolas"/>
-          <w:color w:val="0000FF"/>
-        </w:rPr>
-        <w:t>auto</w:t>
-      </w:r>
-      <w:r>
-        <w:rPr>
-          <w:rFonts w:ascii="Consolas" w:hAnsi="Consolas" w:cs="Consolas"/>
-          <w:color w:val="000000"/>
-        </w:rPr>
-        <w:t> it = info.transportAddresses.begin();</w:t>
-      </w:r>
-    </w:p>
-    <w:p>
-      <w:pPr>
-        <w:pStyle w:val="PredformtovanHTML"/>
-        <w:shd w:val="clear" w:color="auto" w:fill="FFFFFF"/>
-        <w:rPr>
-          <w:rFonts w:ascii="Consolas" w:hAnsi="Consolas" w:cs="Consolas"/>
-          <w:color w:val="000000"/>
-        </w:rPr>
-      </w:pPr>
-      <w:r>
-        <w:rPr>
-          <w:rFonts w:ascii="Consolas" w:hAnsi="Consolas" w:cs="Consolas"/>
-          <w:color w:val="000000"/>
-        </w:rPr>
-        <w:t>        </w:t>
-      </w:r>
-      <w:r>
-        <w:rPr>
-          <w:rFonts w:ascii="Consolas" w:hAnsi="Consolas" w:cs="Consolas"/>
-          <w:color w:val="0000FF"/>
-        </w:rPr>
-        <w:t>bool</w:t>
-      </w:r>
-      <w:r>
-        <w:rPr>
-          <w:rFonts w:ascii="Consolas" w:hAnsi="Consolas" w:cs="Consolas"/>
-          <w:color w:val="000000"/>
-        </w:rPr>
-        <w:t> metricExists = </w:t>
-      </w:r>
-      <w:r>
-        <w:rPr>
-          <w:rFonts w:ascii="Consolas" w:hAnsi="Consolas" w:cs="Consolas"/>
-          <w:color w:val="0000FF"/>
-        </w:rPr>
-        <w:t>false</w:t>
-      </w:r>
-      <w:r>
-        <w:rPr>
-          <w:rFonts w:ascii="Consolas" w:hAnsi="Consolas" w:cs="Consolas"/>
-          <w:color w:val="000000"/>
-        </w:rPr>
-        <w:t>;</w:t>
-      </w:r>
-    </w:p>
-    <w:p>
-      <w:pPr>
-        <w:pStyle w:val="PredformtovanHTML"/>
-        <w:shd w:val="clear" w:color="auto" w:fill="FFFFFF"/>
-        <w:rPr>
-          <w:rFonts w:ascii="Consolas" w:hAnsi="Consolas" w:cs="Consolas"/>
-          <w:color w:val="000000"/>
-        </w:rPr>
-      </w:pPr>
-      <w:r>
-        <w:rPr>
-          <w:rFonts w:ascii="Consolas" w:hAnsi="Consolas" w:cs="Consolas"/>
-          <w:color w:val="000000"/>
-        </w:rPr>
-        <w:t>        </w:t>
-      </w:r>
-      <w:r>
-        <w:rPr>
-          <w:rFonts w:ascii="Consolas" w:hAnsi="Consolas" w:cs="Consolas"/>
-          <w:color w:val="0000FF"/>
-        </w:rPr>
-        <w:t>while</w:t>
-      </w:r>
-      <w:r>
-        <w:rPr>
-          <w:rFonts w:ascii="Consolas" w:hAnsi="Consolas" w:cs="Consolas"/>
-          <w:color w:val="000000"/>
-        </w:rPr>
-        <w:t> (it != info.transportAddresses.end()){</w:t>
-      </w:r>
-    </w:p>
-    <w:p>
-      <w:pPr>
-        <w:pStyle w:val="PredformtovanHTML"/>
-        <w:shd w:val="clear" w:color="auto" w:fill="FFFFFF"/>
-        <w:rPr>
-          <w:rFonts w:ascii="Consolas" w:hAnsi="Consolas" w:cs="Consolas"/>
-          <w:color w:val="000000"/>
-        </w:rPr>
-      </w:pPr>
-      <w:r>
-        <w:rPr>
-          <w:rFonts w:ascii="Consolas" w:hAnsi="Consolas" w:cs="Consolas"/>
-          <w:color w:val="000000"/>
-        </w:rPr>
-        <w:t>            </w:t>
-      </w:r>
-      <w:r>
-        <w:rPr>
-          <w:rFonts w:ascii="Consolas" w:hAnsi="Consolas" w:cs="Consolas"/>
-          <w:color w:val="0000FF"/>
-        </w:rPr>
-        <w:t>if</w:t>
-      </w:r>
-      <w:r>
-        <w:rPr>
-          <w:rFonts w:ascii="Consolas" w:hAnsi="Consolas" w:cs="Consolas"/>
-          <w:color w:val="000000"/>
-        </w:rPr>
-        <w:t> (agents[info.desription.name].transportAddresses[it.key()].origins == it.value().origins){</w:t>
-      </w:r>
-    </w:p>
-    <w:p>
-      <w:pPr>
-        <w:pStyle w:val="PredformtovanHTML"/>
-        <w:shd w:val="clear" w:color="auto" w:fill="FFFFFF"/>
-        <w:rPr>
-          <w:rFonts w:ascii="Consolas" w:hAnsi="Consolas" w:cs="Consolas"/>
-          <w:color w:val="000000"/>
-        </w:rPr>
-      </w:pPr>
-      <w:r>
-        <w:rPr>
-          <w:rFonts w:ascii="Consolas" w:hAnsi="Consolas" w:cs="Consolas"/>
-          <w:color w:val="000000"/>
-        </w:rPr>
-        <w:t>                agents[info.desription.name].transportAddresses[it.key()] = it.value();</w:t>
-      </w:r>
-    </w:p>
-    <w:p>
-      <w:pPr>
-        <w:pStyle w:val="PredformtovanHTML"/>
-        <w:shd w:val="clear" w:color="auto" w:fill="FFFFFF"/>
-        <w:rPr>
-          <w:rFonts w:ascii="Consolas" w:hAnsi="Consolas" w:cs="Consolas"/>
-          <w:color w:val="000000"/>
-        </w:rPr>
-      </w:pPr>
-      <w:r>
-        <w:rPr>
-          <w:rFonts w:ascii="Consolas" w:hAnsi="Consolas" w:cs="Consolas"/>
-          <w:color w:val="000000"/>
-        </w:rPr>
-        <w:t>                metricExists = </w:t>
-      </w:r>
-      <w:r>
-        <w:rPr>
-          <w:rFonts w:ascii="Consolas" w:hAnsi="Consolas" w:cs="Consolas"/>
-          <w:color w:val="0000FF"/>
-        </w:rPr>
-        <w:t>true</w:t>
-      </w:r>
-      <w:r>
-        <w:rPr>
-          <w:rFonts w:ascii="Consolas" w:hAnsi="Consolas" w:cs="Consolas"/>
-          <w:color w:val="000000"/>
-        </w:rPr>
-        <w:t>;</w:t>
-      </w:r>
-    </w:p>
-    <w:p>
-      <w:pPr>
-        <w:pStyle w:val="PredformtovanHTML"/>
-        <w:shd w:val="clear" w:color="auto" w:fill="FFFFFF"/>
-        <w:rPr>
-          <w:rFonts w:ascii="Consolas" w:hAnsi="Consolas" w:cs="Consolas"/>
-          <w:color w:val="000000"/>
-        </w:rPr>
-      </w:pPr>
-      <w:r>
-        <w:rPr>
-          <w:rFonts w:ascii="Consolas" w:hAnsi="Consolas" w:cs="Consolas"/>
-          <w:color w:val="000000"/>
-        </w:rPr>
+        <w:t xml:space="preserve"> – telo správy sa rozparsuje podľa jej štruktúry a aktualizuje alebo pridá agentov či GW agentov, podľa jej obsahu</w:t>
+      </w:r>
+    </w:p>
+    <w:p>
+      <w:pPr>
+        <w:pStyle w:val="Nadpis3"/>
+      </w:pPr>
+      <w:r>
+        <w:t>Platform</w:t>
+      </w:r>
+    </w:p>
+    <w:p>
+      <w:r>
+        <w:tab/>
+        <w:t xml:space="preserve">Platforma bola naprogramovaná kvôli testovaniu DS a MTS, nie je to jej konečná implementácia, ale iba jej simulácia. Okrem toho, že obsahuje samotné DS a MTS, </w:t>
+      </w:r>
+      <w:r>
+        <w:t>obsahuje aj</w:t>
+      </w:r>
+      <w:r>
+        <w:t xml:space="preserve"> tri časovače, ktoré podrobnejšie rozoberieme nižšie. Ďalej </w:t>
+      </w:r>
+      <w:r>
+        <w:t>sa stará o</w:t>
+      </w:r>
+      <w:r>
+        <w:t xml:space="preserve"> štyri zoznamy agentov. Prvé dva zoznamy sú typu </w:t>
+      </w:r>
+      <w:r>
+        <w:t>hash</w:t>
+      </w:r>
+      <w:r>
+        <w:t xml:space="preserve"> z </w:t>
+      </w:r>
+      <w:r>
+        <w:t>reťazca</w:t>
+      </w:r>
+      <w:r>
+        <w:t xml:space="preserve"> na AgentInfo a sú to zoznamy </w:t>
+      </w:r>
+      <w:r>
+        <w:t xml:space="preserve">platformových agentov </w:t>
+      </w:r>
+      <w:r>
+        <w:t>a </w:t>
+      </w:r>
+      <w:r>
+        <w:t>ostatných agentov</w:t>
+      </w:r>
+      <w:r>
+        <w:t xml:space="preserve">. Tretí zoznam je </w:t>
+      </w:r>
+      <w:r>
+        <w:t>zoznam reťazcov</w:t>
+      </w:r>
+      <w:r>
+        <w:t>, ktorý obsahuje adresy gateway agentov za ur</w:t>
+      </w:r>
+      <w:r>
+        <w:t>čité časové obdobie a v obmedzenom počte</w:t>
+      </w:r>
+      <w:r>
+        <w:t>(</w:t>
+      </w:r>
+      <w:r>
+        <w:rPr>
+          <w:i/>
+        </w:rPr>
+        <w:t>m_knownGatewayAgent</w:t>
+      </w:r>
+      <w:r>
+        <w:rPr>
+          <w:i/>
+        </w:rPr>
+        <w:t>s)</w:t>
+      </w:r>
+      <w:r>
+        <w:t>. Tieto agenty nemusia byť aktívne.</w:t>
+      </w:r>
+      <w:r>
+        <w:t xml:space="preserve"> Posledný zoznam je </w:t>
+      </w:r>
+      <w:r>
+        <w:t>tiež zoznam reťazcov</w:t>
+      </w:r>
+      <w:r>
+        <w:t>, kde sú uložené adresy aktívnych GW agentov v danej dobe.</w:t>
+      </w:r>
+    </w:p>
+    <w:p>
+      <w:r>
         <w:lastRenderedPageBreak/>
-        <w:t>            }</w:t>
-      </w:r>
-    </w:p>
-    <w:p>
-      <w:pPr>
-        <w:pStyle w:val="PredformtovanHTML"/>
-        <w:shd w:val="clear" w:color="auto" w:fill="FFFFFF"/>
-        <w:rPr>
-          <w:rFonts w:ascii="Consolas" w:hAnsi="Consolas" w:cs="Consolas"/>
-          <w:color w:val="000000"/>
-        </w:rPr>
-      </w:pPr>
-      <w:r>
-        <w:rPr>
-          <w:rFonts w:ascii="Consolas" w:hAnsi="Consolas" w:cs="Consolas"/>
-          <w:color w:val="000000"/>
-        </w:rPr>
-        <w:t>            </w:t>
-      </w:r>
-      <w:r>
-        <w:rPr>
-          <w:rFonts w:ascii="Consolas" w:hAnsi="Consolas" w:cs="Consolas"/>
-          <w:color w:val="0000FF"/>
-        </w:rPr>
-        <w:t>if</w:t>
-      </w:r>
-      <w:r>
-        <w:rPr>
-          <w:rFonts w:ascii="Consolas" w:hAnsi="Consolas" w:cs="Consolas"/>
-          <w:color w:val="000000"/>
-        </w:rPr>
-        <w:t> (it == info.transportAddresses.constEnd() &amp;&amp; !metricExists){</w:t>
-      </w:r>
-    </w:p>
-    <w:p>
-      <w:pPr>
-        <w:pStyle w:val="PredformtovanHTML"/>
-        <w:shd w:val="clear" w:color="auto" w:fill="FFFFFF"/>
-        <w:rPr>
-          <w:rFonts w:ascii="Consolas" w:hAnsi="Consolas" w:cs="Consolas"/>
-          <w:color w:val="000000"/>
-        </w:rPr>
-      </w:pPr>
-      <w:r>
-        <w:rPr>
-          <w:rFonts w:ascii="Consolas" w:hAnsi="Consolas" w:cs="Consolas"/>
-          <w:color w:val="000000"/>
-        </w:rPr>
-        <w:t>                agents[info.desription.name].transportAddresses.insertMulti(it.key(), it.value());</w:t>
-      </w:r>
-    </w:p>
-    <w:p>
-      <w:pPr>
-        <w:pStyle w:val="PredformtovanHTML"/>
-        <w:shd w:val="clear" w:color="auto" w:fill="FFFFFF"/>
-        <w:rPr>
-          <w:rFonts w:ascii="Consolas" w:hAnsi="Consolas" w:cs="Consolas"/>
-          <w:color w:val="000000"/>
-        </w:rPr>
-      </w:pPr>
-      <w:r>
-        <w:rPr>
-          <w:rFonts w:ascii="Consolas" w:hAnsi="Consolas" w:cs="Consolas"/>
-          <w:color w:val="000000"/>
-        </w:rPr>
-        <w:t>            }</w:t>
-      </w:r>
-    </w:p>
-    <w:p>
-      <w:pPr>
-        <w:pStyle w:val="PredformtovanHTML"/>
-        <w:shd w:val="clear" w:color="auto" w:fill="FFFFFF"/>
-        <w:rPr>
-          <w:rFonts w:ascii="Consolas" w:hAnsi="Consolas" w:cs="Consolas"/>
-          <w:color w:val="000000"/>
-        </w:rPr>
-      </w:pPr>
-      <w:r>
-        <w:rPr>
-          <w:rFonts w:ascii="Consolas" w:hAnsi="Consolas" w:cs="Consolas"/>
-          <w:color w:val="000000"/>
-        </w:rPr>
-        <w:t>            ++it;</w:t>
-      </w:r>
-    </w:p>
-    <w:p>
-      <w:pPr>
-        <w:pStyle w:val="PredformtovanHTML"/>
-        <w:shd w:val="clear" w:color="auto" w:fill="FFFFFF"/>
-        <w:rPr>
-          <w:rFonts w:ascii="Consolas" w:hAnsi="Consolas" w:cs="Consolas"/>
-          <w:color w:val="000000"/>
-        </w:rPr>
-      </w:pPr>
-      <w:r>
-        <w:rPr>
-          <w:rFonts w:ascii="Consolas" w:hAnsi="Consolas" w:cs="Consolas"/>
-          <w:color w:val="000000"/>
-        </w:rPr>
-        <w:t>        }</w:t>
-      </w:r>
-    </w:p>
-    <w:p/>
-    <w:p>
-      <w:r>
-        <w:t xml:space="preserve">Na obrázku č.7 môžeme opäť vidieť úlohu </w:t>
-      </w:r>
-      <w:r>
-        <w:rPr>
-          <w:i/>
-        </w:rPr>
-        <w:t>origins</w:t>
-      </w:r>
-      <w:r>
-        <w:t xml:space="preserve"> v kontexte vyhnutiu sa cyklu oznamovania adresy agenta tým, že adresu neposielame agentovi, ktorý už je s touto adresou oboznámený.</w:t>
-      </w:r>
-    </w:p>
-    <w:p>
-      <w:pPr>
-        <w:pStyle w:val="PredformtovanHTML"/>
-        <w:shd w:val="clear" w:color="auto" w:fill="FFFFFF"/>
-        <w:rPr>
-          <w:rFonts w:ascii="Consolas" w:hAnsi="Consolas" w:cs="Consolas"/>
-          <w:color w:val="000000"/>
-        </w:rPr>
-      </w:pPr>
-      <w:r>
-        <w:rPr>
-          <w:rFonts w:ascii="Consolas" w:hAnsi="Consolas" w:cs="Consolas"/>
-          <w:color w:val="000000"/>
-        </w:rPr>
-        <w:t>writer-&gt;writeStartElement(TRANSPORT_ADDRESSES);</w:t>
-      </w:r>
-    </w:p>
-    <w:p>
-      <w:pPr>
-        <w:pStyle w:val="PredformtovanHTML"/>
-        <w:shd w:val="clear" w:color="auto" w:fill="FFFFFF"/>
-        <w:rPr>
-          <w:rFonts w:ascii="Consolas" w:hAnsi="Consolas" w:cs="Consolas"/>
-          <w:color w:val="000000"/>
-        </w:rPr>
-      </w:pPr>
-      <w:r>
-        <w:rPr>
-          <w:rFonts w:ascii="Consolas" w:hAnsi="Consolas" w:cs="Consolas"/>
-          <w:color w:val="000000"/>
-        </w:rPr>
-        <w:t>    </w:t>
-      </w:r>
-      <w:r>
-        <w:rPr>
-          <w:rFonts w:ascii="Consolas" w:hAnsi="Consolas" w:cs="Consolas"/>
-          <w:color w:val="0000FF"/>
-        </w:rPr>
-        <w:t>for</w:t>
-      </w:r>
-      <w:r>
-        <w:rPr>
-          <w:rFonts w:ascii="Consolas" w:hAnsi="Consolas" w:cs="Consolas"/>
-          <w:color w:val="000000"/>
-        </w:rPr>
-        <w:t> (</w:t>
-      </w:r>
-      <w:r>
-        <w:rPr>
-          <w:rFonts w:ascii="Consolas" w:hAnsi="Consolas" w:cs="Consolas"/>
-          <w:color w:val="0000FF"/>
-        </w:rPr>
-        <w:t>auto</w:t>
-      </w:r>
-      <w:r>
-        <w:rPr>
-          <w:rFonts w:ascii="Consolas" w:hAnsi="Consolas" w:cs="Consolas"/>
-          <w:color w:val="000000"/>
-        </w:rPr>
-        <w:t> it2 = info.transportAddresses.constBegin();</w:t>
-      </w:r>
-    </w:p>
-    <w:p>
-      <w:pPr>
-        <w:pStyle w:val="PredformtovanHTML"/>
-        <w:shd w:val="clear" w:color="auto" w:fill="FFFFFF"/>
-        <w:rPr>
-          <w:rFonts w:ascii="Consolas" w:hAnsi="Consolas" w:cs="Consolas"/>
-          <w:color w:val="000000"/>
-        </w:rPr>
-      </w:pPr>
-      <w:r>
-        <w:rPr>
-          <w:rFonts w:ascii="Consolas" w:hAnsi="Consolas" w:cs="Consolas"/>
-          <w:color w:val="000000"/>
-        </w:rPr>
-        <w:t>         it2 != info.transportAddresses.constEnd(); ++it2){</w:t>
-      </w:r>
-    </w:p>
-    <w:p>
-      <w:pPr>
-        <w:pStyle w:val="PredformtovanHTML"/>
-        <w:shd w:val="clear" w:color="auto" w:fill="FFFFFF"/>
-        <w:rPr>
-          <w:rFonts w:ascii="Consolas" w:hAnsi="Consolas" w:cs="Consolas"/>
-          <w:color w:val="000000"/>
-        </w:rPr>
-      </w:pPr>
-      <w:r>
-        <w:rPr>
-          <w:rFonts w:ascii="Consolas" w:hAnsi="Consolas" w:cs="Consolas"/>
-          <w:color w:val="000000"/>
-        </w:rPr>
-        <w:t>        </w:t>
-      </w:r>
-      <w:r>
-        <w:rPr>
-          <w:rFonts w:ascii="Consolas" w:hAnsi="Consolas" w:cs="Consolas"/>
-          <w:color w:val="0000FF"/>
-        </w:rPr>
-        <w:t>if</w:t>
-      </w:r>
-      <w:r>
-        <w:rPr>
-          <w:rFonts w:ascii="Consolas" w:hAnsi="Consolas" w:cs="Consolas"/>
-          <w:color w:val="000000"/>
-        </w:rPr>
-        <w:t> (it2.value().route.contains(recipient))</w:t>
-      </w:r>
-    </w:p>
-    <w:p>
-      <w:pPr>
-        <w:pStyle w:val="PredformtovanHTML"/>
-        <w:shd w:val="clear" w:color="auto" w:fill="FFFFFF"/>
-        <w:rPr>
-          <w:rFonts w:ascii="Consolas" w:hAnsi="Consolas" w:cs="Consolas"/>
-          <w:color w:val="000000"/>
-        </w:rPr>
-      </w:pPr>
-      <w:r>
-        <w:rPr>
-          <w:rFonts w:ascii="Consolas" w:hAnsi="Consolas" w:cs="Consolas"/>
-          <w:color w:val="000000"/>
-        </w:rPr>
-        <w:t>            </w:t>
-      </w:r>
-      <w:r>
-        <w:rPr>
-          <w:rFonts w:ascii="Consolas" w:hAnsi="Consolas" w:cs="Consolas"/>
-          <w:color w:val="0000FF"/>
-        </w:rPr>
-        <w:t>continue</w:t>
-      </w:r>
-      <w:r>
-        <w:rPr>
-          <w:rFonts w:ascii="Consolas" w:hAnsi="Consolas" w:cs="Consolas"/>
-          <w:color w:val="000000"/>
-        </w:rPr>
-        <w:t>;</w:t>
-      </w:r>
-    </w:p>
-    <w:p>
-      <w:pPr>
-        <w:pStyle w:val="PredformtovanHTML"/>
-        <w:shd w:val="clear" w:color="auto" w:fill="FFFFFF"/>
-        <w:rPr>
-          <w:rFonts w:ascii="Consolas" w:hAnsi="Consolas" w:cs="Consolas"/>
-          <w:color w:val="000000"/>
-        </w:rPr>
-      </w:pPr>
-      <w:r>
-        <w:rPr>
-          <w:rFonts w:ascii="Consolas" w:hAnsi="Consolas" w:cs="Consolas"/>
-          <w:color w:val="000000"/>
-        </w:rPr>
-        <w:t>        writer-&gt;writeStartElement(</w:t>
-      </w:r>
-      <w:r>
-        <w:rPr>
-          <w:rFonts w:ascii="Consolas" w:hAnsi="Consolas" w:cs="Consolas"/>
-          <w:color w:val="A31515"/>
-        </w:rPr>
-        <w:t>"route"</w:t>
-      </w:r>
-      <w:r>
-        <w:rPr>
-          <w:rFonts w:ascii="Consolas" w:hAnsi="Consolas" w:cs="Consolas"/>
-          <w:color w:val="000000"/>
-        </w:rPr>
-        <w:t>);</w:t>
-      </w:r>
-    </w:p>
-    <w:p>
-      <w:pPr>
-        <w:pStyle w:val="PredformtovanHTML"/>
-        <w:shd w:val="clear" w:color="auto" w:fill="FFFFFF"/>
-        <w:rPr>
-          <w:rFonts w:ascii="Consolas" w:hAnsi="Consolas" w:cs="Consolas"/>
-          <w:color w:val="000000"/>
-        </w:rPr>
-      </w:pPr>
-      <w:r>
-        <w:rPr>
-          <w:rFonts w:ascii="Consolas" w:hAnsi="Consolas" w:cs="Consolas"/>
-          <w:color w:val="000000"/>
-        </w:rPr>
-        <w:t>        writer-&gt;writeTextElement(METRIC, QString::number(it2.value().metric));</w:t>
-      </w:r>
-    </w:p>
-    <w:p>
-      <w:pPr>
-        <w:pStyle w:val="PredformtovanHTML"/>
-        <w:shd w:val="clear" w:color="auto" w:fill="FFFFFF"/>
-        <w:rPr>
-          <w:rFonts w:ascii="Consolas" w:hAnsi="Consolas" w:cs="Consolas"/>
-          <w:color w:val="000000"/>
-        </w:rPr>
-      </w:pPr>
-      <w:r>
-        <w:rPr>
-          <w:rFonts w:ascii="Consolas" w:hAnsi="Consolas" w:cs="Consolas"/>
-          <w:color w:val="000000"/>
-        </w:rPr>
-        <w:t>        writer-&gt;writeTextElement(VALID_UNTIL, it2.value().validUntil.toString());</w:t>
-      </w:r>
-    </w:p>
-    <w:p>
-      <w:pPr>
-        <w:pStyle w:val="PredformtovanHTML"/>
-        <w:shd w:val="clear" w:color="auto" w:fill="FFFFFF"/>
-        <w:rPr>
-          <w:rFonts w:ascii="Consolas" w:hAnsi="Consolas" w:cs="Consolas"/>
-          <w:color w:val="000000"/>
-        </w:rPr>
-      </w:pPr>
-      <w:r>
-        <w:rPr>
-          <w:rFonts w:ascii="Consolas" w:hAnsi="Consolas" w:cs="Consolas"/>
-          <w:color w:val="000000"/>
-        </w:rPr>
-        <w:t>        writer-&gt;writeTextElement(</w:t>
-      </w:r>
-      <w:r>
-        <w:rPr>
-          <w:rFonts w:ascii="Consolas" w:hAnsi="Consolas" w:cs="Consolas"/>
-          <w:color w:val="A31515"/>
-        </w:rPr>
-        <w:t>"transportAddress"</w:t>
-      </w:r>
-      <w:r>
-        <w:rPr>
-          <w:rFonts w:ascii="Consolas" w:hAnsi="Consolas" w:cs="Consolas"/>
-          <w:color w:val="000000"/>
-        </w:rPr>
-        <w:t>, MY_ADDRESS + </w:t>
-      </w:r>
-      <w:r>
-        <w:rPr>
-          <w:rFonts w:ascii="Consolas" w:hAnsi="Consolas" w:cs="Consolas"/>
-          <w:color w:val="A31515"/>
-        </w:rPr>
-        <w:t>"/forwardedAgents"</w:t>
-      </w:r>
-      <w:r>
-        <w:rPr>
-          <w:rFonts w:ascii="Consolas" w:hAnsi="Consolas" w:cs="Consolas"/>
-          <w:color w:val="000000"/>
-        </w:rPr>
-        <w:t>);</w:t>
-      </w:r>
-    </w:p>
-    <w:p>
-      <w:pPr>
-        <w:pStyle w:val="PredformtovanHTML"/>
-        <w:shd w:val="clear" w:color="auto" w:fill="FFFFFF"/>
-        <w:rPr>
-          <w:rFonts w:ascii="Consolas" w:hAnsi="Consolas" w:cs="Consolas"/>
-          <w:color w:val="000000"/>
-        </w:rPr>
-      </w:pPr>
-      <w:r>
-        <w:rPr>
-          <w:rFonts w:ascii="Consolas" w:hAnsi="Consolas" w:cs="Consolas"/>
-          <w:color w:val="000000"/>
-        </w:rPr>
-        <w:t>        writer-&gt;writeTextElement(</w:t>
-      </w:r>
-      <w:r>
-        <w:rPr>
-          <w:rFonts w:ascii="Consolas" w:hAnsi="Consolas" w:cs="Consolas"/>
-          <w:color w:val="A31515"/>
-        </w:rPr>
-        <w:t>"origins"</w:t>
-      </w:r>
-      <w:r>
-        <w:rPr>
-          <w:rFonts w:ascii="Consolas" w:hAnsi="Consolas" w:cs="Consolas"/>
-          <w:color w:val="000000"/>
-        </w:rPr>
-        <w:t>, it2.value().origins.join(</w:t>
-      </w:r>
-      <w:r>
-        <w:rPr>
-          <w:rFonts w:ascii="Consolas" w:hAnsi="Consolas" w:cs="Consolas"/>
-          <w:color w:val="A31515"/>
-        </w:rPr>
-        <w:t>" "</w:t>
-      </w:r>
-      <w:r>
-        <w:rPr>
-          <w:rFonts w:ascii="Consolas" w:hAnsi="Consolas" w:cs="Consolas"/>
-          <w:color w:val="000000"/>
-        </w:rPr>
-        <w:t>));</w:t>
-      </w:r>
-    </w:p>
-    <w:p>
-      <w:pPr>
-        <w:pStyle w:val="PredformtovanHTML"/>
-        <w:shd w:val="clear" w:color="auto" w:fill="FFFFFF"/>
-        <w:rPr>
-          <w:rFonts w:ascii="Consolas" w:hAnsi="Consolas" w:cs="Consolas"/>
-          <w:color w:val="000000"/>
-        </w:rPr>
-      </w:pPr>
-      <w:r>
-        <w:rPr>
-          <w:rFonts w:ascii="Consolas" w:hAnsi="Consolas" w:cs="Consolas"/>
-          <w:color w:val="000000"/>
-        </w:rPr>
-        <w:t>        writer-&gt;writeEndElement(); </w:t>
-      </w:r>
-      <w:r>
-        <w:rPr>
-          <w:rFonts w:ascii="Consolas" w:hAnsi="Consolas" w:cs="Consolas"/>
-          <w:color w:val="008000"/>
-        </w:rPr>
-        <w:t>// route</w:t>
-      </w:r>
-    </w:p>
-    <w:p>
-      <w:pPr>
-        <w:pStyle w:val="PredformtovanHTML"/>
-        <w:shd w:val="clear" w:color="auto" w:fill="FFFFFF"/>
-        <w:rPr>
-          <w:rFonts w:ascii="Consolas" w:hAnsi="Consolas" w:cs="Consolas"/>
-          <w:color w:val="000000"/>
-        </w:rPr>
-      </w:pPr>
-      <w:r>
-        <w:rPr>
-          <w:rFonts w:ascii="Consolas" w:hAnsi="Consolas" w:cs="Consolas"/>
-          <w:color w:val="000000"/>
-        </w:rPr>
-        <w:t>    }</w:t>
-      </w:r>
-    </w:p>
-    <w:p>
-      <w:pPr>
-        <w:pStyle w:val="PredformtovanHTML"/>
-        <w:shd w:val="clear" w:color="auto" w:fill="FFFFFF"/>
-        <w:rPr>
-          <w:rFonts w:ascii="Consolas" w:hAnsi="Consolas" w:cs="Consolas"/>
-          <w:color w:val="000000"/>
-        </w:rPr>
-      </w:pPr>
-      <w:r>
-        <w:rPr>
-          <w:rFonts w:ascii="Consolas" w:hAnsi="Consolas" w:cs="Consolas"/>
-          <w:color w:val="000000"/>
-        </w:rPr>
-        <w:t>    writer-&gt;writeEndElement(); </w:t>
-      </w:r>
-      <w:r>
-        <w:rPr>
-          <w:rFonts w:ascii="Consolas" w:hAnsi="Consolas" w:cs="Consolas"/>
-          <w:color w:val="008000"/>
-        </w:rPr>
-        <w:t>// transportAddresses</w:t>
-      </w:r>
-    </w:p>
-    <w:p/>
-    <w:p>
-      <w:pPr>
-        <w:pStyle w:val="Nadpis3"/>
-      </w:pPr>
-      <w:r>
-        <w:t>Platform</w:t>
-      </w:r>
-    </w:p>
-    <w:p>
-      <w:r>
-        <w:tab/>
-        <w:t>Platforma bola naprogramovaná kvôli testovaniu DS a MTS, nie je to jej konečná implementácia, ale iba jej simulácia. Okrem toho, že obsahuje samotné DS a MTS, medzi jej členské premenné patria tri časovače, ktoré podrobnejšie rozoberieme nižšie. Ďalej v sebe zahŕňa príznak či je GW a štyri zoznamy agentov. Prvé dva zoznamy sú typu QHash z QStringu na AgentInfo a sú to zoznamy m_platformAgents(platformové agenty) a m_forwardedAgents (ostatné agenty). Tretí zoznam je QStringList m_</w:t>
-      </w:r>
-      <w:r>
-        <w:t>knownGatewayAgent</w:t>
-      </w:r>
-      <w:r>
-        <w:t>, ktorý obsahuje adresy gateway agentov za určité časové obdobie a je ich len obmedzený počet. Tieto agenty nemusia byť aktívne.</w:t>
-      </w:r>
-      <w:r>
-        <w:t xml:space="preserve"> Posledný zoznam je QStringList m_</w:t>
-      </w:r>
-      <w:r>
-        <w:t>gatewayAgents</w:t>
-      </w:r>
-      <w:r>
-        <w:t>, kde sú uložené adresy aktívnych GW agentov v danej dobe.</w:t>
-      </w:r>
-    </w:p>
-    <w:p>
-      <w:r>
-        <w:lastRenderedPageBreak/>
-        <w:t xml:space="preserve">Platforma vo svojom konštruktore inicializuje premenné m_ds a m_mts. V tomto </w:t>
+        <w:t xml:space="preserve">Platforma vo svojom konštruktore inicializuje </w:t>
+      </w:r>
+      <w:r>
+        <w:t>DS a MTS</w:t>
+      </w:r>
+      <w:r>
+        <w:t xml:space="preserve">. V tomto </w:t>
       </w:r>
       <w:r>
         <w:t>kroku získajú</w:t>
       </w:r>
       <w:r>
-        <w:t xml:space="preserve"> adresu pre ich smerníky na ňu.</w:t>
-      </w:r>
-      <w:r>
-        <w:t xml:space="preserve"> Po inicializácii načíta zo súboru zoznam m_gatewayAgents</w:t>
+        <w:t xml:space="preserve"> adresu pre ich </w:t>
+      </w:r>
+      <w:r>
+        <w:t>referencie</w:t>
+      </w:r>
+      <w:r>
+        <w:t xml:space="preserve"> na ňu.</w:t>
+      </w:r>
+      <w:r>
+        <w:t xml:space="preserve"> Po inicializácii načíta zo súboru zoznam </w:t>
+      </w:r>
+      <w:r>
+        <w:t>všetkých GW agentov</w:t>
       </w:r>
       <w:r>
         <w:t xml:space="preserve"> </w:t>
       </w:r>
+      <w:r>
+        <w:rPr>
+          <w:i/>
+        </w:rPr>
+        <w:t>m_knownGatewayAgent</w:t>
+      </w:r>
+      <w:r>
+        <w:rPr>
+          <w:i/>
+        </w:rPr>
+        <w:t>s</w:t>
+      </w:r>
+      <w:r>
+        <w:rPr>
+          <w:i/>
+        </w:rPr>
+        <w:t xml:space="preserve">. </w:t>
+      </w:r>
+      <w:bookmarkStart w:id="0" w:name="_GoBack"/>
+      <w:bookmarkEnd w:id="0"/>
     </w:p>
     <w:p/>
     <w:p/>
@@ -11953,7 +10336,7 @@
 </file>
 
 <file path=customXml/itemProps1.xml><?xml version="1.0" encoding="utf-8"?>
-<ds:datastoreItem xmlns:ds="http://schemas.openxmlformats.org/officeDocument/2006/customXml" ds:itemID="{41E650A0-AAD7-4636-BE56-A3115863AE09}">
+<ds:datastoreItem xmlns:ds="http://schemas.openxmlformats.org/officeDocument/2006/customXml" ds:itemID="{81C7C98C-8C1A-425F-AA79-E73D96B971A7}">
   <ds:schemaRefs>
     <ds:schemaRef ds:uri="http://schemas.openxmlformats.org/officeDocument/2006/bibliography"/>
   </ds:schemaRefs>

</xml_diff>

<commit_message>
pridany zaver a implementacia
</commit_message>
<xml_diff>
--- a/bak_horvath.docx
+++ b/bak_horvath.docx
@@ -4,18 +4,15 @@
   <w:body>
     <w:p>
       <w:pPr>
-        <w:pStyle w:val="Nadpis1"/>
-        <w:rPr>
-          <w:rFonts w:cs="Times New Roman"/>
-          <w:sz w:val="52"/>
-          <w:szCs w:val="52"/>
-        </w:rPr>
-      </w:pPr>
-      <w:r>
-        <w:rPr>
-          <w:rFonts w:cs="Times New Roman"/>
-          <w:sz w:val="52"/>
-          <w:szCs w:val="52"/>
+        <w:rPr>
+          <w:sz w:val="56"/>
+          <w:szCs w:val="56"/>
+        </w:rPr>
+      </w:pPr>
+      <w:r>
+        <w:rPr>
+          <w:sz w:val="56"/>
+          <w:szCs w:val="56"/>
         </w:rPr>
         <w:t>Úvod</w:t>
       </w:r>
@@ -135,33 +132,144 @@
     </w:p>
     <w:p>
       <w:pPr>
-        <w:pStyle w:val="Nadpis2"/>
-      </w:pPr>
-      <w:proofErr w:type="spellStart"/>
-      <w:r>
+        <w:rPr>
+          <w:b/>
+          <w:sz w:val="28"/>
+          <w:szCs w:val="28"/>
+        </w:rPr>
+      </w:pPr>
+      <w:proofErr w:type="spellStart"/>
+      <w:r>
+        <w:rPr>
+          <w:b/>
+          <w:sz w:val="28"/>
+          <w:szCs w:val="28"/>
+        </w:rPr>
         <w:t>Motivacia</w:t>
       </w:r>
       <w:proofErr w:type="spellEnd"/>
     </w:p>
     <w:p>
-      <w:pPr>
-        <w:pStyle w:val="Nadpis2"/>
-        <w:rPr>
-          <w:rFonts w:cs="Times New Roman"/>
+      <w:r>
+        <w:t>Cieľ práce</w:t>
+      </w:r>
+    </w:p>
+    <w:p>
+      <w:pPr>
+        <w:rPr>
+          <w:szCs w:val="24"/>
+        </w:rPr>
+      </w:pPr>
+      <w:r>
+        <w:rPr>
+          <w:szCs w:val="24"/>
+        </w:rPr>
+        <w:t>Cieľom tejto práce je rozšírenie Jednoduchej Komunikačnej Platformy (ďalej LCP, podľa „</w:t>
+      </w:r>
+      <w:proofErr w:type="spellStart"/>
+      <w:r>
+        <w:rPr>
+          <w:szCs w:val="24"/>
+        </w:rPr>
+        <w:t>Lightweight</w:t>
+      </w:r>
+      <w:proofErr w:type="spellEnd"/>
+      <w:r>
+        <w:rPr>
+          <w:szCs w:val="24"/>
+        </w:rPr>
+        <w:t xml:space="preserve"> </w:t>
+      </w:r>
+      <w:proofErr w:type="spellStart"/>
+      <w:r>
+        <w:rPr>
+          <w:szCs w:val="24"/>
+        </w:rPr>
+        <w:t>Communication</w:t>
+      </w:r>
+      <w:proofErr w:type="spellEnd"/>
+      <w:r>
+        <w:rPr>
+          <w:szCs w:val="24"/>
+        </w:rPr>
+        <w:t xml:space="preserve"> </w:t>
+      </w:r>
+      <w:proofErr w:type="spellStart"/>
+      <w:r>
+        <w:rPr>
+          <w:szCs w:val="24"/>
+        </w:rPr>
+        <w:t>Platform</w:t>
+      </w:r>
+      <w:proofErr w:type="spellEnd"/>
+      <w:r>
+        <w:rPr>
+          <w:szCs w:val="24"/>
+        </w:rPr>
+        <w:t>“) o možnosť komunikácie agentov v jednej lokálnej sieti s </w:t>
+      </w:r>
+      <w:proofErr w:type="spellStart"/>
+      <w:r>
+        <w:rPr>
+          <w:szCs w:val="24"/>
+        </w:rPr>
+        <w:t>agentami</w:t>
+      </w:r>
+      <w:proofErr w:type="spellEnd"/>
+      <w:r>
+        <w:rPr>
+          <w:szCs w:val="24"/>
+        </w:rPr>
+        <w:t xml:space="preserve"> v inej lokálnej sieti. Východiskovým riešením tohto problému je takzvaný „</w:t>
+      </w:r>
+      <w:proofErr w:type="spellStart"/>
+      <w:r>
+        <w:rPr>
+          <w:szCs w:val="24"/>
+        </w:rPr>
+        <w:t>Gateway</w:t>
+      </w:r>
+      <w:proofErr w:type="spellEnd"/>
+      <w:r>
+        <w:rPr>
+          <w:szCs w:val="24"/>
+        </w:rPr>
+        <w:t xml:space="preserve"> Agent“, ktorý je schopný posielať správy aj za iných agentov v jeho lokálnej sieti a prakticky sa správa ako virtuálny </w:t>
+      </w:r>
+      <w:proofErr w:type="spellStart"/>
+      <w:r>
+        <w:rPr>
+          <w:szCs w:val="24"/>
+        </w:rPr>
+        <w:t>router</w:t>
+      </w:r>
+      <w:proofErr w:type="spellEnd"/>
+      <w:r>
+        <w:rPr>
+          <w:szCs w:val="24"/>
+        </w:rPr>
+        <w:t>.</w:t>
+      </w:r>
+    </w:p>
+    <w:p>
+      <w:pPr>
+        <w:rPr>
+          <w:b/>
+          <w:sz w:val="28"/>
           <w:szCs w:val="28"/>
         </w:rPr>
       </w:pPr>
       <w:r>
         <w:rPr>
-          <w:rFonts w:cs="Times New Roman"/>
+          <w:b/>
+          <w:sz w:val="28"/>
           <w:szCs w:val="28"/>
         </w:rPr>
-        <w:t>Cieľ práce</w:t>
-      </w:r>
-    </w:p>
-    <w:p>
-      <w:pPr>
-        <w:ind w:firstLine="708"/>
+        <w:t>Štruktúra práce</w:t>
+      </w:r>
+    </w:p>
+    <w:p>
+      <w:pPr>
         <w:rPr>
           <w:rFonts w:cs="Times New Roman"/>
           <w:szCs w:val="24"/>
@@ -172,7 +280,8 @@
           <w:rFonts w:cs="Times New Roman"/>
           <w:szCs w:val="24"/>
         </w:rPr>
-        <w:t>Cieľom tejto práce je rozšírenie Jednoduchej Komunikačnej Platformy (ďalej LCP, podľa „</w:t>
+        <w:tab/>
+        <w:t>Táto práca bude ďalej rozčlenená do siedmich častí. Prvá kapitola začne základnou definíciou pojmu agent a jeho členenie. Za definíciou budú nasledovať teoretické (kapitola 1) a technické (kapitola 2) základy a komunikácia agentov v </w:t>
       </w:r>
       <w:proofErr w:type="spellStart"/>
       <w:r>
@@ -180,7 +289,7 @@
           <w:rFonts w:cs="Times New Roman"/>
           <w:szCs w:val="24"/>
         </w:rPr>
-        <w:t>Lightweight</w:t>
+        <w:t>multiagentových</w:t>
       </w:r>
       <w:proofErr w:type="spellEnd"/>
       <w:r>
@@ -188,7 +297,7 @@
           <w:rFonts w:cs="Times New Roman"/>
           <w:szCs w:val="24"/>
         </w:rPr>
-        <w:t xml:space="preserve"> </w:t>
+        <w:t xml:space="preserve"> systémoch. V ďalšej časti sa budeme venovať podobným, už existujúcim riešeniam problematiky a príkladom </w:t>
       </w:r>
       <w:proofErr w:type="spellStart"/>
       <w:r>
@@ -196,7 +305,7 @@
           <w:rFonts w:cs="Times New Roman"/>
           <w:szCs w:val="24"/>
         </w:rPr>
-        <w:t>Communication</w:t>
+        <w:t>multiagentových</w:t>
       </w:r>
       <w:proofErr w:type="spellEnd"/>
       <w:r>
@@ -204,143 +313,15 @@
           <w:rFonts w:cs="Times New Roman"/>
           <w:szCs w:val="24"/>
         </w:rPr>
-        <w:t xml:space="preserve"> </w:t>
-      </w:r>
-      <w:proofErr w:type="spellStart"/>
+        <w:t xml:space="preserve"> alebo decentralizovaných systémov (kapitola 3). Následne popíšeme technológie, ktoré budú použité v riešení ako aj technológie, ktoré budú slúžiť ako inšpirácia pri vytváraní riešení možných problémov (kapitola 4). Tým sa dostaneme </w:t>
+      </w:r>
       <w:r>
         <w:rPr>
           <w:rFonts w:cs="Times New Roman"/>
           <w:szCs w:val="24"/>
         </w:rPr>
-        <w:t>Platform</w:t>
-      </w:r>
-      <w:proofErr w:type="spellEnd"/>
-      <w:r>
-        <w:rPr>
-          <w:rFonts w:cs="Times New Roman"/>
-          <w:szCs w:val="24"/>
-        </w:rPr>
-        <w:t>“) o možnosť komunikácie agentov v jednej lokálnej sieti s </w:t>
-      </w:r>
-      <w:proofErr w:type="spellStart"/>
-      <w:r>
-        <w:rPr>
-          <w:rFonts w:cs="Times New Roman"/>
-          <w:szCs w:val="24"/>
-        </w:rPr>
-        <w:t>agentami</w:t>
-      </w:r>
-      <w:proofErr w:type="spellEnd"/>
-      <w:r>
-        <w:rPr>
-          <w:rFonts w:cs="Times New Roman"/>
-          <w:szCs w:val="24"/>
-        </w:rPr>
-        <w:t xml:space="preserve"> v inej lokálnej sieti. Východiskovým riešením tohto problému je takzvaný „</w:t>
-      </w:r>
-      <w:proofErr w:type="spellStart"/>
-      <w:r>
-        <w:rPr>
-          <w:rFonts w:cs="Times New Roman"/>
-          <w:szCs w:val="24"/>
-        </w:rPr>
-        <w:t>Gateway</w:t>
-      </w:r>
-      <w:proofErr w:type="spellEnd"/>
-      <w:r>
-        <w:rPr>
-          <w:rFonts w:cs="Times New Roman"/>
-          <w:szCs w:val="24"/>
-        </w:rPr>
-        <w:t xml:space="preserve"> Agent“, ktorý je schopný posielať správy aj za iných agentov v jeho lokálnej sieti a prakticky sa správa ako virtuálny </w:t>
-      </w:r>
-      <w:proofErr w:type="spellStart"/>
-      <w:r>
-        <w:rPr>
-          <w:rFonts w:cs="Times New Roman"/>
-          <w:szCs w:val="24"/>
-        </w:rPr>
-        <w:t>router</w:t>
-      </w:r>
-      <w:proofErr w:type="spellEnd"/>
-      <w:r>
-        <w:rPr>
-          <w:rFonts w:cs="Times New Roman"/>
-          <w:szCs w:val="24"/>
-        </w:rPr>
-        <w:t>.</w:t>
-      </w:r>
-    </w:p>
-    <w:p>
-      <w:pPr>
-        <w:pStyle w:val="Nadpis2"/>
-        <w:rPr>
-          <w:rFonts w:cs="Times New Roman"/>
-          <w:szCs w:val="28"/>
-        </w:rPr>
-      </w:pPr>
-      <w:r>
-        <w:rPr>
-          <w:rFonts w:cs="Times New Roman"/>
-          <w:szCs w:val="28"/>
-        </w:rPr>
-        <w:t>Štruktúra práce</w:t>
-      </w:r>
-    </w:p>
-    <w:p>
-      <w:pPr>
-        <w:rPr>
-          <w:rFonts w:cs="Times New Roman"/>
-          <w:szCs w:val="24"/>
-        </w:rPr>
-      </w:pPr>
-      <w:r>
-        <w:rPr>
-          <w:rFonts w:cs="Times New Roman"/>
-          <w:szCs w:val="24"/>
-        </w:rPr>
-        <w:tab/>
-        <w:t>Táto práca bude ďalej rozčlenená do siedmich častí. Prvá kapitola začne základnou definíciou pojmu agent a jeho členenie. Za definíciou budú nasledovať teoretické (kapitola 1) a technické (kapitola 2) základy a komunikácia agentov v </w:t>
-      </w:r>
-      <w:proofErr w:type="spellStart"/>
-      <w:r>
-        <w:rPr>
-          <w:rFonts w:cs="Times New Roman"/>
-          <w:szCs w:val="24"/>
-        </w:rPr>
-        <w:t>multiagentových</w:t>
-      </w:r>
-      <w:proofErr w:type="spellEnd"/>
-      <w:r>
-        <w:rPr>
-          <w:rFonts w:cs="Times New Roman"/>
-          <w:szCs w:val="24"/>
-        </w:rPr>
-        <w:t xml:space="preserve"> systémoch. V ďalšej časti sa budeme venovať podobným, už existujúcim riešeniam problematiky a príkladom </w:t>
-      </w:r>
-      <w:proofErr w:type="spellStart"/>
-      <w:r>
-        <w:rPr>
-          <w:rFonts w:cs="Times New Roman"/>
-          <w:szCs w:val="24"/>
-        </w:rPr>
-        <w:t>multiagentových</w:t>
-      </w:r>
-      <w:proofErr w:type="spellEnd"/>
-      <w:r>
-        <w:rPr>
-          <w:rFonts w:cs="Times New Roman"/>
-          <w:szCs w:val="24"/>
-        </w:rPr>
-        <w:t xml:space="preserve"> alebo decentralizovaných systémov (kapitola 3). Následne </w:t>
-      </w:r>
-      <w:r>
-        <w:rPr>
-          <w:rFonts w:cs="Times New Roman"/>
-          <w:szCs w:val="24"/>
-        </w:rPr>
         <w:lastRenderedPageBreak/>
-        <w:t xml:space="preserve">popíšeme technológie, ktoré budú použité v riešení ako aj technológie, ktoré budú slúžiť ako inšpirácia pri vytváraní riešení možných problémov (kapitola 4). Tým sa dostaneme k jadru tejto práce a to podrobný popis cieľa, ktorý má byť výsledkom tejto práce (kapitola 5). Táto kapitola bude nasledovaná popisom riešenia hlavného problému a implementáciou tohto riešenia (kapitola 6). V závere v krátkosti zhrnieme výsledok, ku ktorému sme sa dopracovali v tejto práci (kapitola 7).  </w:t>
+        <w:t xml:space="preserve">k jadru tejto práce a to podrobný popis cieľa, ktorý má byť výsledkom tejto práce (kapitola 5). Táto kapitola bude nasledovaná popisom riešenia hlavného problému a implementáciou tohto riešenia (kapitola 6). V závere v krátkosti zhrnieme výsledok, ku ktorému sme sa dopracovali v tejto práci (kapitola 7).  </w:t>
       </w:r>
       <w:r>
         <w:rPr>
@@ -901,27 +882,14 @@
       <w:r>
         <w:t xml:space="preserve">Obrázok č. </w:t>
       </w:r>
-      <w:r>
-        <w:fldChar w:fldCharType="begin"/>
-      </w:r>
-      <w:r>
-        <w:instrText xml:space="preserve"> SEQ Obrázok_č. \* ARABIC </w:instrText>
-      </w:r>
-      <w:r>
-        <w:fldChar w:fldCharType="separate"/>
-      </w:r>
-      <w:r>
-        <w:rPr>
-          <w:noProof/>
-        </w:rPr>
-        <w:t>1</w:t>
-      </w:r>
-      <w:r>
-        <w:rPr>
-          <w:noProof/>
-        </w:rPr>
-        <w:fldChar w:fldCharType="end"/>
-      </w:r>
+      <w:fldSimple w:instr=" SEQ Obrázok_č. \* ARABIC ">
+        <w:r>
+          <w:rPr>
+            <w:noProof/>
+          </w:rPr>
+          <w:t>1</w:t>
+        </w:r>
+      </w:fldSimple>
       <w:r>
         <w:rPr>
           <w:noProof/>
@@ -2149,27 +2117,14 @@
                             <w:r>
                               <w:t xml:space="preserve">Obrázok č. </w:t>
                             </w:r>
-                            <w:r>
-                              <w:fldChar w:fldCharType="begin"/>
-                            </w:r>
-                            <w:r>
-                              <w:instrText xml:space="preserve"> SEQ Obrázok_č. \* ARABIC </w:instrText>
-                            </w:r>
-                            <w:r>
-                              <w:fldChar w:fldCharType="separate"/>
-                            </w:r>
-                            <w:r>
-                              <w:rPr>
-                                <w:noProof/>
-                              </w:rPr>
-                              <w:t>2</w:t>
-                            </w:r>
-                            <w:r>
-                              <w:rPr>
-                                <w:noProof/>
-                              </w:rPr>
-                              <w:fldChar w:fldCharType="end"/>
-                            </w:r>
+                            <w:fldSimple w:instr=" SEQ Obrázok_č. \* ARABIC ">
+                              <w:r>
+                                <w:rPr>
+                                  <w:noProof/>
+                                </w:rPr>
+                                <w:t>2</w:t>
+                              </w:r>
+                            </w:fldSimple>
                             <w:r>
                               <w:t xml:space="preserve"> Vrstvy OSI modelu</w:t>
                             </w:r>
@@ -2205,27 +2160,14 @@
                       <w:r>
                         <w:t xml:space="preserve">Obrázok č. </w:t>
                       </w:r>
-                      <w:r>
-                        <w:fldChar w:fldCharType="begin"/>
-                      </w:r>
-                      <w:r>
-                        <w:instrText xml:space="preserve"> SEQ Obrázok_č. \* ARABIC </w:instrText>
-                      </w:r>
-                      <w:r>
-                        <w:fldChar w:fldCharType="separate"/>
-                      </w:r>
-                      <w:r>
-                        <w:rPr>
-                          <w:noProof/>
-                        </w:rPr>
-                        <w:t>2</w:t>
-                      </w:r>
-                      <w:r>
-                        <w:rPr>
-                          <w:noProof/>
-                        </w:rPr>
-                        <w:fldChar w:fldCharType="end"/>
-                      </w:r>
+                      <w:fldSimple w:instr=" SEQ Obrázok_č. \* ARABIC ">
+                        <w:r>
+                          <w:rPr>
+                            <w:noProof/>
+                          </w:rPr>
+                          <w:t>2</w:t>
+                        </w:r>
+                      </w:fldSimple>
                       <w:r>
                         <w:t xml:space="preserve"> Vrstvy OSI modelu</w:t>
                       </w:r>
@@ -4409,7 +4351,13 @@
         <w:t>ť</w:t>
       </w:r>
       <w:r>
-        <w:t xml:space="preserve"> vtedy, keď sa agent zap</w:t>
+        <w:t xml:space="preserve"> vtedy, keď sa </w:t>
+      </w:r>
+      <w:r>
+        <w:t>platforma</w:t>
+      </w:r>
+      <w:r>
+        <w:t xml:space="preserve"> zap</w:t>
       </w:r>
       <w:r>
         <w:t>ne</w:t>
@@ -6169,19 +6117,7 @@
     <w:p/>
     <w:p>
       <w:r>
-        <w:t>Cyklus môže vzniknúť aj na lokálnej sieti. V prípade</w:t>
-      </w:r>
-      <w:r>
-        <w:t xml:space="preserve">, že na jednej lokálnej sieti </w:t>
-      </w:r>
-      <w:r>
-        <w:t xml:space="preserve">existuje viac ako jeden GW agent </w:t>
-      </w:r>
-      <w:r>
-        <w:t>si</w:t>
-      </w:r>
-      <w:r>
-        <w:t xml:space="preserve"> títo GW </w:t>
+        <w:t xml:space="preserve">Cyklus môže vzniknúť aj na lokálnej sieti. V prípade, že na jednej lokálnej sieti existuje viac ako jeden GW agent si títo GW </w:t>
       </w:r>
       <w:proofErr w:type="spellStart"/>
       <w:r>
@@ -6195,10 +6131,7 @@
         <w:t xml:space="preserve"> pomocou MTS</w:t>
       </w:r>
       <w:r>
-        <w:t xml:space="preserve"> aj agentov, ktorí patria do ich spoločnej lokálnej siete.</w:t>
-      </w:r>
-      <w:r>
-        <w:t xml:space="preserve"> </w:t>
+        <w:t xml:space="preserve"> aj agentov, ktorí patria do ich spoločnej lokálnej siete. </w:t>
       </w:r>
       <w:r>
         <w:t xml:space="preserve">V takejto situácií si by si </w:t>
@@ -6538,7 +6471,13 @@
     <w:p>
       <w:r>
         <w:tab/>
-        <w:t xml:space="preserve">V ideálnych podmienkach agent pri odchode zo systému oznámi svoj odchod správou typu </w:t>
+        <w:t xml:space="preserve">V ideálnych podmienkach </w:t>
+      </w:r>
+      <w:r>
+        <w:t>platforma</w:t>
+      </w:r>
+      <w:r>
+        <w:t xml:space="preserve"> pri odchode zo systému oznámi svoj odchod správou typu </w:t>
       </w:r>
       <w:proofErr w:type="spellStart"/>
       <w:r>
@@ -6555,7 +6494,31 @@
         <w:t>.</w:t>
       </w:r>
       <w:r>
-        <w:t xml:space="preserve"> Po prijatí správy sa informácie súvisiace s agentom odstránia. Čo ak agent odíde zo systému nečakane následkom výpadku prúdu alebo zlyhania techniky? Riešenie tohto problému je jednoduché. Určíme dobu platnosti adries na agenta. </w:t>
+        <w:t xml:space="preserve"> Po prijatí správy sa informácie súvisiace s </w:t>
+      </w:r>
+      <w:r>
+        <w:t>ňou</w:t>
+      </w:r>
+      <w:r>
+        <w:t xml:space="preserve"> odstránia. Čo ak </w:t>
+      </w:r>
+      <w:r>
+        <w:t>platforma</w:t>
+      </w:r>
+      <w:r>
+        <w:t xml:space="preserve"> odíde zo systému nečakane následkom výpadku prúdu alebo zlyhania techniky? Riešenie tohto problému je jednoduché. Určíme dobu platnosti</w:t>
+      </w:r>
+      <w:r>
+        <w:t xml:space="preserve"> transport</w:t>
+      </w:r>
+      <w:r>
+        <w:t xml:space="preserve"> adries </w:t>
+      </w:r>
+      <w:r>
+        <w:t>agentov</w:t>
+      </w:r>
+      <w:r>
+        <w:t xml:space="preserve">. </w:t>
       </w:r>
       <w:r>
         <w:t>Dĺžka tejto doby</w:t>
@@ -7070,6 +7033,58 @@
       <w:r>
         <w:t xml:space="preserve"> – informácia o tom, do kedy je adresa platná</w:t>
       </w:r>
+      <w:r>
+        <w:t>. Platnosť adresy</w:t>
+      </w:r>
+      <w:r>
+        <w:t xml:space="preserve"> </w:t>
+      </w:r>
+      <w:r>
+        <w:t>platformových agentov</w:t>
+      </w:r>
+      <w:r>
+        <w:t xml:space="preserve"> pri posielaní správy </w:t>
+      </w:r>
+      <w:proofErr w:type="spellStart"/>
+      <w:r>
+        <w:rPr>
+          <w:i/>
+        </w:rPr>
+        <w:t>Notify</w:t>
+      </w:r>
+      <w:proofErr w:type="spellEnd"/>
+      <w:r>
+        <w:rPr>
+          <w:i/>
+        </w:rPr>
+        <w:t xml:space="preserve"> </w:t>
+      </w:r>
+      <w:r>
+        <w:t xml:space="preserve">cez </w:t>
+      </w:r>
+      <w:r>
+        <w:t>DS</w:t>
+      </w:r>
+      <w:r>
+        <w:t xml:space="preserve"> </w:t>
+      </w:r>
+      <w:r>
+        <w:t>nastavujeme na 30 sek</w:t>
+      </w:r>
+      <w:r>
+        <w:t xml:space="preserve">únd od jej poslania a pri správe </w:t>
+      </w:r>
+      <w:proofErr w:type="spellStart"/>
+      <w:r>
+        <w:rPr>
+          <w:i/>
+        </w:rPr>
+        <w:t>Notify</w:t>
+      </w:r>
+      <w:proofErr w:type="spellEnd"/>
+      <w:r>
+        <w:t xml:space="preserve"> cez MTS na tri minúty od jej odoslania.</w:t>
+      </w:r>
     </w:p>
     <w:p>
       <w:pPr>
@@ -7380,12 +7395,7 @@
         <w:t>otom</w:t>
       </w:r>
       <w:r>
-        <w:t xml:space="preserve"> rozhodne, ako sa správa </w:t>
-      </w:r>
-      <w:bookmarkStart w:id="0" w:name="_GoBack"/>
-      <w:bookmarkEnd w:id="0"/>
-      <w:r>
-        <w:t>spracuje podľa jej typu</w:t>
+        <w:t xml:space="preserve"> rozhodne, ako sa správa spracuje podľa jej typu</w:t>
       </w:r>
       <w:r>
         <w:t>, získaného z</w:t>
@@ -7610,17 +7620,17 @@
         <w:t>platforma v GW móde</w:t>
       </w:r>
       <w:r>
-        <w:t>, v tom prípade</w:t>
+        <w:t xml:space="preserve">, </w:t>
+      </w:r>
+      <w:r>
+        <w:lastRenderedPageBreak/>
+        <w:t>v tom prípade</w:t>
       </w:r>
       <w:r>
         <w:t xml:space="preserve"> DS</w:t>
       </w:r>
       <w:r>
-        <w:t xml:space="preserve"> oznámi aj agentov, ktorých nezískal z lokálnej siete a teda sú zo vzdialených lokálnych sietí. Ďalšou úlohou DS je ohlásiť ostatných GW agentov </w:t>
-      </w:r>
-      <w:r>
-        <w:lastRenderedPageBreak/>
-        <w:t xml:space="preserve">v systéme. Jednotlivé položky, ktoré sa posielajú sú popísané v odseku o spracovávaní tejto správy. </w:t>
+        <w:t xml:space="preserve"> oznámi aj agentov, ktorých nezískal z lokálnej siete a teda sú zo vzdialených lokálnych sietí. Ďalšou úlohou DS je ohlásiť ostatných GW agentov v systéme. Jednotlivé položky, ktoré sa posielajú sú popísané v odseku o spracovávaní tejto správy. </w:t>
       </w:r>
     </w:p>
     <w:p>
@@ -7778,7 +7788,7 @@
           <w:szCs w:val="24"/>
           <w:lang w:eastAsia="sk-SK"/>
         </w:rPr>
-        <w:t xml:space="preserve">né parametre </w:t>
+        <w:t>né parametre typ správy,</w:t>
       </w:r>
       <w:r>
         <w:rPr>
@@ -7787,7 +7797,7 @@
           <w:szCs w:val="24"/>
           <w:lang w:eastAsia="sk-SK"/>
         </w:rPr>
-        <w:t>reťazec obsahujúci</w:t>
+        <w:t xml:space="preserve"> adresu odosielateľa správy</w:t>
       </w:r>
       <w:r>
         <w:rPr>
@@ -7796,7 +7806,7 @@
           <w:szCs w:val="24"/>
           <w:lang w:eastAsia="sk-SK"/>
         </w:rPr>
-        <w:t xml:space="preserve"> typ správy, keďže tieto správy sa líšia iba typom.</w:t>
+        <w:t xml:space="preserve"> </w:t>
       </w:r>
       <w:r>
         <w:rPr>
@@ -7805,7 +7815,7 @@
           <w:szCs w:val="24"/>
           <w:lang w:eastAsia="sk-SK"/>
         </w:rPr>
-        <w:t xml:space="preserve"> </w:t>
+        <w:t>a informáciu o tom, či správa prišla na DS alebo MTS.</w:t>
       </w:r>
     </w:p>
     <w:p>
@@ -8036,105 +8046,87 @@
     <w:p>
       <w:r>
         <w:tab/>
-        <w:t>Písanie správ je implementované tak,</w:t>
-      </w:r>
-      <w:r>
-        <w:t xml:space="preserve"> </w:t>
-      </w:r>
-      <w:r>
-        <w:t>že správa sa</w:t>
-      </w:r>
-      <w:r>
-        <w:t xml:space="preserve"> zlož</w:t>
-      </w:r>
-      <w:r>
-        <w:t>í</w:t>
-      </w:r>
-      <w:r>
-        <w:t xml:space="preserve"> podľa</w:t>
-      </w:r>
-      <w:r>
-        <w:t xml:space="preserve"> jej</w:t>
-      </w:r>
-      <w:r>
-        <w:t xml:space="preserve"> typu</w:t>
-      </w:r>
-      <w:r>
-        <w:t xml:space="preserve"> v tvare, v akom sa vkladá do obálky. </w:t>
-      </w:r>
-      <w:r>
-        <w:t>Správa je jeden zo vstupných parametrov</w:t>
-      </w:r>
-      <w:r>
-        <w:t xml:space="preserve"> v metóde, ktorá má sa o zloženie správy a vloženie do obálky stará</w:t>
-      </w:r>
-      <w:r>
-        <w:t>. Na konci tejto metódy sa obálka odošle správnym agentom</w:t>
+      </w:r>
+      <w:r>
+        <w:t xml:space="preserve">Správy, ktoré sa </w:t>
+      </w:r>
+      <w:r>
+        <w:t>posielajú</w:t>
+      </w:r>
+      <w:r>
+        <w:t xml:space="preserve"> v MTS</w:t>
+      </w:r>
+      <w:r>
+        <w:t xml:space="preserve"> pochádzajú buď od platformy už v konečnom tvare(štandardné správy), alebo ich zloží samotné MTS (správy </w:t>
+      </w:r>
+      <w:proofErr w:type="spellStart"/>
+      <w:r>
+        <w:rPr>
+          <w:i/>
+        </w:rPr>
+        <w:t>Hello</w:t>
+      </w:r>
+      <w:proofErr w:type="spellEnd"/>
+      <w:r>
+        <w:rPr>
+          <w:i/>
+        </w:rPr>
+        <w:t xml:space="preserve">, </w:t>
+      </w:r>
+      <w:proofErr w:type="spellStart"/>
+      <w:r>
+        <w:rPr>
+          <w:i/>
+        </w:rPr>
+        <w:t>Bye</w:t>
+      </w:r>
+      <w:proofErr w:type="spellEnd"/>
+      <w:r>
+        <w:rPr>
+          <w:i/>
+        </w:rPr>
+        <w:t xml:space="preserve">, </w:t>
+      </w:r>
+      <w:proofErr w:type="spellStart"/>
+      <w:r>
+        <w:rPr>
+          <w:i/>
+        </w:rPr>
+        <w:t>Notify</w:t>
+      </w:r>
+      <w:proofErr w:type="spellEnd"/>
+      <w:r>
+        <w:t>)</w:t>
+      </w:r>
+      <w:r>
+        <w:t xml:space="preserve"> </w:t>
+      </w:r>
+      <w:r>
+        <w:t>podľa požiadaviek na ich štruktúru</w:t>
+      </w:r>
+      <w:r>
+        <w:t>.</w:t>
+      </w:r>
+      <w:r>
+        <w:t xml:space="preserve"> Správa je vstupný parameter pre metódu, ktorá ju vloží do obálky. </w:t>
+      </w:r>
+      <w:r>
+        <w:t>Na konci tejto metódy sa obálka odošle správnym agentom</w:t>
       </w:r>
       <w:r>
         <w:t xml:space="preserve"> cez HTTP POST</w:t>
       </w:r>
       <w:r>
-        <w:t>, podľa adries spĺňajúc</w:t>
-      </w:r>
-      <w:r>
-        <w:t>ich</w:t>
-      </w:r>
-      <w:r>
-        <w:t xml:space="preserve"> podmienku o jej odoslaní podľa návrhu riešenia v predchádzajúcej kapitole. Samotné správy, ktoré sa v nej </w:t>
-      </w:r>
-      <w:r>
-        <w:t>posielajú</w:t>
-      </w:r>
-      <w:r>
-        <w:t xml:space="preserve"> pochádzajú buď od platformy už v konečnom tvare(štandardné správy), alebo ich zloží samotné MTS (</w:t>
-      </w:r>
-      <w:r>
-        <w:t xml:space="preserve">správy </w:t>
-      </w:r>
-      <w:proofErr w:type="spellStart"/>
-      <w:r>
-        <w:rPr>
-          <w:i/>
-        </w:rPr>
-        <w:t>Hello</w:t>
-      </w:r>
-      <w:proofErr w:type="spellEnd"/>
-      <w:r>
-        <w:rPr>
-          <w:i/>
-        </w:rPr>
-        <w:t xml:space="preserve">, </w:t>
-      </w:r>
-      <w:proofErr w:type="spellStart"/>
-      <w:r>
-        <w:rPr>
-          <w:i/>
-        </w:rPr>
-        <w:t>Bye</w:t>
-      </w:r>
-      <w:proofErr w:type="spellEnd"/>
-      <w:r>
-        <w:rPr>
-          <w:i/>
-        </w:rPr>
-        <w:t xml:space="preserve">, </w:t>
-      </w:r>
-      <w:proofErr w:type="spellStart"/>
-      <w:r>
-        <w:rPr>
-          <w:i/>
-        </w:rPr>
-        <w:t>Notify</w:t>
-      </w:r>
-      <w:proofErr w:type="spellEnd"/>
-      <w:r>
-        <w:t xml:space="preserve">). </w:t>
-      </w:r>
-    </w:p>
-    <w:p>
-      <w:r>
-        <w:t>Správy sa vytvoria podľa požiadaviek na ich štruktúru a potom, čo sa vložia do obálky sa pošlú GW agentom. Pri odosielaní</w:t>
+        <w:t>, podľa adries</w:t>
+      </w:r>
+      <w:r>
+        <w:t xml:space="preserve"> na nej.</w:t>
+      </w:r>
+      <w:r>
+        <w:t xml:space="preserve"> </w:t>
+      </w:r>
+      <w:r>
+        <w:t>Pri odosielaní</w:t>
       </w:r>
       <w:r>
         <w:t xml:space="preserve"> správy</w:t>
@@ -8208,25 +8200,28 @@
         <w:rPr>
           <w:i/>
         </w:rPr>
+        <w:t xml:space="preserve">Standard </w:t>
+      </w:r>
+      <w:proofErr w:type="spellStart"/>
+      <w:r>
+        <w:rPr>
+          <w:i/>
+        </w:rPr>
+        <w:t>Message</w:t>
+      </w:r>
+      <w:proofErr w:type="spellEnd"/>
+      <w:r>
+        <w:t xml:space="preserve"> – ak je správa podľa obálky určená pre</w:t>
+      </w:r>
+      <w:r>
+        <w:t xml:space="preserve"> nejakého</w:t>
+      </w:r>
+      <w:r>
+        <w:t xml:space="preserve"> platformového agenta, vyšle signál, že je správa preňho pripravená a odstráni ho zo zoznamu </w:t>
+      </w:r>
+      <w:r>
         <w:lastRenderedPageBreak/>
-        <w:t xml:space="preserve">Standard </w:t>
-      </w:r>
-      <w:proofErr w:type="spellStart"/>
-      <w:r>
-        <w:rPr>
-          <w:i/>
-        </w:rPr>
-        <w:t>Message</w:t>
-      </w:r>
-      <w:proofErr w:type="spellEnd"/>
-      <w:r>
-        <w:t xml:space="preserve"> – ak je správa podľa obálky určená pre</w:t>
-      </w:r>
-      <w:r>
-        <w:t xml:space="preserve"> nejakého</w:t>
-      </w:r>
-      <w:r>
-        <w:t xml:space="preserve"> platformového agenta, vyšle signál, že je správa preňho pripravená a odstráni ho zo zoznamu príjemcov. Ak zoznam príjemcov nie je potom prázdny, ostávajúcich príjemcov a správu odovzdá vyššie metóde </w:t>
+        <w:t xml:space="preserve">príjemcov. Ak zoznam príjemcov nie je potom prázdny, ostávajúcich príjemcov a správu odovzdá vyššie metóde </w:t>
       </w:r>
       <w:r>
         <w:t>na odosielanie správ</w:t>
@@ -8337,7 +8332,7 @@
         <w:t>obsahuje aj</w:t>
       </w:r>
       <w:r>
-        <w:t xml:space="preserve"> tri časovače, ktoré podrobnejšie rozoberieme nižšie. Ďalej </w:t>
+        <w:t xml:space="preserve"> tri časovače. Ďalej </w:t>
       </w:r>
       <w:r>
         <w:t>sa stará o</w:t>
@@ -8374,7 +8369,7 @@
         <w:t>a </w:t>
       </w:r>
       <w:r>
-        <w:t>ostatných agentov</w:t>
+        <w:t>ostatných obyčajných agentov v systéme</w:t>
       </w:r>
       <w:r>
         <w:t xml:space="preserve">. Tretí zoznam je </w:t>
@@ -8441,11 +8436,6 @@
       </w:r>
     </w:p>
     <w:p>
-      <w:pPr>
-        <w:rPr>
-          <w:lang w:val="en-US"/>
-        </w:rPr>
-      </w:pPr>
       <w:r>
         <w:t xml:space="preserve">Platforma vo svojom konštruktore inicializuje </w:t>
       </w:r>
@@ -8468,7 +8458,13 @@
         <w:t xml:space="preserve"> na ňu.</w:t>
       </w:r>
       <w:r>
-        <w:t xml:space="preserve"> Po inicializácii načíta zo súboru zoznam </w:t>
+        <w:t xml:space="preserve"> Po inicializácii</w:t>
+      </w:r>
+      <w:r>
+        <w:t xml:space="preserve"> sa zo súboru</w:t>
+      </w:r>
+      <w:r>
+        <w:t xml:space="preserve"> načíta zoznam </w:t>
       </w:r>
       <w:r>
         <w:t>všetkých GW agentov</w:t>
@@ -8495,6 +8491,295 @@
           <w:i/>
         </w:rPr>
         <w:t xml:space="preserve">. </w:t>
+      </w:r>
+      <w:r>
+        <w:t>Keď je zoznam načítaný, nastavia sa časovače a udalosti, keď vyprší na nich čas. Všetky časovače sa periodicky opakujú. Sú to:</w:t>
+      </w:r>
+    </w:p>
+    <w:p>
+      <w:pPr>
+        <w:pStyle w:val="Odsekzoznamu"/>
+        <w:numPr>
+          <w:ilvl w:val="0"/>
+          <w:numId w:val="35"/>
+        </w:numPr>
+      </w:pPr>
+      <w:r>
+        <w:t xml:space="preserve">Časovač kontroly aktuálnosti transport adries agentov – keď je čas v položke </w:t>
+      </w:r>
+      <w:proofErr w:type="spellStart"/>
+      <w:r>
+        <w:t>validUntil</w:t>
+      </w:r>
+      <w:proofErr w:type="spellEnd"/>
+      <w:r>
+        <w:t xml:space="preserve"> v transport adrese menší (skorší) ako čas v priebehu kontroly, transport adresa sa vymaže, ak agent, ktorému sa transport adresa vymaže neobsahuje žiadnu inú adresu, vymaže sa aj on. Časovač je nastavený, aby sa opakoval každých 5 sekúnd.</w:t>
+      </w:r>
+    </w:p>
+    <w:p>
+      <w:pPr>
+        <w:pStyle w:val="Odsekzoznamu"/>
+        <w:numPr>
+          <w:ilvl w:val="0"/>
+          <w:numId w:val="35"/>
+        </w:numPr>
+      </w:pPr>
+      <w:r>
+        <w:t xml:space="preserve">Časovač posielania správy </w:t>
+      </w:r>
+      <w:proofErr w:type="spellStart"/>
+      <w:r>
+        <w:rPr>
+          <w:i/>
+        </w:rPr>
+        <w:t>Notify</w:t>
+      </w:r>
+      <w:proofErr w:type="spellEnd"/>
+      <w:r>
+        <w:t xml:space="preserve"> cez DS </w:t>
+      </w:r>
+      <w:r>
+        <w:t>–</w:t>
+      </w:r>
+      <w:r>
+        <w:t xml:space="preserve"> </w:t>
+      </w:r>
+      <w:r>
+        <w:t>tento časovač je nastavený na každých desať sekúnd</w:t>
+      </w:r>
+      <w:r>
+        <w:t xml:space="preserve"> (</w:t>
+      </w:r>
+      <w:r>
+        <w:t>tretina</w:t>
+      </w:r>
+      <w:r>
+        <w:t xml:space="preserve"> platnosti adresy</w:t>
+      </w:r>
+      <w:r>
+        <w:t xml:space="preserve"> od jej ohlásenia cez DS</w:t>
+      </w:r>
+      <w:r>
+        <w:t>)</w:t>
+      </w:r>
+      <w:r>
+        <w:t xml:space="preserve"> a DS pošle správu </w:t>
+      </w:r>
+      <w:proofErr w:type="spellStart"/>
+      <w:r>
+        <w:rPr>
+          <w:i/>
+        </w:rPr>
+        <w:t>Notify</w:t>
+      </w:r>
+      <w:proofErr w:type="spellEnd"/>
+      <w:r>
+        <w:t xml:space="preserve"> na svoju lokálnu sieť</w:t>
+      </w:r>
+      <w:r>
+        <w:t>.</w:t>
+      </w:r>
+    </w:p>
+    <w:p>
+      <w:pPr>
+        <w:pStyle w:val="Odsekzoznamu"/>
+        <w:numPr>
+          <w:ilvl w:val="0"/>
+          <w:numId w:val="35"/>
+        </w:numPr>
+      </w:pPr>
+      <w:r>
+        <w:t xml:space="preserve">Časovač posielania správy </w:t>
+      </w:r>
+      <w:proofErr w:type="spellStart"/>
+      <w:r>
+        <w:rPr>
+          <w:i/>
+        </w:rPr>
+        <w:t>Notify</w:t>
+      </w:r>
+      <w:proofErr w:type="spellEnd"/>
+      <w:r>
+        <w:t xml:space="preserve"> cez MTS – z dôvodu menšieho zaťažovania siete je tento časovač nastavený, aby spustil posielanie správy </w:t>
+      </w:r>
+      <w:proofErr w:type="spellStart"/>
+      <w:r>
+        <w:rPr>
+          <w:i/>
+        </w:rPr>
+        <w:t>Notify</w:t>
+      </w:r>
+      <w:proofErr w:type="spellEnd"/>
+      <w:r>
+        <w:t xml:space="preserve"> každú minútu</w:t>
+      </w:r>
+      <w:r>
+        <w:t xml:space="preserve">(tretina platnosti adresy od jej ohlásenia cez </w:t>
+      </w:r>
+      <w:r>
+        <w:t>MTS</w:t>
+      </w:r>
+      <w:r>
+        <w:t>)</w:t>
+      </w:r>
+    </w:p>
+    <w:p>
+      <w:r>
+        <w:lastRenderedPageBreak/>
+        <w:t xml:space="preserve">Na konci konštruktora GW platforma pošle cez MTS správu </w:t>
+      </w:r>
+      <w:proofErr w:type="spellStart"/>
+      <w:r>
+        <w:rPr>
+          <w:i/>
+        </w:rPr>
+        <w:t>Hello</w:t>
+      </w:r>
+      <w:proofErr w:type="spellEnd"/>
+      <w:r>
+        <w:rPr>
+          <w:i/>
+        </w:rPr>
+        <w:t xml:space="preserve"> </w:t>
+      </w:r>
+      <w:r>
+        <w:t>ostatným GW agentom.</w:t>
+      </w:r>
+    </w:p>
+    <w:p>
+      <w:r>
+        <w:t xml:space="preserve">Okrem posielania pravidelných správ </w:t>
+      </w:r>
+      <w:proofErr w:type="spellStart"/>
+      <w:r>
+        <w:rPr>
+          <w:i/>
+        </w:rPr>
+        <w:t>Notify</w:t>
+      </w:r>
+      <w:proofErr w:type="spellEnd"/>
+      <w:r>
+        <w:t xml:space="preserve"> a kontroly </w:t>
+      </w:r>
+      <w:r>
+        <w:t>platnosti transport adries sa p</w:t>
+      </w:r>
+      <w:r>
+        <w:t>latform</w:t>
+      </w:r>
+      <w:r>
+        <w:t>a</w:t>
+      </w:r>
+      <w:r>
+        <w:t xml:space="preserve"> stará o spracovávanie správ </w:t>
+      </w:r>
+      <w:proofErr w:type="spellStart"/>
+      <w:r>
+        <w:rPr>
+          <w:i/>
+        </w:rPr>
+        <w:t>Hello</w:t>
+      </w:r>
+      <w:proofErr w:type="spellEnd"/>
+      <w:r>
+        <w:t xml:space="preserve"> a</w:t>
+      </w:r>
+      <w:r>
+        <w:t> </w:t>
+      </w:r>
+      <w:proofErr w:type="spellStart"/>
+      <w:r>
+        <w:rPr>
+          <w:i/>
+        </w:rPr>
+        <w:t>Bye</w:t>
+      </w:r>
+      <w:proofErr w:type="spellEnd"/>
+      <w:r>
+        <w:t xml:space="preserve"> od DS aj MTS. Ak správa </w:t>
+      </w:r>
+      <w:proofErr w:type="spellStart"/>
+      <w:r>
+        <w:rPr>
+          <w:i/>
+        </w:rPr>
+        <w:t>Hello</w:t>
+      </w:r>
+      <w:proofErr w:type="spellEnd"/>
+      <w:r>
+        <w:t xml:space="preserve"> pochádza od DS, tak a ňu reaguje iba poslaním správy </w:t>
+      </w:r>
+      <w:proofErr w:type="spellStart"/>
+      <w:r>
+        <w:rPr>
+          <w:i/>
+        </w:rPr>
+        <w:t>Notify</w:t>
+      </w:r>
+      <w:proofErr w:type="spellEnd"/>
+      <w:r>
+        <w:t xml:space="preserve"> </w:t>
+      </w:r>
+      <w:r>
+        <w:t xml:space="preserve">cez DS. Ak pochádza od MTS a odosielateľ sa nenachádza v zoznamoch o GW agentoch, tak ho do nich pridá podľa potreby. Potom platforma povie MTS, aby poslalo správu </w:t>
+      </w:r>
+      <w:proofErr w:type="spellStart"/>
+      <w:r>
+        <w:rPr>
+          <w:i/>
+        </w:rPr>
+        <w:t>Notify</w:t>
+      </w:r>
+      <w:proofErr w:type="spellEnd"/>
+      <w:r>
+        <w:rPr>
+          <w:i/>
+        </w:rPr>
+        <w:t xml:space="preserve"> </w:t>
+      </w:r>
+      <w:r>
+        <w:t xml:space="preserve">GW agentom, medzi ktorými už je aj odosielateľ správy </w:t>
+      </w:r>
+      <w:proofErr w:type="spellStart"/>
+      <w:r>
+        <w:rPr>
+          <w:i/>
+        </w:rPr>
+        <w:t>Hello</w:t>
+      </w:r>
+      <w:proofErr w:type="spellEnd"/>
+      <w:r>
+        <w:t xml:space="preserve">. Keď platforma spracováva správu </w:t>
+      </w:r>
+      <w:proofErr w:type="spellStart"/>
+      <w:r>
+        <w:rPr>
+          <w:i/>
+        </w:rPr>
+        <w:t>Bye</w:t>
+      </w:r>
+      <w:proofErr w:type="spellEnd"/>
+      <w:r>
+        <w:t xml:space="preserve"> vymaže transport adresy späté z odosielateľom zo zoznamu agentov. Ak nejaký agent nemá žiadnu inú adresu, ktorou by sa dal kontaktovať, odstráni sa celý. Pokiaľ správa </w:t>
+      </w:r>
+      <w:proofErr w:type="spellStart"/>
+      <w:r>
+        <w:rPr>
+          <w:i/>
+        </w:rPr>
+        <w:t>Bye</w:t>
+      </w:r>
+      <w:proofErr w:type="spellEnd"/>
+      <w:r>
+        <w:t xml:space="preserve"> pochádza od MTS, platforma vymaže jej odosielateľa zo zoznamu aktívnych GW agentov. V </w:t>
+      </w:r>
+      <w:proofErr w:type="spellStart"/>
+      <w:r>
+        <w:t>perzistentnom</w:t>
+      </w:r>
+      <w:proofErr w:type="spellEnd"/>
+      <w:r>
+        <w:t xml:space="preserve"> zozname však zostane.</w:t>
       </w:r>
       <w:r>
         <w:br w:type="page"/>
@@ -8510,19 +8795,180 @@
       </w:r>
     </w:p>
     <w:p>
-      <w:proofErr w:type="spellStart"/>
-      <w:r>
-        <w:t>Plany</w:t>
-      </w:r>
-      <w:proofErr w:type="spellEnd"/>
-      <w:r>
-        <w:t xml:space="preserve"> do </w:t>
-      </w:r>
-      <w:proofErr w:type="spellStart"/>
-      <w:r>
-        <w:t>buducna</w:t>
-      </w:r>
-      <w:proofErr w:type="spellEnd"/>
+      <w:r>
+        <w:tab/>
+        <w:t xml:space="preserve">V tejto práci sme rozšírili LCP o možnosť vzájomnej komunikácie agentov na rôznych lokálnych sieťach pomocou </w:t>
+      </w:r>
+      <w:proofErr w:type="spellStart"/>
+      <w:r>
+        <w:rPr>
+          <w:i/>
+        </w:rPr>
+        <w:t>Gateway</w:t>
+      </w:r>
+      <w:proofErr w:type="spellEnd"/>
+      <w:r>
+        <w:rPr>
+          <w:i/>
+        </w:rPr>
+        <w:t xml:space="preserve"> </w:t>
+      </w:r>
+      <w:r>
+        <w:t xml:space="preserve">agenta, ktorý plní virtuálnu úlohu </w:t>
+      </w:r>
+      <w:proofErr w:type="spellStart"/>
+      <w:r>
+        <w:t>routera</w:t>
+      </w:r>
+      <w:proofErr w:type="spellEnd"/>
+      <w:r>
+        <w:t xml:space="preserve">. Je schopný kontaktovať GW agentov, ktorých mal vo svojom zozname aj po presunutí do inej lokálnej siete. Ďalej sme LCP rozšírili o komponenty </w:t>
+      </w:r>
+      <w:proofErr w:type="spellStart"/>
+      <w:r>
+        <w:rPr>
+          <w:i/>
+        </w:rPr>
+        <w:t>Discovery</w:t>
+      </w:r>
+      <w:proofErr w:type="spellEnd"/>
+      <w:r>
+        <w:rPr>
+          <w:i/>
+        </w:rPr>
+        <w:t xml:space="preserve"> </w:t>
+      </w:r>
+      <w:proofErr w:type="spellStart"/>
+      <w:r>
+        <w:rPr>
+          <w:i/>
+        </w:rPr>
+        <w:t>Service</w:t>
+      </w:r>
+      <w:proofErr w:type="spellEnd"/>
+      <w:r>
+        <w:t xml:space="preserve"> a </w:t>
+      </w:r>
+      <w:proofErr w:type="spellStart"/>
+      <w:r>
+        <w:rPr>
+          <w:i/>
+        </w:rPr>
+        <w:t>Message</w:t>
+      </w:r>
+      <w:proofErr w:type="spellEnd"/>
+      <w:r>
+        <w:rPr>
+          <w:i/>
+        </w:rPr>
+        <w:t xml:space="preserve"> Transport </w:t>
+      </w:r>
+      <w:proofErr w:type="spellStart"/>
+      <w:r>
+        <w:rPr>
+          <w:i/>
+        </w:rPr>
+        <w:t>Service</w:t>
+      </w:r>
+      <w:proofErr w:type="spellEnd"/>
+      <w:r>
+        <w:rPr>
+          <w:i/>
+        </w:rPr>
+        <w:t xml:space="preserve"> </w:t>
+      </w:r>
+      <w:r>
+        <w:t xml:space="preserve">a čiastočne aj </w:t>
+      </w:r>
+      <w:proofErr w:type="spellStart"/>
+      <w:r>
+        <w:rPr>
+          <w:i/>
+        </w:rPr>
+        <w:t>Platform</w:t>
+      </w:r>
+      <w:proofErr w:type="spellEnd"/>
+      <w:r>
+        <w:t xml:space="preserve">. Vďaka DS sú sa </w:t>
+      </w:r>
+      <w:proofErr w:type="spellStart"/>
+      <w:r>
+        <w:t>agenty</w:t>
+      </w:r>
+      <w:proofErr w:type="spellEnd"/>
+      <w:r>
+        <w:t xml:space="preserve"> schopné vzájomne objaviť na lokálnej sieti. MST slúži na posielanie správ medzi </w:t>
+      </w:r>
+      <w:proofErr w:type="spellStart"/>
+      <w:r>
+        <w:t>agentami</w:t>
+      </w:r>
+      <w:proofErr w:type="spellEnd"/>
+      <w:r>
+        <w:t xml:space="preserve"> v systéme. </w:t>
+      </w:r>
+      <w:r>
+        <w:t>MTS č</w:t>
+      </w:r>
+      <w:r>
+        <w:t xml:space="preserve">iastočne implementuje aj funkcionalitu DS, ktorá pomáha plniť povinnosti GW agentom. </w:t>
+      </w:r>
+      <w:r>
+        <w:t>Hlavným</w:t>
+      </w:r>
+      <w:r>
+        <w:t xml:space="preserve"> výsledkom tejto práce, sú protokoly, ktoré tieto komponenty využívajú. </w:t>
+      </w:r>
+      <w:r>
+        <w:t xml:space="preserve">Najdôležitejším je protokol, ktorý rieši </w:t>
+      </w:r>
+      <w:proofErr w:type="spellStart"/>
+      <w:r>
+        <w:t>routovanie</w:t>
+      </w:r>
+      <w:proofErr w:type="spellEnd"/>
+      <w:r>
+        <w:t xml:space="preserve"> v našom systéme a prevencia cyklov, ktorých následok by bol šírenie prebytočných a chybných informácií v systéme pri samotnom </w:t>
+      </w:r>
+      <w:proofErr w:type="spellStart"/>
+      <w:r>
+        <w:t>routovaní</w:t>
+      </w:r>
+      <w:proofErr w:type="spellEnd"/>
+      <w:r>
+        <w:t>.</w:t>
+      </w:r>
+      <w:r>
+        <w:t xml:space="preserve"> Napriek tomu, že cieľ tejto práce bol splnený, máme ďalšie návrhy</w:t>
+      </w:r>
+      <w:r>
+        <w:t xml:space="preserve"> do budúcnosti</w:t>
+      </w:r>
+      <w:r>
+        <w:t xml:space="preserve"> </w:t>
+      </w:r>
+      <w:r>
+        <w:t xml:space="preserve">pre riešenie určitých problémov, ktoré neboli vyriešené </w:t>
+      </w:r>
+      <w:r>
+        <w:t>z dôsledku časovej tiesne a máme nápady na vylepšenia implementovaných komponentov.</w:t>
+      </w:r>
+    </w:p>
+    <w:p>
+      <w:pPr>
+        <w:pStyle w:val="Nadpis2"/>
+      </w:pPr>
+      <w:r>
+        <w:t>Plány do budúcnosti</w:t>
+      </w:r>
+    </w:p>
+    <w:p>
+      <w:r>
+        <w:tab/>
+      </w:r>
+      <w:r>
+        <w:t>V tejto sekcii zhrnieme zopár problémov, ktoré sa môžu v systéme vyskytovať a ich možné riešenie. Ďalej v tejto sekcii spomenieme zopár plánovaných návrhov na doplnenie do systému.</w:t>
+      </w:r>
     </w:p>
     <w:p>
       <w:pPr>
@@ -8535,15 +8981,67 @@
     <w:p>
       <w:r>
         <w:tab/>
-        <w:t xml:space="preserve">Tento problém v implementácii nie je vyriešený. Plynie z predchádzajúceho problému. Medzi tým, ako agent vypadne zo systému a vypršaním platností jeho adries môže v najhoršom prípade vzniknúť hluché miesto až niekoľko minút. Správy sa mu budú napriek tomu stále odosielať na platné adresy, ale nebude ich mať kto prijať. Jedným z možných riešení je ukladanie správ, ktoré sa nepodarilo doručiť, aby mu boli odoslané po </w:t>
-      </w:r>
-      <w:proofErr w:type="spellStart"/>
-      <w:r>
-        <w:t>znovupripojení</w:t>
-      </w:r>
-      <w:proofErr w:type="spellEnd"/>
-      <w:r>
-        <w:t xml:space="preserve"> do systému. Pri tom musíme brať do úvahy aj to, že daný agent sa nemusí pripojiť na tej istej lokálnej sieti a tak isto v tej chvíli nemusí byť agent, ktorý ma správu preňho uloženú, aktívny. Ďalším zlepšením situácie by mohol byť takzvaný „</w:t>
+        <w:t xml:space="preserve">Tento problém v implementácii nie je vyriešený. Plynie z predchádzajúceho problému. Medzi tým, ako </w:t>
+      </w:r>
+      <w:r>
+        <w:t>platforma</w:t>
+      </w:r>
+      <w:r>
+        <w:t xml:space="preserve"> vypadne zo systému a vypršaním platností </w:t>
+      </w:r>
+      <w:r>
+        <w:t>transport</w:t>
+      </w:r>
+      <w:r>
+        <w:t xml:space="preserve"> adries</w:t>
+      </w:r>
+      <w:r>
+        <w:t xml:space="preserve"> jej agentov</w:t>
+      </w:r>
+      <w:r>
+        <w:t xml:space="preserve"> môže v najhoršom prípade vzniknúť hluché mies</w:t>
+      </w:r>
+      <w:r>
+        <w:t>to až niekoľko minút. Správy sa jej agentom</w:t>
+      </w:r>
+      <w:r>
+        <w:t xml:space="preserve"> budú napriek tomu stále odosielať na platné adresy, ale nebude ich mať kto prijať. Jedným z možných riešení je ukladanie správ, ktoré sa nepodarilo doručiť, aby </w:t>
+      </w:r>
+      <w:r>
+        <w:t>im</w:t>
+      </w:r>
+      <w:r>
+        <w:t xml:space="preserve"> boli odoslané po </w:t>
+      </w:r>
+      <w:r>
+        <w:t xml:space="preserve">pri ďalšom </w:t>
+      </w:r>
+      <w:r>
+        <w:t>pripojení do systému. Pri tom mus</w:t>
+      </w:r>
+      <w:r>
+        <w:t>íme brať do úvahy aj to, že daná</w:t>
+      </w:r>
+      <w:r>
+        <w:t xml:space="preserve"> </w:t>
+      </w:r>
+      <w:r>
+        <w:t>platforma</w:t>
+      </w:r>
+      <w:r>
+        <w:t xml:space="preserve"> sa nemusí pripojiť na tej istej lokálnej sieti a tak isto v tej chvíli nemusí byť </w:t>
+      </w:r>
+      <w:r>
+        <w:t>platforma, ktorá</w:t>
+      </w:r>
+      <w:r>
+        <w:t xml:space="preserve"> m</w:t>
+      </w:r>
+      <w:r>
+        <w:t>a správu preňho uloženú, aktívna</w:t>
+      </w:r>
+      <w:r>
+        <w:t>. Ďalším zlepšením situácie by mohol byť takzvaný „</w:t>
       </w:r>
       <w:r>
         <w:rPr>
@@ -8566,7 +9064,47 @@
         <w:t>“</w:t>
       </w:r>
       <w:r>
-        <w:t xml:space="preserve">, ktorý vychádza z toho, že platnosť adresy vypadnutého agenta, ktorú ohlasuje na svojej lokálnej sieti vyprší skôr. Ak vyprší platnosť adresy na lokálnej sieti, môžeme predpokladať, že ani žiadna iná adresa na tohto agenta nebude platná a preto by mohlo byť úlohou GW agenta danej siete ohlásiť neprítomnosť toho spadnutého ostatným. Toto riešenie môže v sebe niesť isté riziká, ktoré bude treba doriešiť, ako napríklad čo ak sa vzápätí spadnutý agent pripojí, ohlási svoju prítomnosť správou </w:t>
+        <w:t>, kt</w:t>
+      </w:r>
+      <w:r>
+        <w:t>orý vychádza z toho, že platnosti adries</w:t>
+      </w:r>
+      <w:r>
+        <w:t xml:space="preserve"> vypadnut</w:t>
+      </w:r>
+      <w:r>
+        <w:t>ých agentov, ktoré sa ohlasujú</w:t>
+      </w:r>
+      <w:r>
+        <w:t xml:space="preserve"> na s</w:t>
+      </w:r>
+      <w:r>
+        <w:t>vojej lokálnej sieti vypršia</w:t>
+      </w:r>
+      <w:r>
+        <w:t xml:space="preserve"> skôr. Ak vyprší platnosť adresy na lokálnej sieti, môžeme predpokladať, že ani žiadna iná adresa na tohto </w:t>
+      </w:r>
+      <w:r>
+        <w:lastRenderedPageBreak/>
+        <w:t xml:space="preserve">agenta nebude platná a preto by mohlo byť úlohou GW agenta danej siete ohlásiť neprítomnosť </w:t>
+      </w:r>
+      <w:r>
+        <w:t>spadnutých agentov ostatným</w:t>
+      </w:r>
+      <w:r>
+        <w:t>. Toto riešenie môže v sebe niesť isté riziká, ktoré bude treba doriešiť, ako nap</w:t>
+      </w:r>
+      <w:r>
+        <w:t>ríklad čo ak sa vzápätí spadnutá</w:t>
+      </w:r>
+      <w:r>
+        <w:t xml:space="preserve"> </w:t>
+      </w:r>
+      <w:r>
+        <w:t>platforma</w:t>
+      </w:r>
+      <w:r>
+        <w:t xml:space="preserve"> pripojí, ohlási svoju prítomnosť správou </w:t>
       </w:r>
       <w:proofErr w:type="spellStart"/>
       <w:r>
@@ -8577,7 +9115,10 @@
       </w:r>
       <w:proofErr w:type="spellEnd"/>
       <w:r>
-        <w:t xml:space="preserve"> a na to ostatným príde správa </w:t>
+        <w:t xml:space="preserve"> a následne na</w:t>
+      </w:r>
+      <w:r>
+        <w:t xml:space="preserve"> to ostatným príde správa </w:t>
       </w:r>
       <w:r>
         <w:rPr>
@@ -8600,7 +9141,7 @@
         <w:t xml:space="preserve">, </w:t>
       </w:r>
       <w:r>
-        <w:t xml:space="preserve"> ale riešenie tohto by nemalo byť také komplikované. Samotná riešenie </w:t>
+        <w:t xml:space="preserve">ale riešenie tohto by nemalo byť také komplikované. Samotná riešenie </w:t>
       </w:r>
       <w:r>
         <w:rPr>
@@ -8622,17 +9163,161 @@
     </w:p>
     <w:p>
       <w:pPr>
-        <w:spacing w:before="0" w:line="276" w:lineRule="auto"/>
-        <w:jc w:val="left"/>
-        <w:rPr>
-          <w:rFonts w:eastAsiaTheme="majorEastAsia" w:cstheme="majorBidi"/>
-          <w:b/>
-          <w:bCs/>
+        <w:pStyle w:val="Nadpis3"/>
+      </w:pPr>
+      <w:r>
+        <w:t xml:space="preserve">Dynamické GW </w:t>
+      </w:r>
+      <w:proofErr w:type="spellStart"/>
+      <w:r>
+        <w:t>agenty</w:t>
+      </w:r>
+      <w:proofErr w:type="spellEnd"/>
+    </w:p>
+    <w:p>
+      <w:r>
+        <w:tab/>
+        <w:t xml:space="preserve">Predpokladáme, že v LCP vzniknú situácie, kedy bude treba, aby po vypnutí nejakého GW agenta, aby ho iný agent zastúpil. Momentálne je status GW agenta daný explicitne. Preto navrhujeme, aby sa vymyslel mechanizmus, ktorý bude </w:t>
+      </w:r>
+      <w:r>
+        <w:t>mať za úlohu dohodu platforiem o tom, ktorá z nich bude plniť úlohy GW agenta v prípade potreby.</w:t>
+      </w:r>
+    </w:p>
+    <w:p>
+      <w:pPr>
+        <w:pStyle w:val="Nadpis3"/>
+        <w:rPr>
           <w:color w:val="365F91" w:themeColor="accent1" w:themeShade="BF"/>
-          <w:sz w:val="28"/>
           <w:szCs w:val="28"/>
         </w:rPr>
       </w:pPr>
+      <w:r>
+        <w:t xml:space="preserve">Úprava správ </w:t>
+      </w:r>
+      <w:proofErr w:type="spellStart"/>
+      <w:r>
+        <w:rPr>
+          <w:i/>
+        </w:rPr>
+        <w:t>Hello</w:t>
+      </w:r>
+      <w:proofErr w:type="spellEnd"/>
+      <w:r>
+        <w:t xml:space="preserve"> a </w:t>
+      </w:r>
+      <w:proofErr w:type="spellStart"/>
+      <w:r>
+        <w:rPr>
+          <w:i/>
+        </w:rPr>
+        <w:t>Bye</w:t>
+      </w:r>
+      <w:proofErr w:type="spellEnd"/>
+    </w:p>
+    <w:p>
+      <w:pPr>
+        <w:rPr>
+          <w:color w:val="365F91" w:themeColor="accent1" w:themeShade="BF"/>
+          <w:szCs w:val="28"/>
+        </w:rPr>
+      </w:pPr>
+      <w:r>
+        <w:tab/>
+        <w:t>V súčasnosti sa ti</w:t>
+      </w:r>
+      <w:r>
+        <w:t>eto správy týkajú iba platformy, ktorá oznamuje či sa vypína alebo sa zapína. V budúcnosti b</w:t>
+      </w:r>
+      <w:r>
+        <w:t>y</w:t>
+      </w:r>
+      <w:r>
+        <w:t xml:space="preserve"> ma</w:t>
+      </w:r>
+      <w:r>
+        <w:t xml:space="preserve">li byť tieto správy závislé od </w:t>
+      </w:r>
+      <w:r>
+        <w:t xml:space="preserve">pripojenia agentov, pretože teraz predpokladáme, že </w:t>
+      </w:r>
+      <w:proofErr w:type="spellStart"/>
+      <w:r>
+        <w:t>agenty</w:t>
+      </w:r>
+      <w:proofErr w:type="spellEnd"/>
+      <w:r>
+        <w:t xml:space="preserve"> na platforme sú statické, ale chceme docieliť to, aby sa mohli ľubovoľne vypínať a zapínať. Dokonca má zmysel, aby bola aktívna aj platforma bez agentov, ktorí na nej bežia. Stále môže plniť úlohy GW platformy.</w:t>
+      </w:r>
+      <w:r>
+        <w:t xml:space="preserve"> Preto by správy </w:t>
+      </w:r>
+      <w:proofErr w:type="spellStart"/>
+      <w:r>
+        <w:rPr>
+          <w:i/>
+        </w:rPr>
+        <w:t>Notify</w:t>
+      </w:r>
+      <w:proofErr w:type="spellEnd"/>
+      <w:r>
+        <w:t xml:space="preserve"> cez MTS mali slúžiť aj ako oznámenie aktívnosti GW platformy, ktorá túto správu odoslala, aby sa mohol udržiavať aktuálny zoznam aktívnych GW agentov. Ak by sa tento nápad uskutočnil, bolo by treba pridať položku </w:t>
+      </w:r>
+      <w:proofErr w:type="spellStart"/>
+      <w:r>
+        <w:rPr>
+          <w:i/>
+        </w:rPr>
+        <w:t>validUntil</w:t>
+      </w:r>
+      <w:proofErr w:type="spellEnd"/>
+      <w:r>
+        <w:t xml:space="preserve"> aj k zoznamu aktívnych GW agentov.</w:t>
+      </w:r>
+      <w:r>
+        <w:t xml:space="preserve"> V prípade</w:t>
+      </w:r>
+      <w:r>
+        <w:t>, že</w:t>
+      </w:r>
+      <w:r>
+        <w:t xml:space="preserve"> by</w:t>
+      </w:r>
+      <w:r>
+        <w:t xml:space="preserve"> náš systém fungoval tak ako sme popísali,</w:t>
+      </w:r>
+      <w:r>
+        <w:t xml:space="preserve"> </w:t>
+      </w:r>
+      <w:r>
+        <w:t>museli by sme</w:t>
+      </w:r>
+      <w:r>
+        <w:t xml:space="preserve"> upraviť správy </w:t>
+      </w:r>
+      <w:proofErr w:type="spellStart"/>
+      <w:r>
+        <w:rPr>
+          <w:i/>
+        </w:rPr>
+        <w:t>Hello</w:t>
+      </w:r>
+      <w:proofErr w:type="spellEnd"/>
+      <w:r>
+        <w:t xml:space="preserve"> a </w:t>
+      </w:r>
+      <w:proofErr w:type="spellStart"/>
+      <w:r>
+        <w:rPr>
+          <w:i/>
+        </w:rPr>
+        <w:t>Bye</w:t>
+      </w:r>
+      <w:proofErr w:type="spellEnd"/>
+      <w:r>
+        <w:t xml:space="preserve"> tak, aby obsahovali mená agentov, ktorí na platforme končia. Ak by správa neobsahovala žiadne meno, považovalo by sa to za situáciu, kedy končí celá platforma.</w:t>
+      </w:r>
+      <w:bookmarkStart w:id="0" w:name="_GoBack"/>
+      <w:bookmarkEnd w:id="0"/>
       <w:r>
         <w:br w:type="page"/>
       </w:r>
@@ -11039,6 +11724,119 @@
     </w:lvl>
   </w:abstractNum>
   <w:abstractNum w:abstractNumId="15">
+    <w:nsid w:val="2AE84E90"/>
+    <w:multiLevelType w:val="hybridMultilevel"/>
+    <w:tmpl w:val="5AC46508"/>
+    <w:lvl w:ilvl="0" w:tplc="041B0001">
+      <w:start w:val="1"/>
+      <w:numFmt w:val="bullet"/>
+      <w:lvlText w:val=""/>
+      <w:lvlJc w:val="left"/>
+      <w:pPr>
+        <w:ind w:left="4353" w:hanging="360"/>
+      </w:pPr>
+      <w:rPr>
+        <w:rFonts w:ascii="Symbol" w:hAnsi="Symbol" w:hint="default"/>
+      </w:rPr>
+    </w:lvl>
+    <w:lvl w:ilvl="1" w:tplc="041B0003" w:tentative="1">
+      <w:start w:val="1"/>
+      <w:numFmt w:val="bullet"/>
+      <w:lvlText w:val="o"/>
+      <w:lvlJc w:val="left"/>
+      <w:pPr>
+        <w:ind w:left="5073" w:hanging="360"/>
+      </w:pPr>
+      <w:rPr>
+        <w:rFonts w:ascii="Courier New" w:hAnsi="Courier New" w:cs="Courier New" w:hint="default"/>
+      </w:rPr>
+    </w:lvl>
+    <w:lvl w:ilvl="2" w:tplc="041B0005" w:tentative="1">
+      <w:start w:val="1"/>
+      <w:numFmt w:val="bullet"/>
+      <w:lvlText w:val=""/>
+      <w:lvlJc w:val="left"/>
+      <w:pPr>
+        <w:ind w:left="5793" w:hanging="360"/>
+      </w:pPr>
+      <w:rPr>
+        <w:rFonts w:ascii="Wingdings" w:hAnsi="Wingdings" w:hint="default"/>
+      </w:rPr>
+    </w:lvl>
+    <w:lvl w:ilvl="3" w:tplc="041B0001" w:tentative="1">
+      <w:start w:val="1"/>
+      <w:numFmt w:val="bullet"/>
+      <w:lvlText w:val=""/>
+      <w:lvlJc w:val="left"/>
+      <w:pPr>
+        <w:ind w:left="6513" w:hanging="360"/>
+      </w:pPr>
+      <w:rPr>
+        <w:rFonts w:ascii="Symbol" w:hAnsi="Symbol" w:hint="default"/>
+      </w:rPr>
+    </w:lvl>
+    <w:lvl w:ilvl="4" w:tplc="041B0003" w:tentative="1">
+      <w:start w:val="1"/>
+      <w:numFmt w:val="bullet"/>
+      <w:lvlText w:val="o"/>
+      <w:lvlJc w:val="left"/>
+      <w:pPr>
+        <w:ind w:left="7233" w:hanging="360"/>
+      </w:pPr>
+      <w:rPr>
+        <w:rFonts w:ascii="Courier New" w:hAnsi="Courier New" w:cs="Courier New" w:hint="default"/>
+      </w:rPr>
+    </w:lvl>
+    <w:lvl w:ilvl="5" w:tplc="041B0005" w:tentative="1">
+      <w:start w:val="1"/>
+      <w:numFmt w:val="bullet"/>
+      <w:lvlText w:val=""/>
+      <w:lvlJc w:val="left"/>
+      <w:pPr>
+        <w:ind w:left="7953" w:hanging="360"/>
+      </w:pPr>
+      <w:rPr>
+        <w:rFonts w:ascii="Wingdings" w:hAnsi="Wingdings" w:hint="default"/>
+      </w:rPr>
+    </w:lvl>
+    <w:lvl w:ilvl="6" w:tplc="041B0001" w:tentative="1">
+      <w:start w:val="1"/>
+      <w:numFmt w:val="bullet"/>
+      <w:lvlText w:val=""/>
+      <w:lvlJc w:val="left"/>
+      <w:pPr>
+        <w:ind w:left="8673" w:hanging="360"/>
+      </w:pPr>
+      <w:rPr>
+        <w:rFonts w:ascii="Symbol" w:hAnsi="Symbol" w:hint="default"/>
+      </w:rPr>
+    </w:lvl>
+    <w:lvl w:ilvl="7" w:tplc="041B0003" w:tentative="1">
+      <w:start w:val="1"/>
+      <w:numFmt w:val="bullet"/>
+      <w:lvlText w:val="o"/>
+      <w:lvlJc w:val="left"/>
+      <w:pPr>
+        <w:ind w:left="9393" w:hanging="360"/>
+      </w:pPr>
+      <w:rPr>
+        <w:rFonts w:ascii="Courier New" w:hAnsi="Courier New" w:cs="Courier New" w:hint="default"/>
+      </w:rPr>
+    </w:lvl>
+    <w:lvl w:ilvl="8" w:tplc="041B0005" w:tentative="1">
+      <w:start w:val="1"/>
+      <w:numFmt w:val="bullet"/>
+      <w:lvlText w:val=""/>
+      <w:lvlJc w:val="left"/>
+      <w:pPr>
+        <w:ind w:left="10113" w:hanging="360"/>
+      </w:pPr>
+      <w:rPr>
+        <w:rFonts w:ascii="Wingdings" w:hAnsi="Wingdings" w:hint="default"/>
+      </w:rPr>
+    </w:lvl>
+  </w:abstractNum>
+  <w:abstractNum w:abstractNumId="16">
     <w:nsid w:val="300B6528"/>
     <w:multiLevelType w:val="hybridMultilevel"/>
     <w:tmpl w:val="2ED633A0"/>
@@ -11151,7 +11949,7 @@
       </w:rPr>
     </w:lvl>
   </w:abstractNum>
-  <w:abstractNum w:abstractNumId="16">
+  <w:abstractNum w:abstractNumId="17">
     <w:nsid w:val="30237062"/>
     <w:multiLevelType w:val="hybridMultilevel"/>
     <w:tmpl w:val="4E8E2380"/>
@@ -11264,7 +12062,7 @@
       </w:rPr>
     </w:lvl>
   </w:abstractNum>
-  <w:abstractNum w:abstractNumId="17">
+  <w:abstractNum w:abstractNumId="18">
     <w:nsid w:val="331276C2"/>
     <w:multiLevelType w:val="hybridMultilevel"/>
     <w:tmpl w:val="0D805620"/>
@@ -11354,7 +12152,7 @@
       </w:pPr>
     </w:lvl>
   </w:abstractNum>
-  <w:abstractNum w:abstractNumId="18">
+  <w:abstractNum w:abstractNumId="19">
     <w:nsid w:val="38183373"/>
     <w:multiLevelType w:val="hybridMultilevel"/>
     <w:tmpl w:val="13DEAC02"/>
@@ -11467,7 +12265,7 @@
       </w:rPr>
     </w:lvl>
   </w:abstractNum>
-  <w:abstractNum w:abstractNumId="19">
+  <w:abstractNum w:abstractNumId="20">
     <w:nsid w:val="434C796B"/>
     <w:multiLevelType w:val="multilevel"/>
     <w:tmpl w:val="DD547E9A"/>
@@ -11566,7 +12364,233 @@
       </w:pPr>
     </w:lvl>
   </w:abstractNum>
-  <w:abstractNum w:abstractNumId="20">
+  <w:abstractNum w:abstractNumId="21">
+    <w:nsid w:val="476122C4"/>
+    <w:multiLevelType w:val="hybridMultilevel"/>
+    <w:tmpl w:val="E08E556A"/>
+    <w:lvl w:ilvl="0" w:tplc="041B0001">
+      <w:start w:val="1"/>
+      <w:numFmt w:val="bullet"/>
+      <w:lvlText w:val=""/>
+      <w:lvlJc w:val="left"/>
+      <w:pPr>
+        <w:ind w:left="720" w:hanging="360"/>
+      </w:pPr>
+      <w:rPr>
+        <w:rFonts w:ascii="Symbol" w:hAnsi="Symbol" w:hint="default"/>
+      </w:rPr>
+    </w:lvl>
+    <w:lvl w:ilvl="1" w:tplc="041B0003" w:tentative="1">
+      <w:start w:val="1"/>
+      <w:numFmt w:val="bullet"/>
+      <w:lvlText w:val="o"/>
+      <w:lvlJc w:val="left"/>
+      <w:pPr>
+        <w:ind w:left="1440" w:hanging="360"/>
+      </w:pPr>
+      <w:rPr>
+        <w:rFonts w:ascii="Courier New" w:hAnsi="Courier New" w:cs="Courier New" w:hint="default"/>
+      </w:rPr>
+    </w:lvl>
+    <w:lvl w:ilvl="2" w:tplc="041B0005" w:tentative="1">
+      <w:start w:val="1"/>
+      <w:numFmt w:val="bullet"/>
+      <w:lvlText w:val=""/>
+      <w:lvlJc w:val="left"/>
+      <w:pPr>
+        <w:ind w:left="2160" w:hanging="360"/>
+      </w:pPr>
+      <w:rPr>
+        <w:rFonts w:ascii="Wingdings" w:hAnsi="Wingdings" w:hint="default"/>
+      </w:rPr>
+    </w:lvl>
+    <w:lvl w:ilvl="3" w:tplc="041B0001" w:tentative="1">
+      <w:start w:val="1"/>
+      <w:numFmt w:val="bullet"/>
+      <w:lvlText w:val=""/>
+      <w:lvlJc w:val="left"/>
+      <w:pPr>
+        <w:ind w:left="2880" w:hanging="360"/>
+      </w:pPr>
+      <w:rPr>
+        <w:rFonts w:ascii="Symbol" w:hAnsi="Symbol" w:hint="default"/>
+      </w:rPr>
+    </w:lvl>
+    <w:lvl w:ilvl="4" w:tplc="041B0003" w:tentative="1">
+      <w:start w:val="1"/>
+      <w:numFmt w:val="bullet"/>
+      <w:lvlText w:val="o"/>
+      <w:lvlJc w:val="left"/>
+      <w:pPr>
+        <w:ind w:left="3600" w:hanging="360"/>
+      </w:pPr>
+      <w:rPr>
+        <w:rFonts w:ascii="Courier New" w:hAnsi="Courier New" w:cs="Courier New" w:hint="default"/>
+      </w:rPr>
+    </w:lvl>
+    <w:lvl w:ilvl="5" w:tplc="041B0005" w:tentative="1">
+      <w:start w:val="1"/>
+      <w:numFmt w:val="bullet"/>
+      <w:lvlText w:val=""/>
+      <w:lvlJc w:val="left"/>
+      <w:pPr>
+        <w:ind w:left="4320" w:hanging="360"/>
+      </w:pPr>
+      <w:rPr>
+        <w:rFonts w:ascii="Wingdings" w:hAnsi="Wingdings" w:hint="default"/>
+      </w:rPr>
+    </w:lvl>
+    <w:lvl w:ilvl="6" w:tplc="041B0001" w:tentative="1">
+      <w:start w:val="1"/>
+      <w:numFmt w:val="bullet"/>
+      <w:lvlText w:val=""/>
+      <w:lvlJc w:val="left"/>
+      <w:pPr>
+        <w:ind w:left="5040" w:hanging="360"/>
+      </w:pPr>
+      <w:rPr>
+        <w:rFonts w:ascii="Symbol" w:hAnsi="Symbol" w:hint="default"/>
+      </w:rPr>
+    </w:lvl>
+    <w:lvl w:ilvl="7" w:tplc="041B0003" w:tentative="1">
+      <w:start w:val="1"/>
+      <w:numFmt w:val="bullet"/>
+      <w:lvlText w:val="o"/>
+      <w:lvlJc w:val="left"/>
+      <w:pPr>
+        <w:ind w:left="5760" w:hanging="360"/>
+      </w:pPr>
+      <w:rPr>
+        <w:rFonts w:ascii="Courier New" w:hAnsi="Courier New" w:cs="Courier New" w:hint="default"/>
+      </w:rPr>
+    </w:lvl>
+    <w:lvl w:ilvl="8" w:tplc="041B0005" w:tentative="1">
+      <w:start w:val="1"/>
+      <w:numFmt w:val="bullet"/>
+      <w:lvlText w:val=""/>
+      <w:lvlJc w:val="left"/>
+      <w:pPr>
+        <w:ind w:left="6480" w:hanging="360"/>
+      </w:pPr>
+      <w:rPr>
+        <w:rFonts w:ascii="Wingdings" w:hAnsi="Wingdings" w:hint="default"/>
+      </w:rPr>
+    </w:lvl>
+  </w:abstractNum>
+  <w:abstractNum w:abstractNumId="22">
+    <w:nsid w:val="47717199"/>
+    <w:multiLevelType w:val="hybridMultilevel"/>
+    <w:tmpl w:val="9AECFFE2"/>
+    <w:lvl w:ilvl="0" w:tplc="041B0001">
+      <w:start w:val="1"/>
+      <w:numFmt w:val="bullet"/>
+      <w:lvlText w:val=""/>
+      <w:lvlJc w:val="left"/>
+      <w:pPr>
+        <w:ind w:left="3600" w:hanging="360"/>
+      </w:pPr>
+      <w:rPr>
+        <w:rFonts w:ascii="Symbol" w:hAnsi="Symbol" w:hint="default"/>
+      </w:rPr>
+    </w:lvl>
+    <w:lvl w:ilvl="1" w:tplc="041B0003" w:tentative="1">
+      <w:start w:val="1"/>
+      <w:numFmt w:val="bullet"/>
+      <w:lvlText w:val="o"/>
+      <w:lvlJc w:val="left"/>
+      <w:pPr>
+        <w:ind w:left="4320" w:hanging="360"/>
+      </w:pPr>
+      <w:rPr>
+        <w:rFonts w:ascii="Courier New" w:hAnsi="Courier New" w:cs="Courier New" w:hint="default"/>
+      </w:rPr>
+    </w:lvl>
+    <w:lvl w:ilvl="2" w:tplc="041B0005" w:tentative="1">
+      <w:start w:val="1"/>
+      <w:numFmt w:val="bullet"/>
+      <w:lvlText w:val=""/>
+      <w:lvlJc w:val="left"/>
+      <w:pPr>
+        <w:ind w:left="5040" w:hanging="360"/>
+      </w:pPr>
+      <w:rPr>
+        <w:rFonts w:ascii="Wingdings" w:hAnsi="Wingdings" w:hint="default"/>
+      </w:rPr>
+    </w:lvl>
+    <w:lvl w:ilvl="3" w:tplc="041B0001" w:tentative="1">
+      <w:start w:val="1"/>
+      <w:numFmt w:val="bullet"/>
+      <w:lvlText w:val=""/>
+      <w:lvlJc w:val="left"/>
+      <w:pPr>
+        <w:ind w:left="5760" w:hanging="360"/>
+      </w:pPr>
+      <w:rPr>
+        <w:rFonts w:ascii="Symbol" w:hAnsi="Symbol" w:hint="default"/>
+      </w:rPr>
+    </w:lvl>
+    <w:lvl w:ilvl="4" w:tplc="041B0003" w:tentative="1">
+      <w:start w:val="1"/>
+      <w:numFmt w:val="bullet"/>
+      <w:lvlText w:val="o"/>
+      <w:lvlJc w:val="left"/>
+      <w:pPr>
+        <w:ind w:left="6480" w:hanging="360"/>
+      </w:pPr>
+      <w:rPr>
+        <w:rFonts w:ascii="Courier New" w:hAnsi="Courier New" w:cs="Courier New" w:hint="default"/>
+      </w:rPr>
+    </w:lvl>
+    <w:lvl w:ilvl="5" w:tplc="041B0005" w:tentative="1">
+      <w:start w:val="1"/>
+      <w:numFmt w:val="bullet"/>
+      <w:lvlText w:val=""/>
+      <w:lvlJc w:val="left"/>
+      <w:pPr>
+        <w:ind w:left="7200" w:hanging="360"/>
+      </w:pPr>
+      <w:rPr>
+        <w:rFonts w:ascii="Wingdings" w:hAnsi="Wingdings" w:hint="default"/>
+      </w:rPr>
+    </w:lvl>
+    <w:lvl w:ilvl="6" w:tplc="041B0001" w:tentative="1">
+      <w:start w:val="1"/>
+      <w:numFmt w:val="bullet"/>
+      <w:lvlText w:val=""/>
+      <w:lvlJc w:val="left"/>
+      <w:pPr>
+        <w:ind w:left="7920" w:hanging="360"/>
+      </w:pPr>
+      <w:rPr>
+        <w:rFonts w:ascii="Symbol" w:hAnsi="Symbol" w:hint="default"/>
+      </w:rPr>
+    </w:lvl>
+    <w:lvl w:ilvl="7" w:tplc="041B0003" w:tentative="1">
+      <w:start w:val="1"/>
+      <w:numFmt w:val="bullet"/>
+      <w:lvlText w:val="o"/>
+      <w:lvlJc w:val="left"/>
+      <w:pPr>
+        <w:ind w:left="8640" w:hanging="360"/>
+      </w:pPr>
+      <w:rPr>
+        <w:rFonts w:ascii="Courier New" w:hAnsi="Courier New" w:cs="Courier New" w:hint="default"/>
+      </w:rPr>
+    </w:lvl>
+    <w:lvl w:ilvl="8" w:tplc="041B0005" w:tentative="1">
+      <w:start w:val="1"/>
+      <w:numFmt w:val="bullet"/>
+      <w:lvlText w:val=""/>
+      <w:lvlJc w:val="left"/>
+      <w:pPr>
+        <w:ind w:left="9360" w:hanging="360"/>
+      </w:pPr>
+      <w:rPr>
+        <w:rFonts w:ascii="Wingdings" w:hAnsi="Wingdings" w:hint="default"/>
+      </w:rPr>
+    </w:lvl>
+  </w:abstractNum>
+  <w:abstractNum w:abstractNumId="23">
     <w:nsid w:val="51EA43EA"/>
     <w:multiLevelType w:val="hybridMultilevel"/>
     <w:tmpl w:val="61CAD7A0"/>
@@ -11652,7 +12676,7 @@
       </w:pPr>
     </w:lvl>
   </w:abstractNum>
-  <w:abstractNum w:abstractNumId="21">
+  <w:abstractNum w:abstractNumId="24">
     <w:nsid w:val="537D36A6"/>
     <w:multiLevelType w:val="hybridMultilevel"/>
     <w:tmpl w:val="EBA6DDB0"/>
@@ -11765,7 +12789,7 @@
       </w:rPr>
     </w:lvl>
   </w:abstractNum>
-  <w:abstractNum w:abstractNumId="22">
+  <w:abstractNum w:abstractNumId="25">
     <w:nsid w:val="555B58ED"/>
     <w:multiLevelType w:val="hybridMultilevel"/>
     <w:tmpl w:val="9D008EF2"/>
@@ -11878,7 +12902,7 @@
       </w:rPr>
     </w:lvl>
   </w:abstractNum>
-  <w:abstractNum w:abstractNumId="23">
+  <w:abstractNum w:abstractNumId="26">
     <w:nsid w:val="5B906EE3"/>
     <w:multiLevelType w:val="hybridMultilevel"/>
     <w:tmpl w:val="1004C206"/>
@@ -11991,7 +13015,7 @@
       </w:rPr>
     </w:lvl>
   </w:abstractNum>
-  <w:abstractNum w:abstractNumId="24">
+  <w:abstractNum w:abstractNumId="27">
     <w:nsid w:val="5C950998"/>
     <w:multiLevelType w:val="hybridMultilevel"/>
     <w:tmpl w:val="4E826418"/>
@@ -12104,7 +13128,7 @@
       </w:rPr>
     </w:lvl>
   </w:abstractNum>
-  <w:abstractNum w:abstractNumId="25">
+  <w:abstractNum w:abstractNumId="28">
     <w:nsid w:val="5D18383C"/>
     <w:multiLevelType w:val="hybridMultilevel"/>
     <w:tmpl w:val="313EA912"/>
@@ -12190,7 +13214,7 @@
       </w:pPr>
     </w:lvl>
   </w:abstractNum>
-  <w:abstractNum w:abstractNumId="26">
+  <w:abstractNum w:abstractNumId="29">
     <w:nsid w:val="63EB07C5"/>
     <w:multiLevelType w:val="hybridMultilevel"/>
     <w:tmpl w:val="6284BE3E"/>
@@ -12280,7 +13304,7 @@
       </w:pPr>
     </w:lvl>
   </w:abstractNum>
-  <w:abstractNum w:abstractNumId="27">
+  <w:abstractNum w:abstractNumId="30">
     <w:nsid w:val="69D73BF1"/>
     <w:multiLevelType w:val="hybridMultilevel"/>
     <w:tmpl w:val="0D805620"/>
@@ -12370,7 +13394,7 @@
       </w:pPr>
     </w:lvl>
   </w:abstractNum>
-  <w:abstractNum w:abstractNumId="28">
+  <w:abstractNum w:abstractNumId="31">
     <w:nsid w:val="6E190BF1"/>
     <w:multiLevelType w:val="hybridMultilevel"/>
     <w:tmpl w:val="C150B406"/>
@@ -12483,7 +13507,7 @@
       </w:rPr>
     </w:lvl>
   </w:abstractNum>
-  <w:abstractNum w:abstractNumId="29">
+  <w:abstractNum w:abstractNumId="32">
     <w:nsid w:val="74ED66A3"/>
     <w:multiLevelType w:val="multilevel"/>
     <w:tmpl w:val="AAFC3920"/>
@@ -12569,7 +13593,120 @@
       </w:pPr>
     </w:lvl>
   </w:abstractNum>
-  <w:abstractNum w:abstractNumId="30">
+  <w:abstractNum w:abstractNumId="33">
+    <w:nsid w:val="75C54BD7"/>
+    <w:multiLevelType w:val="hybridMultilevel"/>
+    <w:tmpl w:val="9654ABA6"/>
+    <w:lvl w:ilvl="0" w:tplc="041B0001">
+      <w:start w:val="1"/>
+      <w:numFmt w:val="bullet"/>
+      <w:lvlText w:val=""/>
+      <w:lvlJc w:val="left"/>
+      <w:pPr>
+        <w:ind w:left="720" w:hanging="360"/>
+      </w:pPr>
+      <w:rPr>
+        <w:rFonts w:ascii="Symbol" w:hAnsi="Symbol" w:hint="default"/>
+      </w:rPr>
+    </w:lvl>
+    <w:lvl w:ilvl="1" w:tplc="041B0003" w:tentative="1">
+      <w:start w:val="1"/>
+      <w:numFmt w:val="bullet"/>
+      <w:lvlText w:val="o"/>
+      <w:lvlJc w:val="left"/>
+      <w:pPr>
+        <w:ind w:left="1440" w:hanging="360"/>
+      </w:pPr>
+      <w:rPr>
+        <w:rFonts w:ascii="Courier New" w:hAnsi="Courier New" w:cs="Courier New" w:hint="default"/>
+      </w:rPr>
+    </w:lvl>
+    <w:lvl w:ilvl="2" w:tplc="041B0005" w:tentative="1">
+      <w:start w:val="1"/>
+      <w:numFmt w:val="bullet"/>
+      <w:lvlText w:val=""/>
+      <w:lvlJc w:val="left"/>
+      <w:pPr>
+        <w:ind w:left="2160" w:hanging="360"/>
+      </w:pPr>
+      <w:rPr>
+        <w:rFonts w:ascii="Wingdings" w:hAnsi="Wingdings" w:hint="default"/>
+      </w:rPr>
+    </w:lvl>
+    <w:lvl w:ilvl="3" w:tplc="041B0001" w:tentative="1">
+      <w:start w:val="1"/>
+      <w:numFmt w:val="bullet"/>
+      <w:lvlText w:val=""/>
+      <w:lvlJc w:val="left"/>
+      <w:pPr>
+        <w:ind w:left="2880" w:hanging="360"/>
+      </w:pPr>
+      <w:rPr>
+        <w:rFonts w:ascii="Symbol" w:hAnsi="Symbol" w:hint="default"/>
+      </w:rPr>
+    </w:lvl>
+    <w:lvl w:ilvl="4" w:tplc="041B0003" w:tentative="1">
+      <w:start w:val="1"/>
+      <w:numFmt w:val="bullet"/>
+      <w:lvlText w:val="o"/>
+      <w:lvlJc w:val="left"/>
+      <w:pPr>
+        <w:ind w:left="3600" w:hanging="360"/>
+      </w:pPr>
+      <w:rPr>
+        <w:rFonts w:ascii="Courier New" w:hAnsi="Courier New" w:cs="Courier New" w:hint="default"/>
+      </w:rPr>
+    </w:lvl>
+    <w:lvl w:ilvl="5" w:tplc="041B0005" w:tentative="1">
+      <w:start w:val="1"/>
+      <w:numFmt w:val="bullet"/>
+      <w:lvlText w:val=""/>
+      <w:lvlJc w:val="left"/>
+      <w:pPr>
+        <w:ind w:left="4320" w:hanging="360"/>
+      </w:pPr>
+      <w:rPr>
+        <w:rFonts w:ascii="Wingdings" w:hAnsi="Wingdings" w:hint="default"/>
+      </w:rPr>
+    </w:lvl>
+    <w:lvl w:ilvl="6" w:tplc="041B0001" w:tentative="1">
+      <w:start w:val="1"/>
+      <w:numFmt w:val="bullet"/>
+      <w:lvlText w:val=""/>
+      <w:lvlJc w:val="left"/>
+      <w:pPr>
+        <w:ind w:left="5040" w:hanging="360"/>
+      </w:pPr>
+      <w:rPr>
+        <w:rFonts w:ascii="Symbol" w:hAnsi="Symbol" w:hint="default"/>
+      </w:rPr>
+    </w:lvl>
+    <w:lvl w:ilvl="7" w:tplc="041B0003" w:tentative="1">
+      <w:start w:val="1"/>
+      <w:numFmt w:val="bullet"/>
+      <w:lvlText w:val="o"/>
+      <w:lvlJc w:val="left"/>
+      <w:pPr>
+        <w:ind w:left="5760" w:hanging="360"/>
+      </w:pPr>
+      <w:rPr>
+        <w:rFonts w:ascii="Courier New" w:hAnsi="Courier New" w:cs="Courier New" w:hint="default"/>
+      </w:rPr>
+    </w:lvl>
+    <w:lvl w:ilvl="8" w:tplc="041B0005" w:tentative="1">
+      <w:start w:val="1"/>
+      <w:numFmt w:val="bullet"/>
+      <w:lvlText w:val=""/>
+      <w:lvlJc w:val="left"/>
+      <w:pPr>
+        <w:ind w:left="6480" w:hanging="360"/>
+      </w:pPr>
+      <w:rPr>
+        <w:rFonts w:ascii="Wingdings" w:hAnsi="Wingdings" w:hint="default"/>
+      </w:rPr>
+    </w:lvl>
+  </w:abstractNum>
+  <w:abstractNum w:abstractNumId="34">
     <w:nsid w:val="783C6B7B"/>
     <w:multiLevelType w:val="hybridMultilevel"/>
     <w:tmpl w:val="936652B8"/>
@@ -12689,25 +13826,25 @@
     <w:abstractNumId w:val="10"/>
   </w:num>
   <w:num w:numId="3">
-    <w:abstractNumId w:val="29"/>
+    <w:abstractNumId w:val="32"/>
   </w:num>
   <w:num w:numId="4">
-    <w:abstractNumId w:val="19"/>
+    <w:abstractNumId w:val="20"/>
   </w:num>
   <w:num w:numId="5">
     <w:abstractNumId w:val="3"/>
   </w:num>
   <w:num w:numId="6">
-    <w:abstractNumId w:val="22"/>
+    <w:abstractNumId w:val="25"/>
   </w:num>
   <w:num w:numId="7">
-    <w:abstractNumId w:val="17"/>
+    <w:abstractNumId w:val="18"/>
   </w:num>
   <w:num w:numId="8">
-    <w:abstractNumId w:val="24"/>
+    <w:abstractNumId w:val="27"/>
   </w:num>
   <w:num w:numId="9">
-    <w:abstractNumId w:val="30"/>
+    <w:abstractNumId w:val="34"/>
   </w:num>
   <w:num w:numId="10">
     <w:abstractNumId w:val="1"/>
@@ -12722,25 +13859,25 @@
     <w:abstractNumId w:val="12"/>
   </w:num>
   <w:num w:numId="14">
-    <w:abstractNumId w:val="25"/>
+    <w:abstractNumId w:val="28"/>
   </w:num>
   <w:num w:numId="15">
     <w:abstractNumId w:val="6"/>
   </w:num>
   <w:num w:numId="16">
-    <w:abstractNumId w:val="20"/>
+    <w:abstractNumId w:val="23"/>
   </w:num>
   <w:num w:numId="17">
-    <w:abstractNumId w:val="26"/>
+    <w:abstractNumId w:val="29"/>
   </w:num>
   <w:num w:numId="18">
-    <w:abstractNumId w:val="27"/>
+    <w:abstractNumId w:val="30"/>
   </w:num>
   <w:num w:numId="19">
-    <w:abstractNumId w:val="28"/>
+    <w:abstractNumId w:val="31"/>
   </w:num>
   <w:num w:numId="20">
-    <w:abstractNumId w:val="23"/>
+    <w:abstractNumId w:val="26"/>
   </w:num>
   <w:num w:numId="21">
     <w:abstractNumId w:val="4"/>
@@ -12755,25 +13892,37 @@
     <w:abstractNumId w:val="8"/>
   </w:num>
   <w:num w:numId="25">
-    <w:abstractNumId w:val="15"/>
+    <w:abstractNumId w:val="16"/>
   </w:num>
   <w:num w:numId="26">
     <w:abstractNumId w:val="0"/>
   </w:num>
   <w:num w:numId="27">
-    <w:abstractNumId w:val="16"/>
+    <w:abstractNumId w:val="17"/>
   </w:num>
   <w:num w:numId="28">
     <w:abstractNumId w:val="14"/>
   </w:num>
   <w:num w:numId="29">
-    <w:abstractNumId w:val="21"/>
+    <w:abstractNumId w:val="24"/>
   </w:num>
   <w:num w:numId="30">
-    <w:abstractNumId w:val="18"/>
+    <w:abstractNumId w:val="19"/>
   </w:num>
   <w:num w:numId="31">
     <w:abstractNumId w:val="13"/>
+  </w:num>
+  <w:num w:numId="32">
+    <w:abstractNumId w:val="15"/>
+  </w:num>
+  <w:num w:numId="33">
+    <w:abstractNumId w:val="22"/>
+  </w:num>
+  <w:num w:numId="34">
+    <w:abstractNumId w:val="21"/>
+  </w:num>
+  <w:num w:numId="35">
+    <w:abstractNumId w:val="33"/>
   </w:num>
 </w:numbering>
 </file>
@@ -14708,7 +15857,7 @@
 </file>
 
 <file path=customXml/itemProps1.xml><?xml version="1.0" encoding="utf-8"?>
-<ds:datastoreItem xmlns:ds="http://schemas.openxmlformats.org/officeDocument/2006/customXml" ds:itemID="{BFE988A5-2B3A-40D5-8D07-6432AB8B4829}">
+<ds:datastoreItem xmlns:ds="http://schemas.openxmlformats.org/officeDocument/2006/customXml" ds:itemID="{7C629AE0-8C22-48B7-8C02-1A70AA8CC593}">
   <ds:schemaRefs>
     <ds:schemaRef ds:uri="http://schemas.openxmlformats.org/officeDocument/2006/bibliography"/>
   </ds:schemaRefs>

</xml_diff>